<commit_message>
Added details in Readme
</commit_message>
<xml_diff>
--- a/Manuscript/Manuscript.docx
+++ b/Manuscript/Manuscript.docx
@@ -2032,21 +2032,50 @@
         <w:rPr>
           <w:rFonts w:ascii="Arial" w:hAnsi="Arial" w:cs="Arial"/>
         </w:rPr>
-        <w:t xml:space="preserve">Publicly available single-cell RNA-seq data for pediatric high-grade glioma were downloaded from the Single-Cell </w:t>
-      </w:r>
-      <w:proofErr w:type="gramStart"/>
-      <w:r>
-        <w:rPr>
-          <w:rFonts w:ascii="Arial" w:hAnsi="Arial" w:cs="Arial"/>
-        </w:rPr>
-        <w:t>Pediatric Cancer</w:t>
-      </w:r>
-      <w:proofErr w:type="gramEnd"/>
-      <w:r>
-        <w:rPr>
-          <w:rFonts w:ascii="Arial" w:hAnsi="Arial" w:cs="Arial"/>
-        </w:rPr>
-        <w:t xml:space="preserve"> Atlas Portal (ID: SCPCP000001). Only tumors obtained from patients ≤18 years of age were retained (13,663 glioblastoma cells and 1,061 other </w:t>
+        <w:t>Publicly available single-cell RNA-seq data for pediatric high-grade glioma were downloaded from the Single-Cell Pediatric Cancer Atlas Portal (ID: SCPCP000001)</w:t>
+      </w:r>
+      <w:r>
+        <w:rPr>
+          <w:rFonts w:ascii="Arial" w:hAnsi="Arial" w:cs="Arial"/>
+        </w:rPr>
+        <w:t xml:space="preserve"> </w:t>
+      </w:r>
+      <w:r>
+        <w:rPr>
+          <w:rFonts w:ascii="Arial" w:hAnsi="Arial" w:cs="Arial"/>
+        </w:rPr>
+        <w:fldChar w:fldCharType="begin" w:fldLock="1"/>
+      </w:r>
+      <w:r>
+        <w:rPr>
+          <w:rFonts w:ascii="Arial" w:hAnsi="Arial" w:cs="Arial"/>
+        </w:rPr>
+        <w:instrText>ADDIN CSL_CITATION {"citationItems":[{"id":"ITEM-1","itemData":{"DOI":"10.1093/neuonc/noad207","ISSN":"15235866","PMID":"37934854","abstract":"Background. Pediatric high-grade gliomas (PHGG) are aggressive brain tumors with 5-year survival rates ranging from &lt;2% to 20% depending upon subtype. PHGG presents differently from patient to patient and is intratumorally heterogeneous, posing challenges in designing therapies. We hypothesized that heterogeneity occurs because PHGG comprises multiple distinct tumor and immune cell types in varying proportions, each of which may influence tumor characteristics. Methods. We obtained 19 PHGG samples from our institution’s pediatric brain tumor bank. We constructed a comprehensive transcriptomic dataset at the single-cell level using single-cell RNA-Seq (scRNA-Seq), identified known glial and immune cell types, and performed differential gene expression and gene set enrichment analysis. We conducted multi-channel immunofluorescence (IF) staining to confirm the transcriptomic results. Results. Our PHGG samples included 3 principal predicted tumor cell types: astrocytes, oligodendrocyte progenitors (OPCs), and mesenchymal-like cells (Mes).These cell types differed in their gene expression profiles, pathway enrichment, and mesenchymal character. We identified a macrophage population enriched in mesenchymal and inflammatory gene expression as a possible source of mesenchymal tumor characteristics. We found evidence of T-cell exhaustion and suppression. Conclusions. PHGG comprises multiple distinct proliferating tumor cell types. Microglia-derived macrophages may drive mesenchymal gene expression in PHGG. The predicted Mes tumor cell population likely derives from OPCs. The variable tumor cell populations rely on different oncogenic pathways and are thus likely to vary in their responses to therapy.","author":[{"dropping-particle":"","family":"DeSisto","given":"John","non-dropping-particle":"","parse-names":false,"suffix":""},{"dropping-particle":"","family":"Donson","given":"Andrew M.","non-dropping-particle":"","parse-names":false,"suffix":""},{"dropping-particle":"","family":"Griesinger","given":"Andrea M.","non-dropping-particle":"","parse-names":false,"suffix":""},{"dropping-particle":"","family":"Fu","given":"Rui","non-dropping-particle":"","parse-names":false,"suffix":""},{"dropping-particle":"","family":"Riemondy","given":"Kent","non-dropping-particle":"","parse-names":false,"suffix":""},{"dropping-particle":"","family":"Levy","given":"Jean Mulcahy","non-dropping-particle":"","parse-names":false,"suffix":""},{"dropping-particle":"","family":"Siegenthaler","given":"Julie A.","non-dropping-particle":"","parse-names":false,"suffix":""},{"dropping-particle":"","family":"Foreman","given":"Nicholas K.","non-dropping-particle":"","parse-names":false,"suffix":""},{"dropping-particle":"","family":"Vibhakar","given":"Rajeev","non-dropping-particle":"","parse-names":false,"suffix":""},{"dropping-particle":"","family":"Green","given":"Adam L.","non-dropping-particle":"","parse-names":false,"suffix":""}],"container-title":"Neuro-Oncology","id":"ITEM-1","issue":"3","issued":{"date-parts":[["2024"]]},"page":"538-552","title":"Tumor and immune cell types interact to produce heterogeneous phenotypes of pediatric high-grade glioma","type":"article-journal","volume":"26"},"uris":["http://www.mendeley.com/documents/?uuid=9215c242-8674-42e2-92c7-da3ee45ade6f"]}],"mendeley":{"formattedCitation":"[16]","plainTextFormattedCitation":"[16]","previouslyFormattedCitation":"[16]"},"properties":{"noteIndex":0},"schema":"https://github.com/citation-style-language/schema/raw/master/csl-citation.json"}</w:instrText>
+      </w:r>
+      <w:r>
+        <w:rPr>
+          <w:rFonts w:ascii="Arial" w:hAnsi="Arial" w:cs="Arial"/>
+        </w:rPr>
+        <w:fldChar w:fldCharType="separate"/>
+      </w:r>
+      <w:r>
+        <w:rPr>
+          <w:rFonts w:ascii="Arial" w:hAnsi="Arial" w:cs="Arial"/>
+          <w:noProof/>
+        </w:rPr>
+        <w:t>[16]</w:t>
+      </w:r>
+      <w:r>
+        <w:rPr>
+          <w:rFonts w:ascii="Arial" w:hAnsi="Arial" w:cs="Arial"/>
+        </w:rPr>
+        <w:fldChar w:fldCharType="end"/>
+      </w:r>
+      <w:r>
+        <w:rPr>
+          <w:rFonts w:ascii="Arial" w:hAnsi="Arial" w:cs="Arial"/>
+        </w:rPr>
+        <w:t xml:space="preserve">. Only tumors obtained from patients ≤18 years of age were retained (13,663 glioblastoma cells and 1,061 other </w:t>
       </w:r>
       <w:proofErr w:type="spellStart"/>
       <w:r>
@@ -2114,7 +2143,7 @@
         <w:rPr>
           <w:rFonts w:ascii="Arial" w:hAnsi="Arial" w:cs="Arial"/>
         </w:rPr>
-        <w:instrText>ADDIN CSL_CITATION {"citationItems":[{"id":"ITEM-1","itemData":{"DOI":"10.1038/s41587-023-01767-y","ISSN":"15461696","PMID":"37231261","abstract":"Mapping single-cell sequencing profiles to comprehensive reference datasets provides a powerful alternative to unsupervised analysis. However, most reference datasets are constructed from single-cell RNA-sequencing data and cannot be used to annotate datasets that do not measure gene expression. Here we introduce ‘bridge integration’, a method to integrate single-cell datasets across modalities using a multiomic dataset as a molecular bridge. Each cell in the multiomic dataset constitutes an element in a ‘dictionary’, which is used to reconstruct unimodal datasets and transform them into a shared space. Our procedure accurately integrates transcriptomic data with independent single-cell measurements of chromatin accessibility, histone modifications, DNA methylation and protein levels. Moreover, we demonstrate how dictionary learning can be combined with sketching techniques to improve computational scalability and harmonize 8.6 million human immune cell profiles from sequencing and mass cytometry experiments. Our approach, implemented in version 5 of our Seurat toolkit (http://www.satijalab.org/seurat), broadens the utility of single-cell reference datasets and facilitates comparisons across diverse molecular modalities.","author":[{"dropping-particle":"","family":"Hao","given":"Yuhan","non-dropping-particle":"","parse-names":false,"suffix":""},{"dropping-particle":"","family":"Stuart","given":"Tim","non-dropping-particle":"","parse-names":false,"suffix":""},{"dropping-particle":"","family":"Kowalski","given":"Madeline H.","non-dropping-particle":"","parse-names":false,"suffix":""},{"dropping-particle":"","family":"Choudhary","given":"Saket","non-dropping-particle":"","parse-names":false,"suffix":""},{"dropping-particle":"","family":"Hoffman","given":"Paul","non-dropping-particle":"","parse-names":false,"suffix":""},{"dropping-particle":"","family":"Hartman","given":"Austin","non-dropping-particle":"","parse-names":false,"suffix":""},{"dropping-particle":"","family":"Srivastava","given":"Avi","non-dropping-particle":"","parse-names":false,"suffix":""},{"dropping-particle":"","family":"Molla","given":"Gesmira","non-dropping-particle":"","parse-names":false,"suffix":""},{"dropping-particle":"","family":"Madad","given":"Shaista","non-dropping-particle":"","parse-names":false,"suffix":""},{"dropping-particle":"","family":"Fernandez-Granda","given":"Carlos","non-dropping-particle":"","parse-names":false,"suffix":""},{"dropping-particle":"","family":"Satija","given":"Rahul","non-dropping-particle":"","parse-names":false,"suffix":""}],"container-title":"Nature Biotechnology","id":"ITEM-1","issue":"2","issued":{"date-parts":[["2024"]]},"page":"293-304","title":"Dictionary learning for integrative, multimodal and scalable single-cell analysis","type":"article-journal","volume":"42"},"uris":["http://www.mendeley.com/documents/?uuid=943d6ffe-a1ce-4179-92f0-490303093ca3"]}],"mendeley":{"formattedCitation":"[16]","plainTextFormattedCitation":"[16]","previouslyFormattedCitation":"[16]"},"properties":{"noteIndex":0},"schema":"https://github.com/citation-style-language/schema/raw/master/csl-citation.json"}</w:instrText>
+        <w:instrText>ADDIN CSL_CITATION {"citationItems":[{"id":"ITEM-1","itemData":{"DOI":"10.1038/s41587-023-01767-y","ISSN":"15461696","PMID":"37231261","abstract":"Mapping single-cell sequencing profiles to comprehensive reference datasets provides a powerful alternative to unsupervised analysis. However, most reference datasets are constructed from single-cell RNA-sequencing data and cannot be used to annotate datasets that do not measure gene expression. Here we introduce ‘bridge integration’, a method to integrate single-cell datasets across modalities using a multiomic dataset as a molecular bridge. Each cell in the multiomic dataset constitutes an element in a ‘dictionary’, which is used to reconstruct unimodal datasets and transform them into a shared space. Our procedure accurately integrates transcriptomic data with independent single-cell measurements of chromatin accessibility, histone modifications, DNA methylation and protein levels. Moreover, we demonstrate how dictionary learning can be combined with sketching techniques to improve computational scalability and harmonize 8.6 million human immune cell profiles from sequencing and mass cytometry experiments. Our approach, implemented in version 5 of our Seurat toolkit (http://www.satijalab.org/seurat), broadens the utility of single-cell reference datasets and facilitates comparisons across diverse molecular modalities.","author":[{"dropping-particle":"","family":"Hao","given":"Yuhan","non-dropping-particle":"","parse-names":false,"suffix":""},{"dropping-particle":"","family":"Stuart","given":"Tim","non-dropping-particle":"","parse-names":false,"suffix":""},{"dropping-particle":"","family":"Kowalski","given":"Madeline H.","non-dropping-particle":"","parse-names":false,"suffix":""},{"dropping-particle":"","family":"Choudhary","given":"Saket","non-dropping-particle":"","parse-names":false,"suffix":""},{"dropping-particle":"","family":"Hoffman","given":"Paul","non-dropping-particle":"","parse-names":false,"suffix":""},{"dropping-particle":"","family":"Hartman","given":"Austin","non-dropping-particle":"","parse-names":false,"suffix":""},{"dropping-particle":"","family":"Srivastava","given":"Avi","non-dropping-particle":"","parse-names":false,"suffix":""},{"dropping-particle":"","family":"Molla","given":"Gesmira","non-dropping-particle":"","parse-names":false,"suffix":""},{"dropping-particle":"","family":"Madad","given":"Shaista","non-dropping-particle":"","parse-names":false,"suffix":""},{"dropping-particle":"","family":"Fernandez-Granda","given":"Carlos","non-dropping-particle":"","parse-names":false,"suffix":""},{"dropping-particle":"","family":"Satija","given":"Rahul","non-dropping-particle":"","parse-names":false,"suffix":""}],"container-title":"Nature Biotechnology","id":"ITEM-1","issue":"2","issued":{"date-parts":[["2024"]]},"page":"293-304","title":"Dictionary learning for integrative, multimodal and scalable single-cell analysis","type":"article-journal","volume":"42"},"uris":["http://www.mendeley.com/documents/?uuid=943d6ffe-a1ce-4179-92f0-490303093ca3"]}],"mendeley":{"formattedCitation":"[17]","plainTextFormattedCitation":"[17]","previouslyFormattedCitation":"[17]"},"properties":{"noteIndex":0},"schema":"https://github.com/citation-style-language/schema/raw/master/csl-citation.json"}</w:instrText>
       </w:r>
       <w:r>
         <w:rPr>
@@ -2127,7 +2156,7 @@
           <w:rFonts w:ascii="Arial" w:hAnsi="Arial" w:cs="Arial"/>
           <w:noProof/>
         </w:rPr>
-        <w:t>[16]</w:t>
+        <w:t>[17]</w:t>
       </w:r>
       <w:r>
         <w:rPr>
@@ -2189,14 +2218,12 @@
         </w:rPr>
         <w:t xml:space="preserve">Cells with less than 200 expressed genes, or more than 5000 expressed genes, or with percentage of mitochondrial gene expressed more than 20 were filtered out. </w:t>
       </w:r>
-      <w:proofErr w:type="gramStart"/>
-      <w:r>
-        <w:rPr>
-          <w:rFonts w:ascii="Arial" w:hAnsi="Arial" w:cs="Arial"/>
-        </w:rPr>
-        <w:t>Top</w:t>
-      </w:r>
-      <w:proofErr w:type="gramEnd"/>
+      <w:r>
+        <w:rPr>
+          <w:rFonts w:ascii="Arial" w:hAnsi="Arial" w:cs="Arial"/>
+        </w:rPr>
+        <w:t>The top</w:t>
+      </w:r>
       <w:r>
         <w:rPr>
           <w:rFonts w:ascii="Arial" w:hAnsi="Arial" w:cs="Arial"/>
@@ -2239,7 +2266,7 @@
         <w:rPr>
           <w:rFonts w:ascii="Arial" w:hAnsi="Arial" w:cs="Arial"/>
         </w:rPr>
-        <w:instrText>ADDIN CSL_CITATION {"citationItems":[{"id":"ITEM-1","itemData":{"DOI":"10.1126/science.aad0501","ISSN":"10959203","PMID":"27124452","abstract":"To explore the distinct genotypic and phenotypic states of melanoma tumors, we applied single-cell RNA sequencing (RNA-seq) to 4645 single cells isolated from 19 patients, profiling malignant, immune, stromal, and endothelial cells. Malignant cells within the same tumor displayed transcriptional heterogeneity associated with the cell cycle, spatial context, and a drug-resistance program. In particular, all tumors harbored malignant cells from two distinct transcriptional cell states, such that tumors characterized by high levels of the MITF transcription factor also contained cells with low MITF and elevated levels of the AXL kinase. Single-cell analyses suggested distinct tumor microenvironmental patterns, including cell-to-cell interactions. Analysis of tumor-infiltrating T cells revealed exhaustion programs, their connection to Tcell activation and clonal expansion, and their variability across patients. Overall, we begin to unravel the cellular ecosystem of tumors and how single-cell genomics offers insights with implications for both targeted and immune therapies.","author":[{"dropping-particle":"","family":"Tirosh","given":"Itay","non-dropping-particle":"","parse-names":false,"suffix":""},{"dropping-particle":"","family":"Izar","given":"Benjamin","non-dropping-particle":"","parse-names":false,"suffix":""},{"dropping-particle":"","family":"Prakadan","given":"Sanjay M.","non-dropping-particle":"","parse-names":false,"suffix":""},{"dropping-particle":"","family":"Wadsworth","given":"Marc H.","non-dropping-particle":"","parse-names":false,"suffix":""},{"dropping-particle":"","family":"Treacy","given":"Daniel","non-dropping-particle":"","parse-names":false,"suffix":""},{"dropping-particle":"","family":"Trombetta","given":"John J.","non-dropping-particle":"","parse-names":false,"suffix":""},{"dropping-particle":"","family":"Rotem","given":"Asaf","non-dropping-particle":"","parse-names":false,"suffix":""},{"dropping-particle":"","family":"Rodman","given":"Christopher","non-dropping-particle":"","parse-names":false,"suffix":""},{"dropping-particle":"","family":"Lian","given":"Christine","non-dropping-particle":"","parse-names":false,"suffix":""},{"dropping-particle":"","family":"Murphy","given":"George","non-dropping-particle":"","parse-names":false,"suffix":""},{"dropping-particle":"","family":"Fallahi-Sichani","given":"Mohammad","non-dropping-particle":"","parse-names":false,"suffix":""},{"dropping-particle":"","family":"Dutton-Regester","given":"Ken","non-dropping-particle":"","parse-names":false,"suffix":""},{"dropping-particle":"","family":"Lin","given":"Jia Ren","non-dropping-particle":"","parse-names":false,"suffix":""},{"dropping-particle":"","family":"Cohen","given":"Ofir","non-dropping-particle":"","parse-names":false,"suffix":""},{"dropping-particle":"","family":"Shah","given":"Parin","non-dropping-particle":"","parse-names":false,"suffix":""},{"dropping-particle":"","family":"Lu","given":"Diana","non-dropping-particle":"","parse-names":false,"suffix":""},{"dropping-particle":"","family":"Genshaft","given":"Alex S.","non-dropping-particle":"","parse-names":false,"suffix":""},{"dropping-particle":"","family":"Hughes","given":"Travis K.","non-dropping-particle":"","parse-names":false,"suffix":""},{"dropping-particle":"","family":"Ziegler","given":"Carly G.K.","non-dropping-particle":"","parse-names":false,"suffix":""},{"dropping-particle":"","family":"Kazer","given":"Samuel W.","non-dropping-particle":"","parse-names":false,"suffix":""},{"dropping-particle":"","family":"Gaillard","given":"Aleth","non-dropping-particle":"","parse-names":false,"suffix":""},{"dropping-particle":"","family":"Kolb","given":"Kellie E.","non-dropping-particle":"","parse-names":false,"suffix":""},{"dropping-particle":"","family":"Villani","given":"Alexandra Chloé","non-dropping-particle":"","parse-names":false,"suffix":""},{"dropping-particle":"","family":"Johannessen","given":"Cory M.","non-dropping-particle":"","parse-names":false,"suffix":""},{"dropping-particle":"","family":"Andreev","given":"Aleksandr Y.","non-dropping-particle":"","parse-names":false,"suffix":""},{"dropping-particle":"","family":"Allen","given":"Eliezer M.","non-dropping-particle":"Van","parse-names":false,"suffix":""},{"dropping-particle":"","family":"Bertagnolli","given":"Monica","non-dropping-particle":"","parse-names":false,"suffix":""},{"dropping-particle":"","family":"Sorger","given":"Peter K.","non-dropping-particle":"","parse-names":false,"suffix":""},{"dropping-particle":"","family":"Sullivan","given":"Ryan J.","non-dropping-particle":"","parse-names":false,"suffix":""},{"dropping-particle":"","family":"Flaherty","given":"Keith T.","non-dropping-particle":"","parse-names":false,"suffix":""},{"dropping-particle":"","family":"Frederick","given":"Dennie T.","non-dropping-particle":"","parse-names":false,"suffix":""},{"dropping-particle":"","family":"Jané-Valbuena","given":"Judit","non-dropping-particle":"","parse-names":false,"suffix":""},{"dropping-particle":"","family":"Yoon","given":"Charles H.","non-dropping-particle":"","parse-names":false,"suffix":""},{"dropping-particle":"","family":"Rozenblatt-Rosen","given":"Orit","non-dropping-particle":"","parse-names":false,"suffix":""},{"dropping-particle":"","family":"Shalek","given":"Alex K.","non-dropping-particle":"","parse-names":false,"suffix":""},{"dropping-particle":"","family":"Regev","given":"Aviv","non-dropping-particle":"","parse-names":false,"suffix":""},{"dropping-particle":"","family":"Garraway","given":"Levi A.","non-dropping-particle":"","parse-names":false,"suffix":""}],"container-title":"Science","id":"ITEM-1","issue":"6282","issued":{"date-parts":[["2016"]]},"page":"189-196","title":"Dissecting the multicellular ecosystem of metastatic melanoma by single-cell RNA-seq","type":"article-journal","volume":"352"},"uris":["http://www.mendeley.com/documents/?uuid=5ee9bd26-2bb6-40c3-8e49-7aeab7ec7c68"]}],"mendeley":{"formattedCitation":"[17]","plainTextFormattedCitation":"[17]","previouslyFormattedCitation":"[17]"},"properties":{"noteIndex":0},"schema":"https://github.com/citation-style-language/schema/raw/master/csl-citation.json"}</w:instrText>
+        <w:instrText>ADDIN CSL_CITATION {"citationItems":[{"id":"ITEM-1","itemData":{"DOI":"10.1126/science.aad0501","ISSN":"10959203","PMID":"27124452","abstract":"To explore the distinct genotypic and phenotypic states of melanoma tumors, we applied single-cell RNA sequencing (RNA-seq) to 4645 single cells isolated from 19 patients, profiling malignant, immune, stromal, and endothelial cells. Malignant cells within the same tumor displayed transcriptional heterogeneity associated with the cell cycle, spatial context, and a drug-resistance program. In particular, all tumors harbored malignant cells from two distinct transcriptional cell states, such that tumors characterized by high levels of the MITF transcription factor also contained cells with low MITF and elevated levels of the AXL kinase. Single-cell analyses suggested distinct tumor microenvironmental patterns, including cell-to-cell interactions. Analysis of tumor-infiltrating T cells revealed exhaustion programs, their connection to Tcell activation and clonal expansion, and their variability across patients. Overall, we begin to unravel the cellular ecosystem of tumors and how single-cell genomics offers insights with implications for both targeted and immune therapies.","author":[{"dropping-particle":"","family":"Tirosh","given":"Itay","non-dropping-particle":"","parse-names":false,"suffix":""},{"dropping-particle":"","family":"Izar","given":"Benjamin","non-dropping-particle":"","parse-names":false,"suffix":""},{"dropping-particle":"","family":"Prakadan","given":"Sanjay M.","non-dropping-particle":"","parse-names":false,"suffix":""},{"dropping-particle":"","family":"Wadsworth","given":"Marc H.","non-dropping-particle":"","parse-names":false,"suffix":""},{"dropping-particle":"","family":"Treacy","given":"Daniel","non-dropping-particle":"","parse-names":false,"suffix":""},{"dropping-particle":"","family":"Trombetta","given":"John J.","non-dropping-particle":"","parse-names":false,"suffix":""},{"dropping-particle":"","family":"Rotem","given":"Asaf","non-dropping-particle":"","parse-names":false,"suffix":""},{"dropping-particle":"","family":"Rodman","given":"Christopher","non-dropping-particle":"","parse-names":false,"suffix":""},{"dropping-particle":"","family":"Lian","given":"Christine","non-dropping-particle":"","parse-names":false,"suffix":""},{"dropping-particle":"","family":"Murphy","given":"George","non-dropping-particle":"","parse-names":false,"suffix":""},{"dropping-particle":"","family":"Fallahi-Sichani","given":"Mohammad","non-dropping-particle":"","parse-names":false,"suffix":""},{"dropping-particle":"","family":"Dutton-Regester","given":"Ken","non-dropping-particle":"","parse-names":false,"suffix":""},{"dropping-particle":"","family":"Lin","given":"Jia Ren","non-dropping-particle":"","parse-names":false,"suffix":""},{"dropping-particle":"","family":"Cohen","given":"Ofir","non-dropping-particle":"","parse-names":false,"suffix":""},{"dropping-particle":"","family":"Shah","given":"Parin","non-dropping-particle":"","parse-names":false,"suffix":""},{"dropping-particle":"","family":"Lu","given":"Diana","non-dropping-particle":"","parse-names":false,"suffix":""},{"dropping-particle":"","family":"Genshaft","given":"Alex S.","non-dropping-particle":"","parse-names":false,"suffix":""},{"dropping-particle":"","family":"Hughes","given":"Travis K.","non-dropping-particle":"","parse-names":false,"suffix":""},{"dropping-particle":"","family":"Ziegler","given":"Carly G.K.","non-dropping-particle":"","parse-names":false,"suffix":""},{"dropping-particle":"","family":"Kazer","given":"Samuel W.","non-dropping-particle":"","parse-names":false,"suffix":""},{"dropping-particle":"","family":"Gaillard","given":"Aleth","non-dropping-particle":"","parse-names":false,"suffix":""},{"dropping-particle":"","family":"Kolb","given":"Kellie E.","non-dropping-particle":"","parse-names":false,"suffix":""},{"dropping-particle":"","family":"Villani","given":"Alexandra Chloé","non-dropping-particle":"","parse-names":false,"suffix":""},{"dropping-particle":"","family":"Johannessen","given":"Cory M.","non-dropping-particle":"","parse-names":false,"suffix":""},{"dropping-particle":"","family":"Andreev","given":"Aleksandr Y.","non-dropping-particle":"","parse-names":false,"suffix":""},{"dropping-particle":"","family":"Allen","given":"Eliezer M.","non-dropping-particle":"Van","parse-names":false,"suffix":""},{"dropping-particle":"","family":"Bertagnolli","given":"Monica","non-dropping-particle":"","parse-names":false,"suffix":""},{"dropping-particle":"","family":"Sorger","given":"Peter K.","non-dropping-particle":"","parse-names":false,"suffix":""},{"dropping-particle":"","family":"Sullivan","given":"Ryan J.","non-dropping-particle":"","parse-names":false,"suffix":""},{"dropping-particle":"","family":"Flaherty","given":"Keith T.","non-dropping-particle":"","parse-names":false,"suffix":""},{"dropping-particle":"","family":"Frederick","given":"Dennie T.","non-dropping-particle":"","parse-names":false,"suffix":""},{"dropping-particle":"","family":"Jané-Valbuena","given":"Judit","non-dropping-particle":"","parse-names":false,"suffix":""},{"dropping-particle":"","family":"Yoon","given":"Charles H.","non-dropping-particle":"","parse-names":false,"suffix":""},{"dropping-particle":"","family":"Rozenblatt-Rosen","given":"Orit","non-dropping-particle":"","parse-names":false,"suffix":""},{"dropping-particle":"","family":"Shalek","given":"Alex K.","non-dropping-particle":"","parse-names":false,"suffix":""},{"dropping-particle":"","family":"Regev","given":"Aviv","non-dropping-particle":"","parse-names":false,"suffix":""},{"dropping-particle":"","family":"Garraway","given":"Levi A.","non-dropping-particle":"","parse-names":false,"suffix":""}],"container-title":"Science","id":"ITEM-1","issue":"6282","issued":{"date-parts":[["2016"]]},"page":"189-196","title":"Dissecting the multicellular ecosystem of metastatic melanoma by single-cell RNA-seq","type":"article-journal","volume":"352"},"uris":["http://www.mendeley.com/documents/?uuid=5ee9bd26-2bb6-40c3-8e49-7aeab7ec7c68"]}],"mendeley":{"formattedCitation":"[18]","plainTextFormattedCitation":"[18]","previouslyFormattedCitation":"[18]"},"properties":{"noteIndex":0},"schema":"https://github.com/citation-style-language/schema/raw/master/csl-citation.json"}</w:instrText>
       </w:r>
       <w:r>
         <w:rPr>
@@ -2252,7 +2279,7 @@
           <w:rFonts w:ascii="Arial" w:hAnsi="Arial" w:cs="Arial"/>
           <w:noProof/>
         </w:rPr>
-        <w:t>[17]</w:t>
+        <w:t>[18]</w:t>
       </w:r>
       <w:r>
         <w:rPr>
@@ -2374,7 +2401,50 @@
         <w:rPr>
           <w:rFonts w:ascii="Arial" w:hAnsi="Arial" w:cs="Arial"/>
         </w:rPr>
-        <w:t xml:space="preserve"> v4.6), was used to assign 11 cell types</w:t>
+        <w:t xml:space="preserve"> v4.6)</w:t>
+      </w:r>
+      <w:r>
+        <w:rPr>
+          <w:rFonts w:ascii="Arial" w:hAnsi="Arial" w:cs="Arial"/>
+        </w:rPr>
+        <w:t xml:space="preserve"> </w:t>
+      </w:r>
+      <w:r>
+        <w:rPr>
+          <w:rFonts w:ascii="Arial" w:hAnsi="Arial" w:cs="Arial"/>
+        </w:rPr>
+        <w:fldChar w:fldCharType="begin" w:fldLock="1"/>
+      </w:r>
+      <w:r>
+        <w:rPr>
+          <w:rFonts w:ascii="Arial" w:hAnsi="Arial" w:cs="Arial"/>
+        </w:rPr>
+        <w:instrText>ADDIN CSL_CITATION {"citationItems":[{"id":"ITEM-1","itemData":{"DOI":"10.1089/omi.2011.0118","ISSN":"15362310","PMID":"22455463","abstract":"Increasing quantitative data generated from transcriptomics and proteomics require integrative strategies for analysis. Here, we present an R package, clusterProfiler that automates the process of biological-term classification and the enrichment analysis of gene clusters. The analysis module and visualization module were combined into a reusable workflow. Currently, clusterProfiler supports three species, including humans, mice, and yeast. Methods provided in this package can be easily extended to other species and ontologies. The clusterProfiler package is released under Artistic-2.0 License within Bioconductor project. The source code and vignette are freely available at http://bioconductor.org/packages/release/bioc/html/clusterProfiler.html. © 2012 Mary Ann Liebert, Inc.","author":[{"dropping-particle":"","family":"Yu","given":"Guangchuang","non-dropping-particle":"","parse-names":false,"suffix":""},{"dropping-particle":"","family":"Wang","given":"Li Gen","non-dropping-particle":"","parse-names":false,"suffix":""},{"dropping-particle":"","family":"Han","given":"Yanyan","non-dropping-particle":"","parse-names":false,"suffix":""},{"dropping-particle":"","family":"He","given":"Qing Yu","non-dropping-particle":"","parse-names":false,"suffix":""}],"container-title":"OMICS A Journal of Integrative Biology","id":"ITEM-1","issue":"5","issued":{"date-parts":[["2012"]]},"page":"284-287","title":"ClusterProfiler: An R package for comparing biological themes among gene clusters","type":"article-journal","volume":"16"},"uris":["http://www.mendeley.com/documents/?uuid=1831e5a3-183f-4722-a6d8-e03393bd34fa"]}],"mendeley":{"formattedCitation":"[19]","plainTextFormattedCitation":"[19]"},"properties":{"noteIndex":0},"schema":"https://github.com/citation-style-language/schema/raw/master/csl-citation.json"}</w:instrText>
+      </w:r>
+      <w:r>
+        <w:rPr>
+          <w:rFonts w:ascii="Arial" w:hAnsi="Arial" w:cs="Arial"/>
+        </w:rPr>
+        <w:fldChar w:fldCharType="separate"/>
+      </w:r>
+      <w:r>
+        <w:rPr>
+          <w:rFonts w:ascii="Arial" w:hAnsi="Arial" w:cs="Arial"/>
+          <w:noProof/>
+        </w:rPr>
+        <w:t>[19]</w:t>
+      </w:r>
+      <w:r>
+        <w:rPr>
+          <w:rFonts w:ascii="Arial" w:hAnsi="Arial" w:cs="Arial"/>
+        </w:rPr>
+        <w:fldChar w:fldCharType="end"/>
+      </w:r>
+      <w:r>
+        <w:rPr>
+          <w:rFonts w:ascii="Arial" w:hAnsi="Arial" w:cs="Arial"/>
+        </w:rPr>
+        <w:t>, was used to assign 11 cell types</w:t>
       </w:r>
       <w:r>
         <w:rPr>
@@ -2386,14 +2456,14 @@
         <w:rPr>
           <w:rFonts w:ascii="Arial" w:hAnsi="Arial" w:cs="Arial"/>
         </w:rPr>
-        <w:t xml:space="preserve">: T cells, NK cells, naïve B cells, microglia-derived TAM (MGD TAM), MGD transitioning macrophage (M1/M2), bone-marrow-derived (BMD) </w:t>
+        <w:t>: T cells, NK cells, naïve B cells, microglia-derived TAM (MGD TAM), MGD transitioning macrophage (M1/M2), bone-marrow-</w:t>
       </w:r>
       <w:r>
         <w:rPr>
           <w:rFonts w:ascii="Arial" w:hAnsi="Arial" w:cs="Arial"/>
         </w:rPr>
         <w:lastRenderedPageBreak/>
-        <w:t xml:space="preserve">macrophage, MES-APC-like, MES-AC-like, MES-AC-like-cycling, OPC-like, and undetermined cells. </w:t>
+        <w:t xml:space="preserve">derived (BMD) macrophage, MES-APC-like, MES-AC-like, MES-AC-like-cycling, OPC-like, and undetermined cells. </w:t>
       </w:r>
     </w:p>
     <w:p>
@@ -2457,7 +2527,7 @@
         <w:rPr>
           <w:rFonts w:ascii="Arial" w:hAnsi="Arial" w:cs="Arial"/>
         </w:rPr>
-        <w:instrText>ADDIN CSL_CITATION {"citationItems":[{"id":"ITEM-1","itemData":{"author":[{"dropping-particle":"","family":"Tickle","given":"T and Tirosh, I and Georgescu, C and Brown, M and Haas, B","non-dropping-particle":"","parse-names":false,"suffix":""}],"container-title":"Klarman Cell Observatory, Broad Institute of MIT and Harvard, Cambridge, MA, USA","id":"ITEM-1","issued":{"date-parts":[["2019"]]},"title":"inferCNV of the Trinity CTAT Project","type":"article-journal"},"uris":["http://www.mendeley.com/documents/?uuid=cac66a50-2d41-4427-bdd5-f4d953cd1180"]}],"mendeley":{"formattedCitation":"[18]","plainTextFormattedCitation":"[18]","previouslyFormattedCitation":"[18]"},"properties":{"noteIndex":0},"schema":"https://github.com/citation-style-language/schema/raw/master/csl-citation.json"}</w:instrText>
+        <w:instrText>ADDIN CSL_CITATION {"citationItems":[{"id":"ITEM-1","itemData":{"author":[{"dropping-particle":"","family":"Tickle","given":"T and Tirosh, I and Georgescu, C and Brown, M and Haas, B","non-dropping-particle":"","parse-names":false,"suffix":""}],"container-title":"Klarman Cell Observatory, Broad Institute of MIT and Harvard, Cambridge, MA, USA","id":"ITEM-1","issued":{"date-parts":[["2019"]]},"title":"inferCNV of the Trinity CTAT Project","type":"article-journal"},"uris":["http://www.mendeley.com/documents/?uuid=cac66a50-2d41-4427-bdd5-f4d953cd1180"]}],"mendeley":{"formattedCitation":"[20]","plainTextFormattedCitation":"[20]","previouslyFormattedCitation":"[19]"},"properties":{"noteIndex":0},"schema":"https://github.com/citation-style-language/schema/raw/master/csl-citation.json"}</w:instrText>
       </w:r>
       <w:r>
         <w:rPr>
@@ -2470,7 +2540,7 @@
           <w:rFonts w:ascii="Arial" w:hAnsi="Arial" w:cs="Arial"/>
           <w:noProof/>
         </w:rPr>
-        <w:t>[18]</w:t>
+        <w:t>[20]</w:t>
       </w:r>
       <w:r>
         <w:rPr>
@@ -2582,7 +2652,7 @@
         <w:rPr>
           <w:rFonts w:ascii="Arial" w:hAnsi="Arial" w:cs="Arial"/>
         </w:rPr>
-        <w:instrText>ADDIN CSL_CITATION {"citationItems":[{"id":"ITEM-1","itemData":{"abstract":"Recent advances in single-cell sequencing technologies offer an opportunity to explore cell-cell communication in tissues systematically and with reduced bias. A key challenge is the integration between known molecular interactions and measurements into a framework to identify and analyze complex cell-cell communication networks. Previously, we developed a computational tool, named CellChat that infers and analyzes cell-cell communication networks from single-cell RNA-sequencing (scRNA-seq) data within an easily interpretable framework. CellChat quantifies the signaling communication probability between two cell groups using a simplified mass action-based model, which incorporates the core interaction between ligands and receptors with multi-subunit structure along with modulation by cofactors. CellChat v2 is an updated version that includes direct incorporation of spatial locations of cells, if available, to infer spatially proximal cell-cell communication, additional comparison functionalities, expanded database of ligand-receptor pairs along with rich annotations, and an Interactive CellChat Explorer. Here we provide a step-by-step protocol for using CellChat v2 that can be used for both scRNA-seq and spatially resolved transcriptomic data, including inference and analysis of cell-cell communication from one dataset and identification of altered signaling across different datasets. The key steps of applying CellChat v2 to spatially resolved transcriptomics are described in detail. The R implementation of CellChat v2 toolkit and tutorials with the graphic outputs are available at &lt;https://github.com/jinworks/CellChat&gt;. This protocol typically takes around 20 minutes, and no specialized prior bioinformatics training is required to complete the task.\n\n### Competing Interest Statement\n\nThe authors have declared no competing interest.","author":[{"dropping-particle":"","family":"Jin","given":"Suoqin","non-dropping-particle":"","parse-names":false,"suffix":""},{"dropping-particle":"V.","family":"Plikus","given":"Maksim","non-dropping-particle":"","parse-names":false,"suffix":""},{"dropping-particle":"","family":"Nie","given":"Qing","non-dropping-particle":"","parse-names":false,"suffix":""}],"container-title":"bioRxiv","id":"ITEM-1","issued":{"date-parts":[["2023"]]},"page":"2023.11.05.565674","title":"CellChat for systematic analysis of cell-cell communication from single-cell and spatially resolved transcriptomics","type":"article-journal"},"uris":["http://www.mendeley.com/documents/?uuid=bf4efdfe-f92e-4245-a601-aca87ab78d11"]}],"mendeley":{"formattedCitation":"[19]","plainTextFormattedCitation":"[19]","previouslyFormattedCitation":"[19]"},"properties":{"noteIndex":0},"schema":"https://github.com/citation-style-language/schema/raw/master/csl-citation.json"}</w:instrText>
+        <w:instrText>ADDIN CSL_CITATION {"citationItems":[{"id":"ITEM-1","itemData":{"abstract":"Recent advances in single-cell sequencing technologies offer an opportunity to explore cell-cell communication in tissues systematically and with reduced bias. A key challenge is the integration between known molecular interactions and measurements into a framework to identify and analyze complex cell-cell communication networks. Previously, we developed a computational tool, named CellChat that infers and analyzes cell-cell communication networks from single-cell RNA-sequencing (scRNA-seq) data within an easily interpretable framework. CellChat quantifies the signaling communication probability between two cell groups using a simplified mass action-based model, which incorporates the core interaction between ligands and receptors with multi-subunit structure along with modulation by cofactors. CellChat v2 is an updated version that includes direct incorporation of spatial locations of cells, if available, to infer spatially proximal cell-cell communication, additional comparison functionalities, expanded database of ligand-receptor pairs along with rich annotations, and an Interactive CellChat Explorer. Here we provide a step-by-step protocol for using CellChat v2 that can be used for both scRNA-seq and spatially resolved transcriptomic data, including inference and analysis of cell-cell communication from one dataset and identification of altered signaling across different datasets. The key steps of applying CellChat v2 to spatially resolved transcriptomics are described in detail. The R implementation of CellChat v2 toolkit and tutorials with the graphic outputs are available at &lt;https://github.com/jinworks/CellChat&gt;. This protocol typically takes around 20 minutes, and no specialized prior bioinformatics training is required to complete the task.\n\n### Competing Interest Statement\n\nThe authors have declared no competing interest.","author":[{"dropping-particle":"","family":"Jin","given":"Suoqin","non-dropping-particle":"","parse-names":false,"suffix":""},{"dropping-particle":"V.","family":"Plikus","given":"Maksim","non-dropping-particle":"","parse-names":false,"suffix":""},{"dropping-particle":"","family":"Nie","given":"Qing","non-dropping-particle":"","parse-names":false,"suffix":""}],"container-title":"bioRxiv","id":"ITEM-1","issued":{"date-parts":[["2023"]]},"page":"2023.11.05.565674","title":"CellChat for systematic analysis of cell-cell communication from single-cell and spatially resolved transcriptomics","type":"article-journal"},"uris":["http://www.mendeley.com/documents/?uuid=bf4efdfe-f92e-4245-a601-aca87ab78d11"]}],"mendeley":{"formattedCitation":"[21]","plainTextFormattedCitation":"[21]","previouslyFormattedCitation":"[20]"},"properties":{"noteIndex":0},"schema":"https://github.com/citation-style-language/schema/raw/master/csl-citation.json"}</w:instrText>
       </w:r>
       <w:r>
         <w:rPr>
@@ -2595,7 +2665,7 @@
           <w:rFonts w:ascii="Arial" w:hAnsi="Arial" w:cs="Arial"/>
           <w:noProof/>
         </w:rPr>
-        <w:t>[19]</w:t>
+        <w:t>[21]</w:t>
       </w:r>
       <w:r>
         <w:rPr>
@@ -2733,7 +2803,7 @@
         <w:rPr>
           <w:rFonts w:ascii="Arial" w:hAnsi="Arial" w:cs="Arial"/>
         </w:rPr>
-        <w:instrText>ADDIN CSL_CITATION {"citationItems":[{"id":"ITEM-1","itemData":{"DOI":"10.1038/s41596-020-0336-2","ISSN":"17502799","PMID":"32561888","abstract":"This protocol explains how to perform a fast SCENIC analysis alongside standard best practices steps on single-cell RNA-sequencing data using software containers and Nextflow pipelines. SCENIC reconstructs regulons (i.e., transcription factors and their target genes) assesses the activity of these discovered regulons in individual cells and uses these cellular activity patterns to find meaningful clusters of cells. Here we present an improved version of SCENIC with several advances. SCENIC has been refactored and reimplemented in Python (pySCENIC), resulting in a tenfold increase in speed, and has been packaged into containers for ease of use. It is now also possible to use epigenomic track databases, as well as motifs, to refine regulons. In this protocol, we explain the different steps of SCENIC: the workflow starts from the count matrix depicting the gene abundances for all cells and consists of three stages. First, coexpression modules are inferred using a regression per-target approach (GRNBoost2). Next, the indirect targets are pruned from these modules using cis-regulatory motif discovery (cisTarget). Lastly, the activity of these regulons is quantified via an enrichment score for the regulon’s target genes (AUCell). Nonlinear projection methods can be used to display visual groupings of cells based on the cellular activity patterns of these regulons. The results can be exported as a loom file and visualized in the SCope web application. This protocol is illustrated on two use cases: a peripheral blood mononuclear cell data set and a panel of single-cell RNA-sequencing cancer experiments. For a data set of 10,000 genes and 50,000 cells, the pipeline runs in &lt;2 h.","author":[{"dropping-particle":"","family":"Sande","given":"Bram","non-dropping-particle":"Van de","parse-names":false,"suffix":""},{"dropping-particle":"","family":"Flerin","given":"Christopher","non-dropping-particle":"","parse-names":false,"suffix":""},{"dropping-particle":"","family":"Davie","given":"Kristofer","non-dropping-particle":"","parse-names":false,"suffix":""},{"dropping-particle":"","family":"Waegeneer","given":"Maxime","non-dropping-particle":"De","parse-names":false,"suffix":""},{"dropping-particle":"","family":"Hulselmans","given":"Gert","non-dropping-particle":"","parse-names":false,"suffix":""},{"dropping-particle":"","family":"Aibar","given":"Sara","non-dropping-particle":"","parse-names":false,"suffix":""},{"dropping-particle":"","family":"Seurinck","given":"Ruth","non-dropping-particle":"","parse-names":false,"suffix":""},{"dropping-particle":"","family":"Saelens","given":"Wouter","non-dropping-particle":"","parse-names":false,"suffix":""},{"dropping-particle":"","family":"Cannoodt","given":"Robrecht","non-dropping-particle":"","parse-names":false,"suffix":""},{"dropping-particle":"","family":"Rouchon","given":"Quentin","non-dropping-particle":"","parse-names":false,"suffix":""},{"dropping-particle":"","family":"Verbeiren","given":"Toni","non-dropping-particle":"","parse-names":false,"suffix":""},{"dropping-particle":"","family":"Maeyer","given":"Dries","non-dropping-particle":"De","parse-names":false,"suffix":""},{"dropping-particle":"","family":"Reumers","given":"Joke","non-dropping-particle":"","parse-names":false,"suffix":""},{"dropping-particle":"","family":"Saeys","given":"Yvan","non-dropping-particle":"","parse-names":false,"suffix":""},{"dropping-particle":"","family":"Aerts","given":"Stein","non-dropping-particle":"","parse-names":false,"suffix":""}],"container-title":"Nature Protocols","id":"ITEM-1","issue":"7","issued":{"date-parts":[["2020"]]},"page":"2247-2276","title":"A scalable SCENIC workflow for single-cell gene regulatory network analysis","type":"article-journal","volume":"15"},"uris":["http://www.mendeley.com/documents/?uuid=57f966b4-7e07-47e7-80c1-c4f40ea50b66"]},{"id":"ITEM-2","itemData":{"DOI":"10.1038/nmeth.4463","ISSN":"15487105","PMID":"28991892","abstract":"We present SCENIC, a computational method for simultaneous gene regulatory network reconstruction and cell-state identification from single-cell RNA-seq data (http://scenic.aertslab.org). On a compendium of single-cell data from tumors and brain, we demonstrate that cis-regulatory analysis can be exploited to guide the identification of transcription factors and cell states. SCENIC provides critical biological insights into the mechanisms driving cellular heterogeneity.","author":[{"dropping-particle":"","family":"Aibar","given":"Sara","non-dropping-particle":"","parse-names":false,"suffix":""},{"dropping-particle":"","family":"González-Blas","given":"Carmen Bravo","non-dropping-particle":"","parse-names":false,"suffix":""},{"dropping-particle":"","family":"Moerman","given":"Thomas","non-dropping-particle":"","parse-names":false,"suffix":""},{"dropping-particle":"","family":"Huynh-Thu","given":"Vân Anh","non-dropping-particle":"","parse-names":false,"suffix":""},{"dropping-particle":"","family":"Imrichova","given":"Hana","non-dropping-particle":"","parse-names":false,"suffix":""},{"dropping-particle":"","family":"Hulselmans","given":"Gert","non-dropping-particle":"","parse-names":false,"suffix":""},{"dropping-particle":"","family":"Rambow","given":"Florian","non-dropping-particle":"","parse-names":false,"suffix":""},{"dropping-particle":"","family":"Marine","given":"Jean Christophe","non-dropping-particle":"","parse-names":false,"suffix":""},{"dropping-particle":"","family":"Geurts","given":"Pierre","non-dropping-particle":"","parse-names":false,"suffix":""},{"dropping-particle":"","family":"Aerts","given":"Jan","non-dropping-particle":"","parse-names":false,"suffix":""},{"dropping-particle":"","family":"Oord","given":"Joost","non-dropping-particle":"Van Den","parse-names":false,"suffix":""},{"dropping-particle":"","family":"Atak","given":"Zeynep Kalender","non-dropping-particle":"","parse-names":false,"suffix":""},{"dropping-particle":"","family":"Wouters","given":"Jasper","non-dropping-particle":"","parse-names":false,"suffix":""},{"dropping-particle":"","family":"Aerts","given":"Stein","non-dropping-particle":"","parse-names":false,"suffix":""}],"container-title":"Nature Methods","id":"ITEM-2","issue":"11","issued":{"date-parts":[["2017"]]},"page":"1083-1086","title":"SCENIC: Single-cell regulatory network inference and clustering","type":"article-journal","volume":"14"},"uris":["http://www.mendeley.com/documents/?uuid=6a80850d-aa3e-4d0b-907a-9b4248ab31d3"]}],"mendeley":{"formattedCitation":"[20,21]","plainTextFormattedCitation":"[20,21]","previouslyFormattedCitation":"[20,21]"},"properties":{"noteIndex":0},"schema":"https://github.com/citation-style-language/schema/raw/master/csl-citation.json"}</w:instrText>
+        <w:instrText>ADDIN CSL_CITATION {"citationItems":[{"id":"ITEM-1","itemData":{"DOI":"10.1038/s41596-020-0336-2","ISSN":"17502799","PMID":"32561888","abstract":"This protocol explains how to perform a fast SCENIC analysis alongside standard best practices steps on single-cell RNA-sequencing data using software containers and Nextflow pipelines. SCENIC reconstructs regulons (i.e., transcription factors and their target genes) assesses the activity of these discovered regulons in individual cells and uses these cellular activity patterns to find meaningful clusters of cells. Here we present an improved version of SCENIC with several advances. SCENIC has been refactored and reimplemented in Python (pySCENIC), resulting in a tenfold increase in speed, and has been packaged into containers for ease of use. It is now also possible to use epigenomic track databases, as well as motifs, to refine regulons. In this protocol, we explain the different steps of SCENIC: the workflow starts from the count matrix depicting the gene abundances for all cells and consists of three stages. First, coexpression modules are inferred using a regression per-target approach (GRNBoost2). Next, the indirect targets are pruned from these modules using cis-regulatory motif discovery (cisTarget). Lastly, the activity of these regulons is quantified via an enrichment score for the regulon’s target genes (AUCell). Nonlinear projection methods can be used to display visual groupings of cells based on the cellular activity patterns of these regulons. The results can be exported as a loom file and visualized in the SCope web application. This protocol is illustrated on two use cases: a peripheral blood mononuclear cell data set and a panel of single-cell RNA-sequencing cancer experiments. For a data set of 10,000 genes and 50,000 cells, the pipeline runs in &lt;2 h.","author":[{"dropping-particle":"","family":"Sande","given":"Bram","non-dropping-particle":"Van de","parse-names":false,"suffix":""},{"dropping-particle":"","family":"Flerin","given":"Christopher","non-dropping-particle":"","parse-names":false,"suffix":""},{"dropping-particle":"","family":"Davie","given":"Kristofer","non-dropping-particle":"","parse-names":false,"suffix":""},{"dropping-particle":"","family":"Waegeneer","given":"Maxime","non-dropping-particle":"De","parse-names":false,"suffix":""},{"dropping-particle":"","family":"Hulselmans","given":"Gert","non-dropping-particle":"","parse-names":false,"suffix":""},{"dropping-particle":"","family":"Aibar","given":"Sara","non-dropping-particle":"","parse-names":false,"suffix":""},{"dropping-particle":"","family":"Seurinck","given":"Ruth","non-dropping-particle":"","parse-names":false,"suffix":""},{"dropping-particle":"","family":"Saelens","given":"Wouter","non-dropping-particle":"","parse-names":false,"suffix":""},{"dropping-particle":"","family":"Cannoodt","given":"Robrecht","non-dropping-particle":"","parse-names":false,"suffix":""},{"dropping-particle":"","family":"Rouchon","given":"Quentin","non-dropping-particle":"","parse-names":false,"suffix":""},{"dropping-particle":"","family":"Verbeiren","given":"Toni","non-dropping-particle":"","parse-names":false,"suffix":""},{"dropping-particle":"","family":"Maeyer","given":"Dries","non-dropping-particle":"De","parse-names":false,"suffix":""},{"dropping-particle":"","family":"Reumers","given":"Joke","non-dropping-particle":"","parse-names":false,"suffix":""},{"dropping-particle":"","family":"Saeys","given":"Yvan","non-dropping-particle":"","parse-names":false,"suffix":""},{"dropping-particle":"","family":"Aerts","given":"Stein","non-dropping-particle":"","parse-names":false,"suffix":""}],"container-title":"Nature Protocols","id":"ITEM-1","issue":"7","issued":{"date-parts":[["2020"]]},"page":"2247-2276","title":"A scalable SCENIC workflow for single-cell gene regulatory network analysis","type":"article-journal","volume":"15"},"uris":["http://www.mendeley.com/documents/?uuid=57f966b4-7e07-47e7-80c1-c4f40ea50b66"]},{"id":"ITEM-2","itemData":{"DOI":"10.1038/nmeth.4463","ISSN":"15487105","PMID":"28991892","abstract":"We present SCENIC, a computational method for simultaneous gene regulatory network reconstruction and cell-state identification from single-cell RNA-seq data (http://scenic.aertslab.org). On a compendium of single-cell data from tumors and brain, we demonstrate that cis-regulatory analysis can be exploited to guide the identification of transcription factors and cell states. SCENIC provides critical biological insights into the mechanisms driving cellular heterogeneity.","author":[{"dropping-particle":"","family":"Aibar","given":"Sara","non-dropping-particle":"","parse-names":false,"suffix":""},{"dropping-particle":"","family":"González-Blas","given":"Carmen Bravo","non-dropping-particle":"","parse-names":false,"suffix":""},{"dropping-particle":"","family":"Moerman","given":"Thomas","non-dropping-particle":"","parse-names":false,"suffix":""},{"dropping-particle":"","family":"Huynh-Thu","given":"Vân Anh","non-dropping-particle":"","parse-names":false,"suffix":""},{"dropping-particle":"","family":"Imrichova","given":"Hana","non-dropping-particle":"","parse-names":false,"suffix":""},{"dropping-particle":"","family":"Hulselmans","given":"Gert","non-dropping-particle":"","parse-names":false,"suffix":""},{"dropping-particle":"","family":"Rambow","given":"Florian","non-dropping-particle":"","parse-names":false,"suffix":""},{"dropping-particle":"","family":"Marine","given":"Jean Christophe","non-dropping-particle":"","parse-names":false,"suffix":""},{"dropping-particle":"","family":"Geurts","given":"Pierre","non-dropping-particle":"","parse-names":false,"suffix":""},{"dropping-particle":"","family":"Aerts","given":"Jan","non-dropping-particle":"","parse-names":false,"suffix":""},{"dropping-particle":"","family":"Oord","given":"Joost","non-dropping-particle":"Van Den","parse-names":false,"suffix":""},{"dropping-particle":"","family":"Atak","given":"Zeynep Kalender","non-dropping-particle":"","parse-names":false,"suffix":""},{"dropping-particle":"","family":"Wouters","given":"Jasper","non-dropping-particle":"","parse-names":false,"suffix":""},{"dropping-particle":"","family":"Aerts","given":"Stein","non-dropping-particle":"","parse-names":false,"suffix":""}],"container-title":"Nature Methods","id":"ITEM-2","issue":"11","issued":{"date-parts":[["2017"]]},"page":"1083-1086","title":"SCENIC: Single-cell regulatory network inference and clustering","type":"article-journal","volume":"14"},"uris":["http://www.mendeley.com/documents/?uuid=6a80850d-aa3e-4d0b-907a-9b4248ab31d3"]}],"mendeley":{"formattedCitation":"[22,23]","plainTextFormattedCitation":"[22,23]","previouslyFormattedCitation":"[21,22]"},"properties":{"noteIndex":0},"schema":"https://github.com/citation-style-language/schema/raw/master/csl-citation.json"}</w:instrText>
       </w:r>
       <w:r>
         <w:rPr>
@@ -2746,7 +2816,7 @@
           <w:rFonts w:ascii="Arial" w:hAnsi="Arial" w:cs="Arial"/>
           <w:noProof/>
         </w:rPr>
-        <w:t>[20,21]</w:t>
+        <w:t>[22,23]</w:t>
       </w:r>
       <w:r>
         <w:rPr>
@@ -3055,7 +3125,7 @@
         <w:rPr>
           <w:rFonts w:ascii="Arial" w:hAnsi="Arial" w:cs="Arial"/>
         </w:rPr>
-        <w:instrText>ADDIN CSL_CITATION {"citationItems":[{"id":"ITEM-1","itemData":{"DOI":"10.1093/nar/gkae1010","PMID":"39552041","abstract":"The aim of the UniProt Knowledgebase (UniProtKB; https://www.uniprot.org/) is to provide users with a comprehensive, high-quality and freely accessible set of protein sequences annotated with functional information. In this publication, we describe ongoing changes to our production pipeline to limit the sequences available in UniProtKB to high-quality, non-redundant reference proteomes. We continue to manually curate the scientific literature to add the latest functional data and use machine learning techniques. We also encourage community curation to ensure key publications are not missed. We provide an update on the automatic annotation methods used by UniProtKB to predict information for unreviewed entries describing unstudied proteins. Finally, updates to the UniProt website are described, including a new tab linking protein to genomic information. In recognition of its value to the scientific community, the UniProt database has been awarded Global Core Biodata Resource status","author":[{"dropping-particle":"","family":"The UniProt Consortium","given":"","non-dropping-particle":"","parse-names":false,"suffix":""}],"container-title":"Nucleic Acids Res.","id":"ITEM-1","issue":"Jan 2025","issued":{"date-parts":[["2025"]]},"page":"D609-D617","title":"UniProt: the Universal Protein Knowledgebase in 2025","type":"article-journal","volume":"55"},"uris":["http://www.mendeley.com/documents/?uuid=0a256e01-2019-432b-bcb2-c70e15f2123e"]}],"mendeley":{"formattedCitation":"[22]","plainTextFormattedCitation":"[22]","previouslyFormattedCitation":"[22]"},"properties":{"noteIndex":0},"schema":"https://github.com/citation-style-language/schema/raw/master/csl-citation.json"}</w:instrText>
+        <w:instrText>ADDIN CSL_CITATION {"citationItems":[{"id":"ITEM-1","itemData":{"DOI":"10.1093/nar/gkae1010","PMID":"39552041","abstract":"The aim of the UniProt Knowledgebase (UniProtKB; https://www.uniprot.org/) is to provide users with a comprehensive, high-quality and freely accessible set of protein sequences annotated with functional information. In this publication, we describe ongoing changes to our production pipeline to limit the sequences available in UniProtKB to high-quality, non-redundant reference proteomes. We continue to manually curate the scientific literature to add the latest functional data and use machine learning techniques. We also encourage community curation to ensure key publications are not missed. We provide an update on the automatic annotation methods used by UniProtKB to predict information for unreviewed entries describing unstudied proteins. Finally, updates to the UniProt website are described, including a new tab linking protein to genomic information. In recognition of its value to the scientific community, the UniProt database has been awarded Global Core Biodata Resource status","author":[{"dropping-particle":"","family":"The UniProt Consortium","given":"","non-dropping-particle":"","parse-names":false,"suffix":""}],"container-title":"Nucleic Acids Res.","id":"ITEM-1","issue":"Jan 2025","issued":{"date-parts":[["2025"]]},"page":"D609-D617","title":"UniProt: the Universal Protein Knowledgebase in 2025","type":"article-journal","volume":"55"},"uris":["http://www.mendeley.com/documents/?uuid=0a256e01-2019-432b-bcb2-c70e15f2123e"]}],"mendeley":{"formattedCitation":"[24]","plainTextFormattedCitation":"[24]","previouslyFormattedCitation":"[23]"},"properties":{"noteIndex":0},"schema":"https://github.com/citation-style-language/schema/raw/master/csl-citation.json"}</w:instrText>
       </w:r>
       <w:r>
         <w:rPr>
@@ -3068,7 +3138,7 @@
           <w:rFonts w:ascii="Arial" w:hAnsi="Arial" w:cs="Arial"/>
           <w:noProof/>
         </w:rPr>
-        <w:t>[22]</w:t>
+        <w:t>[24]</w:t>
       </w:r>
       <w:r>
         <w:rPr>
@@ -3092,7 +3162,7 @@
         <w:rPr>
           <w:rFonts w:ascii="Arial" w:hAnsi="Arial" w:cs="Arial"/>
         </w:rPr>
-        <w:instrText>ADDIN CSL_CITATION {"citationItems":[{"id":"ITEM-1","itemData":{"DOI":"10.1038/s41596-022-00728-0","ISSN":"17502799","PMID":"35931779","abstract":"Most proteins in cells are composed of multiple folding units (or domains) to perform complex functions in a cooperative manner. Relative to the rapid progress in single-domain structure prediction, there are few effective tools available for multi-domain protein structure assembly, mainly due to the complexity of modeling multi-domain proteins, which involves higher degrees of freedom in domain-orientation space and various levels of continuous and discontinuous domain assembly and linker refinement. To meet the challenge and the high demand of the community, we developed I-TASSER-MTD to model the structures and functions of multi-domain proteins through a progressive protocol that combines sequence-based domain parsing, single-domain structure folding, inter-domain structure assembly and structure-based function annotation in a fully automated pipeline. Advanced deep-learning models have been incorporated into each of the steps to enhance both the domain modeling and inter-domain assembly accuracy. The protocol allows for the incorporation of experimental cross-linking data and cryo-electron microscopy density maps to guide the multi-domain structure assembly simulations. I-TASSER-MTD is built on I-TASSER but substantially extends its ability and accuracy in modeling large multi-domain protein structures and provides meaningful functional insights for the targets at both the domain- and full-chain levels from the amino acid sequence alone.","author":[{"dropping-particle":"","family":"Zhou","given":"Xiaogen","non-dropping-particle":"","parse-names":false,"suffix":""},{"dropping-particle":"","family":"Zheng","given":"Wei","non-dropping-particle":"","parse-names":false,"suffix":""},{"dropping-particle":"","family":"Li","given":"Yang","non-dropping-particle":"","parse-names":false,"suffix":""},{"dropping-particle":"","family":"Pearce","given":"Robin","non-dropping-particle":"","parse-names":false,"suffix":""},{"dropping-particle":"","family":"Zhang","given":"Chengxin","non-dropping-particle":"","parse-names":false,"suffix":""},{"dropping-particle":"","family":"Bell","given":"Eric W.","non-dropping-particle":"","parse-names":false,"suffix":""},{"dropping-particle":"","family":"Zhang","given":"Guijun","non-dropping-particle":"","parse-names":false,"suffix":""},{"dropping-particle":"","family":"Zhang","given":"Yang","non-dropping-particle":"","parse-names":false,"suffix":""}],"container-title":"Nature Protocols","id":"ITEM-1","issue":"10","issued":{"date-parts":[["2022"]]},"page":"2326-2353","title":"I-TASSER-MTD: a deep-learning-based platform for multi-domain protein structure and function prediction","type":"article-journal","volume":"17"},"uris":["http://www.mendeley.com/documents/?uuid=f879a980-5270-4be6-9f43-4169e8c4521d"]}],"mendeley":{"formattedCitation":"[23]","plainTextFormattedCitation":"[23]","previouslyFormattedCitation":"[23]"},"properties":{"noteIndex":0},"schema":"https://github.com/citation-style-language/schema/raw/master/csl-citation.json"}</w:instrText>
+        <w:instrText>ADDIN CSL_CITATION {"citationItems":[{"id":"ITEM-1","itemData":{"DOI":"10.1038/s41596-022-00728-0","ISSN":"17502799","PMID":"35931779","abstract":"Most proteins in cells are composed of multiple folding units (or domains) to perform complex functions in a cooperative manner. Relative to the rapid progress in single-domain structure prediction, there are few effective tools available for multi-domain protein structure assembly, mainly due to the complexity of modeling multi-domain proteins, which involves higher degrees of freedom in domain-orientation space and various levels of continuous and discontinuous domain assembly and linker refinement. To meet the challenge and the high demand of the community, we developed I-TASSER-MTD to model the structures and functions of multi-domain proteins through a progressive protocol that combines sequence-based domain parsing, single-domain structure folding, inter-domain structure assembly and structure-based function annotation in a fully automated pipeline. Advanced deep-learning models have been incorporated into each of the steps to enhance both the domain modeling and inter-domain assembly accuracy. The protocol allows for the incorporation of experimental cross-linking data and cryo-electron microscopy density maps to guide the multi-domain structure assembly simulations. I-TASSER-MTD is built on I-TASSER but substantially extends its ability and accuracy in modeling large multi-domain protein structures and provides meaningful functional insights for the targets at both the domain- and full-chain levels from the amino acid sequence alone.","author":[{"dropping-particle":"","family":"Zhou","given":"Xiaogen","non-dropping-particle":"","parse-names":false,"suffix":""},{"dropping-particle":"","family":"Zheng","given":"Wei","non-dropping-particle":"","parse-names":false,"suffix":""},{"dropping-particle":"","family":"Li","given":"Yang","non-dropping-particle":"","parse-names":false,"suffix":""},{"dropping-particle":"","family":"Pearce","given":"Robin","non-dropping-particle":"","parse-names":false,"suffix":""},{"dropping-particle":"","family":"Zhang","given":"Chengxin","non-dropping-particle":"","parse-names":false,"suffix":""},{"dropping-particle":"","family":"Bell","given":"Eric W.","non-dropping-particle":"","parse-names":false,"suffix":""},{"dropping-particle":"","family":"Zhang","given":"Guijun","non-dropping-particle":"","parse-names":false,"suffix":""},{"dropping-particle":"","family":"Zhang","given":"Yang","non-dropping-particle":"","parse-names":false,"suffix":""}],"container-title":"Nature Protocols","id":"ITEM-1","issue":"10","issued":{"date-parts":[["2022"]]},"page":"2326-2353","title":"I-TASSER-MTD: a deep-learning-based platform for multi-domain protein structure and function prediction","type":"article-journal","volume":"17"},"uris":["http://www.mendeley.com/documents/?uuid=f879a980-5270-4be6-9f43-4169e8c4521d"]}],"mendeley":{"formattedCitation":"[25]","plainTextFormattedCitation":"[25]","previouslyFormattedCitation":"[24]"},"properties":{"noteIndex":0},"schema":"https://github.com/citation-style-language/schema/raw/master/csl-citation.json"}</w:instrText>
       </w:r>
       <w:r>
         <w:rPr>
@@ -3105,7 +3175,7 @@
           <w:rFonts w:ascii="Arial" w:hAnsi="Arial" w:cs="Arial"/>
           <w:noProof/>
         </w:rPr>
-        <w:t>[23]</w:t>
+        <w:t>[25]</w:t>
       </w:r>
       <w:r>
         <w:rPr>
@@ -3185,7 +3255,7 @@
         <w:rPr>
           <w:rFonts w:ascii="Arial" w:hAnsi="Arial" w:cs="Arial"/>
         </w:rPr>
-        <w:instrText>ADDIN CSL_CITATION {"citationItems":[{"id":"ITEM-1","itemData":{"abstract":"Tulisan ini mendiskusikan penggunaan DST (Digital Cuentacuentos) sebagai cara untuk memperkenalkan kepada anak tentang kasus-Kasus perundungan (intimidación) antar siswa. Acción participativa del mpdel de Menggunakaninvestigación, kegiatan ini bertujuan untuk meng-edukasi siswa sebagai pembelajar anak-anak tentang aspek-aspek perundungan. Istilah DST telah banyakdigunakan oleh para akademisi untuk memberikan ilustrasi berbagai bentuk bantuan-bantuan belajar untuk siswa sehingga bisa berhasil dalam pembelajaran. Terungkap bahwa intimidasi budaya sudah menjadi tradisi dibeberapa tempat, anak-anak merasa aneh ketika mereka menyebut tindakan tertentu sebagai intimidasi. Melalui pemberdayaan proyek DST, anak-anak mulai menyadari bahwa jika mereka tidak ingin dilukai, maka mereka tidak akan melukai orang acosTulisan ini mendiskusikan penggunaan DST (Digital Cuentacuentos) sebagai cara untuk memperkenalkan kepada anak tentang kasus-Kasus perundungan (intimidación) antar siswa. Acción participativa del mpdel de Menggunakaninvestigación, kegiatan ini bertujuan untuk meng-edukasi siswa sebagai pembelajar anak-anak tentang aspek-aspek perundungan. Istilah DST telah banyakdigunakan oleh para akademisi untuk memberikan ilustrasi berbagai bentuk bantuan-bantuan belajar untuk siswa sehingga bisa berhasil dalam pembelajaran. Terungkap bahwa intimidasi budaya sudah menjadi tradisi dibeberapa tempat, anak-anak merasa aneh ketika mereka menyebut tindakan tertentu sebagai intimidasi. Melalui pemberdayaan proyek DST, anak-anak mulai menyadari bahwa jika mereka tidak ingin dilukai, maka mereka tidak akan melukai orang acos","author":[{"dropping-particle":"","family":"Bekker","given":"H","non-dropping-particle":"","parse-names":false,"suffix":""},{"dropping-particle":"","family":"Berendsen","given":"HJC","non-dropping-particle":"","parse-names":false,"suffix":""},{"dropping-particle":"","family":"Dijkstra","given":"EJ","non-dropping-particle":"","parse-names":false,"suffix":""},{"dropping-particle":"","family":"Achterop","given":"S","non-dropping-particle":"","parse-names":false,"suffix":""},{"dropping-particle":"","family":"Drunen","given":"R","non-dropping-particle":"Van","parse-names":false,"suffix":""},{"dropping-particle":"","family":"Spoel","given":"D","non-dropping-particle":"Van der","parse-names":false,"suffix":""},{"dropping-particle":"","family":"Sijbers","given":"A","non-dropping-particle":"","parse-names":false,"suffix":""},{"dropping-particle":"","family":"Keegstra","given":"H","non-dropping-particle":"","parse-names":false,"suffix":""},{"dropping-particle":"","family":"Reitsma","given":"B","non-dropping-particle":"","parse-names":false,"suffix":""},{"dropping-particle":"","family":"Renardus","given":"MKR","non-dropping-particle":"","parse-names":false,"suffix":""}],"container-title":"Physics Computing","id":"ITEM-1","issue":"January","issued":{"date-parts":[["1993"]]},"page":"252-256","title":"Gromacs: A parallel computer for molecular dynamics simulations","type":"article-journal","volume":"92"},"uris":["http://www.mendeley.com/documents/?uuid=a468f558-dc52-4a98-bc72-f9e307fd41ad"]},{"id":"ITEM-2","itemData":{"DOI":"10.1021/ct700301q","ISSN":"15499618","abstract":"Molecular simulation is an extremely useful, but computationally very expensive tool for studies of chemical and biomolecular systems. Here, we present a new implementation of our molecular simulation toolkit GROMACS which now both achieves extremely high performance on single processors from algorithmic optimizations and hand-coded routines and simultaneously scales very well on parallel machines. The code encompasses a minimal-communication domain decomposition algorithm, full dynamic load balancing, a state-of-the-art parallel constraint solver, and efficient virtual site algorithms that allow removal of hydrogen atom degrees of freedom to enable integration time steps up to 5 fs for atomistic simulations also in parallel. To improve the scaling properties of the common particle mesh Ewald electrostatics algorithms, we have in addition used a Multiple-Program, Multiple-Data approach, with separate node domains responsible for direct and reciprocal space interactions. Not only does this combination of algorithms enable extremely long simulations of large systems but also it provides that simulation performance on quite modest numbers of standard cluster nodes. © 2008 American Chemical Society.","author":[{"dropping-particle":"","family":"Hess","given":"Berk","non-dropping-particle":"","parse-names":false,"suffix":""},{"dropping-particle":"","family":"Kutzner","given":"Carsten","non-dropping-particle":"","parse-names":false,"suffix":""},{"dropping-particle":"","family":"Spoel","given":"David","non-dropping-particle":"Van Der","parse-names":false,"suffix":""},{"dropping-particle":"","family":"Lindahl","given":"Erik","non-dropping-particle":"","parse-names":false,"suffix":""}],"container-title":"Journal of Chemical Theory and Computation","id":"ITEM-2","issued":{"date-parts":[["2008"]]},"title":"GRGMACS 4: Algorithms for highly efficient, load-balanced, and scalable molecular simulation","type":"article-journal"},"uris":["http://www.mendeley.com/documents/?uuid=f0d94b63-a9b1-4057-b9ed-c760bf6782d6"]}],"mendeley":{"formattedCitation":"[24,25]","plainTextFormattedCitation":"[24,25]","previouslyFormattedCitation":"[24,25]"},"properties":{"noteIndex":0},"schema":"https://github.com/citation-style-language/schema/raw/master/csl-citation.json"}</w:instrText>
+        <w:instrText>ADDIN CSL_CITATION {"citationItems":[{"id":"ITEM-1","itemData":{"abstract":"Tulisan ini mendiskusikan penggunaan DST (Digital Cuentacuentos) sebagai cara untuk memperkenalkan kepada anak tentang kasus-Kasus perundungan (intimidación) antar siswa. Acción participativa del mpdel de Menggunakaninvestigación, kegiatan ini bertujuan untuk meng-edukasi siswa sebagai pembelajar anak-anak tentang aspek-aspek perundungan. Istilah DST telah banyakdigunakan oleh para akademisi untuk memberikan ilustrasi berbagai bentuk bantuan-bantuan belajar untuk siswa sehingga bisa berhasil dalam pembelajaran. Terungkap bahwa intimidasi budaya sudah menjadi tradisi dibeberapa tempat, anak-anak merasa aneh ketika mereka menyebut tindakan tertentu sebagai intimidasi. Melalui pemberdayaan proyek DST, anak-anak mulai menyadari bahwa jika mereka tidak ingin dilukai, maka mereka tidak akan melukai orang acosTulisan ini mendiskusikan penggunaan DST (Digital Cuentacuentos) sebagai cara untuk memperkenalkan kepada anak tentang kasus-Kasus perundungan (intimidación) antar siswa. Acción participativa del mpdel de Menggunakaninvestigación, kegiatan ini bertujuan untuk meng-edukasi siswa sebagai pembelajar anak-anak tentang aspek-aspek perundungan. Istilah DST telah banyakdigunakan oleh para akademisi untuk memberikan ilustrasi berbagai bentuk bantuan-bantuan belajar untuk siswa sehingga bisa berhasil dalam pembelajaran. Terungkap bahwa intimidasi budaya sudah menjadi tradisi dibeberapa tempat, anak-anak merasa aneh ketika mereka menyebut tindakan tertentu sebagai intimidasi. Melalui pemberdayaan proyek DST, anak-anak mulai menyadari bahwa jika mereka tidak ingin dilukai, maka mereka tidak akan melukai orang acos","author":[{"dropping-particle":"","family":"Bekker","given":"H","non-dropping-particle":"","parse-names":false,"suffix":""},{"dropping-particle":"","family":"Berendsen","given":"HJC","non-dropping-particle":"","parse-names":false,"suffix":""},{"dropping-particle":"","family":"Dijkstra","given":"EJ","non-dropping-particle":"","parse-names":false,"suffix":""},{"dropping-particle":"","family":"Achterop","given":"S","non-dropping-particle":"","parse-names":false,"suffix":""},{"dropping-particle":"","family":"Drunen","given":"R","non-dropping-particle":"Van","parse-names":false,"suffix":""},{"dropping-particle":"","family":"Spoel","given":"D","non-dropping-particle":"Van der","parse-names":false,"suffix":""},{"dropping-particle":"","family":"Sijbers","given":"A","non-dropping-particle":"","parse-names":false,"suffix":""},{"dropping-particle":"","family":"Keegstra","given":"H","non-dropping-particle":"","parse-names":false,"suffix":""},{"dropping-particle":"","family":"Reitsma","given":"B","non-dropping-particle":"","parse-names":false,"suffix":""},{"dropping-particle":"","family":"Renardus","given":"MKR","non-dropping-particle":"","parse-names":false,"suffix":""}],"container-title":"Physics Computing","id":"ITEM-1","issue":"January","issued":{"date-parts":[["1993"]]},"page":"252-256","title":"Gromacs: A parallel computer for molecular dynamics simulations","type":"article-journal","volume":"92"},"uris":["http://www.mendeley.com/documents/?uuid=a468f558-dc52-4a98-bc72-f9e307fd41ad"]},{"id":"ITEM-2","itemData":{"DOI":"10.1021/ct700301q","ISSN":"15499618","abstract":"Molecular simulation is an extremely useful, but computationally very expensive tool for studies of chemical and biomolecular systems. Here, we present a new implementation of our molecular simulation toolkit GROMACS which now both achieves extremely high performance on single processors from algorithmic optimizations and hand-coded routines and simultaneously scales very well on parallel machines. The code encompasses a minimal-communication domain decomposition algorithm, full dynamic load balancing, a state-of-the-art parallel constraint solver, and efficient virtual site algorithms that allow removal of hydrogen atom degrees of freedom to enable integration time steps up to 5 fs for atomistic simulations also in parallel. To improve the scaling properties of the common particle mesh Ewald electrostatics algorithms, we have in addition used a Multiple-Program, Multiple-Data approach, with separate node domains responsible for direct and reciprocal space interactions. Not only does this combination of algorithms enable extremely long simulations of large systems but also it provides that simulation performance on quite modest numbers of standard cluster nodes. © 2008 American Chemical Society.","author":[{"dropping-particle":"","family":"Hess","given":"Berk","non-dropping-particle":"","parse-names":false,"suffix":""},{"dropping-particle":"","family":"Kutzner","given":"Carsten","non-dropping-particle":"","parse-names":false,"suffix":""},{"dropping-particle":"","family":"Spoel","given":"David","non-dropping-particle":"Van Der","parse-names":false,"suffix":""},{"dropping-particle":"","family":"Lindahl","given":"Erik","non-dropping-particle":"","parse-names":false,"suffix":""}],"container-title":"Journal of Chemical Theory and Computation","id":"ITEM-2","issued":{"date-parts":[["2008"]]},"title":"GRGMACS 4: Algorithms for highly efficient, load-balanced, and scalable molecular simulation","type":"article-journal"},"uris":["http://www.mendeley.com/documents/?uuid=f0d94b63-a9b1-4057-b9ed-c760bf6782d6"]}],"mendeley":{"formattedCitation":"[26,27]","plainTextFormattedCitation":"[26,27]","previouslyFormattedCitation":"[25,26]"},"properties":{"noteIndex":0},"schema":"https://github.com/citation-style-language/schema/raw/master/csl-citation.json"}</w:instrText>
       </w:r>
       <w:r>
         <w:rPr>
@@ -3198,7 +3268,7 @@
           <w:rFonts w:ascii="Arial" w:hAnsi="Arial" w:cs="Arial"/>
           <w:noProof/>
         </w:rPr>
-        <w:t>[24,25]</w:t>
+        <w:t>[26,27]</w:t>
       </w:r>
       <w:r>
         <w:rPr>
@@ -3228,7 +3298,7 @@
         <w:rPr>
           <w:rFonts w:ascii="Arial" w:hAnsi="Arial" w:cs="Arial"/>
         </w:rPr>
-        <w:instrText>ADDIN CSL_CITATION {"citationItems":[{"id":"ITEM-1","itemData":{"DOI":"10.1002/jcc.23354","ISSN":"01928651","PMID":"23832629","abstract":"Protein structure and dynamics can be characterized on the atomistic level with both nuclear magnetic resonance (NMR) experiments and molecular dynamics (MD) simulations. Here, we quantify the ability of the recently presented CHARMM36 (C36) force field (FF) to reproduce various NMR observables using MD simulations. The studied NMR properties include backbone scalar couplings across hydrogen bonds, residual dipolar couplings (RDCs) and relaxation order parameter, as well as scalar couplings, RDCs, and order parameters for side-chain amino- and methyl-containing groups. It is shown that the C36 FF leads to better correlation with experimental data compared to the CHARMM22/CMAP FF and suggest using C36 in protein simulations. Although both CHARMM FFs contains the same nonbond parameters, our results show how the changes in the internal parameters associated with the peptide backbone via CMAP and the χ1 and χ2 dihedral parameters leads to improved treatment of the analyzed nonbond interactions. This highlights the importance of proper treatment of the internal covalent components in modeling nonbond interactions with molecular mechanics FFs. © 2013 Wiley Periodicals, Inc.","author":[{"dropping-particle":"","family":"Huang","given":"Jing","non-dropping-particle":"","parse-names":false,"suffix":""},{"dropping-particle":"","family":"Mackerell","given":"Alexander D.","non-dropping-particle":"","parse-names":false,"suffix":""}],"container-title":"Journal of Computational Chemistry","id":"ITEM-1","issue":"25","issued":{"date-parts":[["2013"]]},"page":"2135-2145","title":"CHARMM36 all-atom additive protein force field: Validation based on comparison to NMR data","type":"article-journal","volume":"34"},"uris":["http://www.mendeley.com/documents/?uuid=3cca292a-4433-4543-9f0c-18ca64446b00"]}],"mendeley":{"formattedCitation":"[26]","plainTextFormattedCitation":"[26]","previouslyFormattedCitation":"[26]"},"properties":{"noteIndex":0},"schema":"https://github.com/citation-style-language/schema/raw/master/csl-citation.json"}</w:instrText>
+        <w:instrText>ADDIN CSL_CITATION {"citationItems":[{"id":"ITEM-1","itemData":{"DOI":"10.1002/jcc.23354","ISSN":"01928651","PMID":"23832629","abstract":"Protein structure and dynamics can be characterized on the atomistic level with both nuclear magnetic resonance (NMR) experiments and molecular dynamics (MD) simulations. Here, we quantify the ability of the recently presented CHARMM36 (C36) force field (FF) to reproduce various NMR observables using MD simulations. The studied NMR properties include backbone scalar couplings across hydrogen bonds, residual dipolar couplings (RDCs) and relaxation order parameter, as well as scalar couplings, RDCs, and order parameters for side-chain amino- and methyl-containing groups. It is shown that the C36 FF leads to better correlation with experimental data compared to the CHARMM22/CMAP FF and suggest using C36 in protein simulations. Although both CHARMM FFs contains the same nonbond parameters, our results show how the changes in the internal parameters associated with the peptide backbone via CMAP and the χ1 and χ2 dihedral parameters leads to improved treatment of the analyzed nonbond interactions. This highlights the importance of proper treatment of the internal covalent components in modeling nonbond interactions with molecular mechanics FFs. © 2013 Wiley Periodicals, Inc.","author":[{"dropping-particle":"","family":"Huang","given":"Jing","non-dropping-particle":"","parse-names":false,"suffix":""},{"dropping-particle":"","family":"Mackerell","given":"Alexander D.","non-dropping-particle":"","parse-names":false,"suffix":""}],"container-title":"Journal of Computational Chemistry","id":"ITEM-1","issue":"25","issued":{"date-parts":[["2013"]]},"page":"2135-2145","title":"CHARMM36 all-atom additive protein force field: Validation based on comparison to NMR data","type":"article-journal","volume":"34"},"uris":["http://www.mendeley.com/documents/?uuid=3cca292a-4433-4543-9f0c-18ca64446b00"]}],"mendeley":{"formattedCitation":"[28]","plainTextFormattedCitation":"[28]","previouslyFormattedCitation":"[27]"},"properties":{"noteIndex":0},"schema":"https://github.com/citation-style-language/schema/raw/master/csl-citation.json"}</w:instrText>
       </w:r>
       <w:r>
         <w:rPr>
@@ -3241,7 +3311,7 @@
           <w:rFonts w:ascii="Arial" w:hAnsi="Arial" w:cs="Arial"/>
           <w:noProof/>
         </w:rPr>
-        <w:t>[26]</w:t>
+        <w:t>[28]</w:t>
       </w:r>
       <w:r>
         <w:rPr>
@@ -3335,7 +3405,7 @@
         <w:rPr>
           <w:rFonts w:ascii="Arial" w:hAnsi="Arial" w:cs="Arial"/>
         </w:rPr>
-        <w:instrText>ADDIN CSL_CITATION {"citationItems":[{"id":"ITEM-1","itemData":{"DOI":"10.1002/jcc.20945","ISSN":"01928651","PMID":"18351591","abstract":"CHARMM is an academic research program used widely for macromolecular mechanics and dynamics with versatile analysis and manipulation tools of atomic coordinates and dynamics trajectories. CHARMM-GUI, http://www.charmm-gui.org, has been developed to provide a web-based graphical user interface to generate various input files and molecular systems to facilitate and standardize the usage of common and advanced simulation techniques in CHARMM. The web environment provides an ideal platform to build and validate a molecular model system in an interactive fashion such that, if a problem is found through visual inspection, one can go back to the previous setup and regenerate the whole system again. In this article, we describe the currently available functional modules of CHARMM-GUI Input Generator that form a basis for the advanced simulation techniques. Future directions of the CHARMM-GUI development project are also discussed briefly together with other features in the CHARMM-GUI website, such as Archive and Movie Gallery. © 2008 Wiley Periodicals, Inc.","author":[{"dropping-particle":"","family":"Jo","given":"Sunhwan","non-dropping-particle":"","parse-names":false,"suffix":""},{"dropping-particle":"","family":"Kim","given":"Taehoon","non-dropping-particle":"","parse-names":false,"suffix":""},{"dropping-particle":"","family":"Iyer","given":"Vidyashankara G.","non-dropping-particle":"","parse-names":false,"suffix":""},{"dropping-particle":"","family":"Im","given":"Wonpil","non-dropping-particle":"","parse-names":false,"suffix":""}],"container-title":"Journal of Computational Chemistry","id":"ITEM-1","issue":"11","issued":{"date-parts":[["2008"]]},"page":"1859-1865","title":"CHARMM-GUI: A web-based graphical user interface for CHARMM","type":"article-journal","volume":"29"},"uris":["http://www.mendeley.com/documents/?uuid=8f7e7a4d-70d6-4ada-a829-5da6230261a5"]}],"mendeley":{"formattedCitation":"[27]","plainTextFormattedCitation":"[27]","previouslyFormattedCitation":"[27]"},"properties":{"noteIndex":0},"schema":"https://github.com/citation-style-language/schema/raw/master/csl-citation.json"}</w:instrText>
+        <w:instrText>ADDIN CSL_CITATION {"citationItems":[{"id":"ITEM-1","itemData":{"DOI":"10.1002/jcc.20945","ISSN":"01928651","PMID":"18351591","abstract":"CHARMM is an academic research program used widely for macromolecular mechanics and dynamics with versatile analysis and manipulation tools of atomic coordinates and dynamics trajectories. CHARMM-GUI, http://www.charmm-gui.org, has been developed to provide a web-based graphical user interface to generate various input files and molecular systems to facilitate and standardize the usage of common and advanced simulation techniques in CHARMM. The web environment provides an ideal platform to build and validate a molecular model system in an interactive fashion such that, if a problem is found through visual inspection, one can go back to the previous setup and regenerate the whole system again. In this article, we describe the currently available functional modules of CHARMM-GUI Input Generator that form a basis for the advanced simulation techniques. Future directions of the CHARMM-GUI development project are also discussed briefly together with other features in the CHARMM-GUI website, such as Archive and Movie Gallery. © 2008 Wiley Periodicals, Inc.","author":[{"dropping-particle":"","family":"Jo","given":"Sunhwan","non-dropping-particle":"","parse-names":false,"suffix":""},{"dropping-particle":"","family":"Kim","given":"Taehoon","non-dropping-particle":"","parse-names":false,"suffix":""},{"dropping-particle":"","family":"Iyer","given":"Vidyashankara G.","non-dropping-particle":"","parse-names":false,"suffix":""},{"dropping-particle":"","family":"Im","given":"Wonpil","non-dropping-particle":"","parse-names":false,"suffix":""}],"container-title":"Journal of Computational Chemistry","id":"ITEM-1","issue":"11","issued":{"date-parts":[["2008"]]},"page":"1859-1865","title":"CHARMM-GUI: A web-based graphical user interface for CHARMM","type":"article-journal","volume":"29"},"uris":["http://www.mendeley.com/documents/?uuid=8f7e7a4d-70d6-4ada-a829-5da6230261a5"]}],"mendeley":{"formattedCitation":"[29]","plainTextFormattedCitation":"[29]","previouslyFormattedCitation":"[28]"},"properties":{"noteIndex":0},"schema":"https://github.com/citation-style-language/schema/raw/master/csl-citation.json"}</w:instrText>
       </w:r>
       <w:r>
         <w:rPr>
@@ -3348,7 +3418,7 @@
           <w:rFonts w:ascii="Arial" w:hAnsi="Arial" w:cs="Arial"/>
           <w:noProof/>
         </w:rPr>
-        <w:t>[27]</w:t>
+        <w:t>[29]</w:t>
       </w:r>
       <w:r>
         <w:rPr>
@@ -3398,7 +3468,7 @@
         <w:rPr>
           <w:rFonts w:ascii="Arial" w:hAnsi="Arial" w:cs="Arial"/>
         </w:rPr>
-        <w:instrText>ADDIN CSL_CITATION {"citationItems":[{"id":"ITEM-1","itemData":{"DOI":"10.1021/ja00119a045","ISSN":"15205126","author":[{"dropping-particle":"","family":"Cheatham","given":"T. E.","non-dropping-particle":"","parse-names":false,"suffix":""},{"dropping-particle":"","family":"Miller","given":"J. L.","non-dropping-particle":"","parse-names":false,"suffix":""},{"dropping-particle":"","family":"Fox","given":"T.","non-dropping-particle":"","parse-names":false,"suffix":""},{"dropping-particle":"","family":"Darden","given":"T. A.","non-dropping-particle":"","parse-names":false,"suffix":""},{"dropping-particle":"","family":"Kollman","given":"P. A.","non-dropping-particle":"","parse-names":false,"suffix":""}],"container-title":"Journal of the American Chemical Society","id":"ITEM-1","issued":{"date-parts":[["1995"]]},"title":"Molecular Dynamics Simulations on Solvated Biomolecular Systems: The Particle Mesh Ewald Method Leads to Stable Trajectories of DNA, RNA, and Proteins","type":"article"},"uris":["http://www.mendeley.com/documents/?uuid=ef173ab8-b67c-4181-8668-ac9afc201d8f"]}],"mendeley":{"formattedCitation":"[28]","plainTextFormattedCitation":"[28]","previouslyFormattedCitation":"[28]"},"properties":{"noteIndex":0},"schema":"https://github.com/citation-style-language/schema/raw/master/csl-citation.json"}</w:instrText>
+        <w:instrText>ADDIN CSL_CITATION {"citationItems":[{"id":"ITEM-1","itemData":{"DOI":"10.1021/ja00119a045","ISSN":"15205126","author":[{"dropping-particle":"","family":"Cheatham","given":"T. E.","non-dropping-particle":"","parse-names":false,"suffix":""},{"dropping-particle":"","family":"Miller","given":"J. L.","non-dropping-particle":"","parse-names":false,"suffix":""},{"dropping-particle":"","family":"Fox","given":"T.","non-dropping-particle":"","parse-names":false,"suffix":""},{"dropping-particle":"","family":"Darden","given":"T. A.","non-dropping-particle":"","parse-names":false,"suffix":""},{"dropping-particle":"","family":"Kollman","given":"P. A.","non-dropping-particle":"","parse-names":false,"suffix":""}],"container-title":"Journal of the American Chemical Society","id":"ITEM-1","issued":{"date-parts":[["1995"]]},"title":"Molecular Dynamics Simulations on Solvated Biomolecular Systems: The Particle Mesh Ewald Method Leads to Stable Trajectories of DNA, RNA, and Proteins","type":"article"},"uris":["http://www.mendeley.com/documents/?uuid=ef173ab8-b67c-4181-8668-ac9afc201d8f"]}],"mendeley":{"formattedCitation":"[30]","plainTextFormattedCitation":"[30]","previouslyFormattedCitation":"[29]"},"properties":{"noteIndex":0},"schema":"https://github.com/citation-style-language/schema/raw/master/csl-citation.json"}</w:instrText>
       </w:r>
       <w:r>
         <w:rPr>
@@ -3411,7 +3481,7 @@
           <w:rFonts w:ascii="Arial" w:hAnsi="Arial" w:cs="Arial"/>
           <w:noProof/>
         </w:rPr>
-        <w:t>[28]</w:t>
+        <w:t>[30]</w:t>
       </w:r>
       <w:r>
         <w:rPr>
@@ -3459,21 +3529,19 @@
         <w:rPr>
           <w:rFonts w:ascii="Arial" w:hAnsi="Arial" w:cs="Arial"/>
         </w:rPr>
-        <w:t xml:space="preserve">Four chains with </w:t>
-      </w:r>
-      <w:proofErr w:type="gramStart"/>
-      <w:r>
-        <w:rPr>
-          <w:rFonts w:ascii="Arial" w:hAnsi="Arial" w:cs="Arial"/>
-        </w:rPr>
-        <w:t>solute</w:t>
-      </w:r>
-      <w:proofErr w:type="gramEnd"/>
-      <w:r>
-        <w:rPr>
-          <w:rFonts w:ascii="Arial" w:hAnsi="Arial" w:cs="Arial"/>
-        </w:rPr>
-        <w:t xml:space="preserve"> temperature set at 283.15K, 303.15K, 333.15K, and 353.15K respectively were initiated with solvent temperature maintained at 313.15K across all chains, where each chain was allowed to switch every 5 ns. Pressure was maintained at 1 bar using isotropic C-rescale </w:t>
+        <w:t>Four chains with solute temperature set at 283.15K, 303.15K, 333.15K, and 353.15K respectively were initiated with solvent temperature maintained at 3</w:t>
+      </w:r>
+      <w:r>
+        <w:rPr>
+          <w:rFonts w:ascii="Arial" w:hAnsi="Arial" w:cs="Arial"/>
+        </w:rPr>
+        <w:t>0</w:t>
+      </w:r>
+      <w:r>
+        <w:rPr>
+          <w:rFonts w:ascii="Arial" w:hAnsi="Arial" w:cs="Arial"/>
+        </w:rPr>
+        <w:t xml:space="preserve">3.15K across all chains, where each chain was allowed to switch every 5 ns. Pressure was maintained at 1 bar using isotropic C-rescale </w:t>
       </w:r>
       <w:proofErr w:type="spellStart"/>
       <w:r>
@@ -3499,7 +3567,7 @@
         <w:rPr>
           <w:rFonts w:ascii="Arial" w:hAnsi="Arial" w:cs="Arial"/>
         </w:rPr>
-        <w:instrText>ADDIN CSL_CITATION {"citationItems":[{"id":"ITEM-1","itemData":{"DOI":"10.1063/5.0020514","ISSN":"10897690","PMID":"32962386","abstract":"Molecular dynamics simulations require barostats to be performed at a constant pressure. The usual recipe is to employ the Berendsen barostat first, which displays a first-order volume relaxation efficient in equilibration but results in incorrect volume fluctuations, followed by a second-order or a Monte Carlo barostat for production runs. In this paper, we introduce stochastic cell rescaling, a first-order barostat that samples the correct volume fluctuations by including a suitable noise term. The algorithm is shown to report volume fluctuations compatible with the isobaric ensemble and its anisotropic variant is tested on a membrane simulation. Stochastic cell rescaling can be straightforwardly implemented in the existing codes and can be used effectively in both equilibration and production phases.","author":[{"dropping-particle":"","family":"Bernetti","given":"Mattia","non-dropping-particle":"","parse-names":false,"suffix":""},{"dropping-particle":"","family":"Bussi","given":"Giovanni","non-dropping-particle":"","parse-names":false,"suffix":""}],"container-title":"Journal of Chemical Physics","id":"ITEM-1","issue":"11","issued":{"date-parts":[["2020"]]},"title":"Pressure control using stochastic cell rescaling","type":"article-journal","volume":"153"},"uris":["http://www.mendeley.com/documents/?uuid=e7460818-edff-4c9c-8222-bc9f303817f8"]}],"mendeley":{"formattedCitation":"[29]","plainTextFormattedCitation":"[29]","previouslyFormattedCitation":"[29]"},"properties":{"noteIndex":0},"schema":"https://github.com/citation-style-language/schema/raw/master/csl-citation.json"}</w:instrText>
+        <w:instrText>ADDIN CSL_CITATION {"citationItems":[{"id":"ITEM-1","itemData":{"DOI":"10.1063/5.0020514","ISSN":"10897690","PMID":"32962386","abstract":"Molecular dynamics simulations require barostats to be performed at a constant pressure. The usual recipe is to employ the Berendsen barostat first, which displays a first-order volume relaxation efficient in equilibration but results in incorrect volume fluctuations, followed by a second-order or a Monte Carlo barostat for production runs. In this paper, we introduce stochastic cell rescaling, a first-order barostat that samples the correct volume fluctuations by including a suitable noise term. The algorithm is shown to report volume fluctuations compatible with the isobaric ensemble and its anisotropic variant is tested on a membrane simulation. Stochastic cell rescaling can be straightforwardly implemented in the existing codes and can be used effectively in both equilibration and production phases.","author":[{"dropping-particle":"","family":"Bernetti","given":"Mattia","non-dropping-particle":"","parse-names":false,"suffix":""},{"dropping-particle":"","family":"Bussi","given":"Giovanni","non-dropping-particle":"","parse-names":false,"suffix":""}],"container-title":"Journal of Chemical Physics","id":"ITEM-1","issue":"11","issued":{"date-parts":[["2020"]]},"title":"Pressure control using stochastic cell rescaling","type":"article-journal","volume":"153"},"uris":["http://www.mendeley.com/documents/?uuid=e7460818-edff-4c9c-8222-bc9f303817f8"]}],"mendeley":{"formattedCitation":"[31]","plainTextFormattedCitation":"[31]","previouslyFormattedCitation":"[30]"},"properties":{"noteIndex":0},"schema":"https://github.com/citation-style-language/schema/raw/master/csl-citation.json"}</w:instrText>
       </w:r>
       <w:r>
         <w:rPr>
@@ -3512,7 +3580,7 @@
           <w:rFonts w:ascii="Arial" w:hAnsi="Arial" w:cs="Arial"/>
           <w:noProof/>
         </w:rPr>
-        <w:t>[29]</w:t>
+        <w:t>[31]</w:t>
       </w:r>
       <w:r>
         <w:rPr>
@@ -3554,7 +3622,7 @@
         <w:rPr>
           <w:rFonts w:ascii="Arial" w:hAnsi="Arial" w:cs="Arial"/>
         </w:rPr>
-        <w:instrText>ADDIN CSL_CITATION {"citationItems":[{"id":"ITEM-1","itemData":{"DOI":"10.1021/ja00119a045","ISSN":"15205126","author":[{"dropping-particle":"","family":"Cheatham","given":"T. E.","non-dropping-particle":"","parse-names":false,"suffix":""},{"dropping-particle":"","family":"Miller","given":"J. L.","non-dropping-particle":"","parse-names":false,"suffix":""},{"dropping-particle":"","family":"Fox","given":"T.","non-dropping-particle":"","parse-names":false,"suffix":""},{"dropping-particle":"","family":"Darden","given":"T. A.","non-dropping-particle":"","parse-names":false,"suffix":""},{"dropping-particle":"","family":"Kollman","given":"P. A.","non-dropping-particle":"","parse-names":false,"suffix":""}],"container-title":"Journal of the American Chemical Society","id":"ITEM-1","issued":{"date-parts":[["1995"]]},"title":"Molecular Dynamics Simulations on Solvated Biomolecular Systems: The Particle Mesh Ewald Method Leads to Stable Trajectories of DNA, RNA, and Proteins","type":"article"},"uris":["http://www.mendeley.com/documents/?uuid=ef173ab8-b67c-4181-8668-ac9afc201d8f"]}],"mendeley":{"formattedCitation":"[28]","plainTextFormattedCitation":"[28]","previouslyFormattedCitation":"[28]"},"properties":{"noteIndex":0},"schema":"https://github.com/citation-style-language/schema/raw/master/csl-citation.json"}</w:instrText>
+        <w:instrText>ADDIN CSL_CITATION {"citationItems":[{"id":"ITEM-1","itemData":{"DOI":"10.1021/ja00119a045","ISSN":"15205126","author":[{"dropping-particle":"","family":"Cheatham","given":"T. E.","non-dropping-particle":"","parse-names":false,"suffix":""},{"dropping-particle":"","family":"Miller","given":"J. L.","non-dropping-particle":"","parse-names":false,"suffix":""},{"dropping-particle":"","family":"Fox","given":"T.","non-dropping-particle":"","parse-names":false,"suffix":""},{"dropping-particle":"","family":"Darden","given":"T. A.","non-dropping-particle":"","parse-names":false,"suffix":""},{"dropping-particle":"","family":"Kollman","given":"P. A.","non-dropping-particle":"","parse-names":false,"suffix":""}],"container-title":"Journal of the American Chemical Society","id":"ITEM-1","issued":{"date-parts":[["1995"]]},"title":"Molecular Dynamics Simulations on Solvated Biomolecular Systems: The Particle Mesh Ewald Method Leads to Stable Trajectories of DNA, RNA, and Proteins","type":"article"},"uris":["http://www.mendeley.com/documents/?uuid=ef173ab8-b67c-4181-8668-ac9afc201d8f"]}],"mendeley":{"formattedCitation":"[30]","plainTextFormattedCitation":"[30]","previouslyFormattedCitation":"[29]"},"properties":{"noteIndex":0},"schema":"https://github.com/citation-style-language/schema/raw/master/csl-citation.json"}</w:instrText>
       </w:r>
       <w:r>
         <w:rPr>
@@ -3567,7 +3635,7 @@
           <w:rFonts w:ascii="Arial" w:hAnsi="Arial" w:cs="Arial"/>
           <w:noProof/>
         </w:rPr>
-        <w:t>[28]</w:t>
+        <w:t>[30]</w:t>
       </w:r>
       <w:r>
         <w:rPr>
@@ -3674,7 +3742,7 @@
           <w:kern w:val="0"/>
           <w14:ligatures w14:val="none"/>
         </w:rPr>
-        <w:instrText>ADDIN CSL_CITATION {"citationItems":[{"id":"ITEM-1","itemData":{"DOI":"10.1006/jmbi.1999.3310","ISSN":"00222836","PMID":"10600390","abstract":"Protein phosphorylation at serine, threonine or tyrosine residues affects a multitude of cellular signaling processes. How is specificity in substrate recognition and phosphorylation by protein kinases achieved? Here, we present an artificial neural network method that predicts phosphorylation sites in independent sequences with a sensitivity in the range from 69% to 96%. As an example, we predict novel phosphorylation sites in the p300/CBP protein that may regulate interaction with transcription factors and histone acetyltransferase activity. In addition, serine and threonine residues in p300/CBP that can be modified by O-linked glycosylation with N-acetylglucosamine are identified. Glycosylation may prevent phosphorplation at these sites, a mechanism named yin-yang regulation. The prediction server is available on the Internet at http://www.cbs.dtu.dk/services/NetPhos/or via e-mail to NetPhos@@@cbs.dtu.dk.","author":[{"dropping-particle":"","family":"Blom","given":"Nikolaj","non-dropping-particle":"","parse-names":false,"suffix":""},{"dropping-particle":"","family":"Gammeltoft","given":"Steen","non-dropping-particle":"","parse-names":false,"suffix":""},{"dropping-particle":"","family":"Brunak","given":"Søren","non-dropping-particle":"","parse-names":false,"suffix":""}],"container-title":"Journal of Molecular Biology","id":"ITEM-1","issued":{"date-parts":[["1999"]]},"title":"Sequence and structure-based prediction of eukaryotic protein phosphorylation sites","type":"article-journal"},"uris":["http://www.mendeley.com/documents/?uuid=1ff5e2dc-8ecf-4202-8b8e-67327fd46fb3"]}],"mendeley":{"formattedCitation":"[30]","plainTextFormattedCitation":"[30]","previouslyFormattedCitation":"[30]"},"properties":{"noteIndex":0},"schema":"https://github.com/citation-style-language/schema/raw/master/csl-citation.json"}</w:instrText>
+        <w:instrText>ADDIN CSL_CITATION {"citationItems":[{"id":"ITEM-1","itemData":{"DOI":"10.1006/jmbi.1999.3310","ISSN":"00222836","PMID":"10600390","abstract":"Protein phosphorylation at serine, threonine or tyrosine residues affects a multitude of cellular signaling processes. How is specificity in substrate recognition and phosphorylation by protein kinases achieved? Here, we present an artificial neural network method that predicts phosphorylation sites in independent sequences with a sensitivity in the range from 69% to 96%. As an example, we predict novel phosphorylation sites in the p300/CBP protein that may regulate interaction with transcription factors and histone acetyltransferase activity. In addition, serine and threonine residues in p300/CBP that can be modified by O-linked glycosylation with N-acetylglucosamine are identified. Glycosylation may prevent phosphorplation at these sites, a mechanism named yin-yang regulation. The prediction server is available on the Internet at http://www.cbs.dtu.dk/services/NetPhos/or via e-mail to NetPhos@@@cbs.dtu.dk.","author":[{"dropping-particle":"","family":"Blom","given":"Nikolaj","non-dropping-particle":"","parse-names":false,"suffix":""},{"dropping-particle":"","family":"Gammeltoft","given":"Steen","non-dropping-particle":"","parse-names":false,"suffix":""},{"dropping-particle":"","family":"Brunak","given":"Søren","non-dropping-particle":"","parse-names":false,"suffix":""}],"container-title":"Journal of Molecular Biology","id":"ITEM-1","issued":{"date-parts":[["1999"]]},"title":"Sequence and structure-based prediction of eukaryotic protein phosphorylation sites","type":"article-journal"},"uris":["http://www.mendeley.com/documents/?uuid=1ff5e2dc-8ecf-4202-8b8e-67327fd46fb3"]}],"mendeley":{"formattedCitation":"[32]","plainTextFormattedCitation":"[32]","previouslyFormattedCitation":"[31]"},"properties":{"noteIndex":0},"schema":"https://github.com/citation-style-language/schema/raw/master/csl-citation.json"}</w:instrText>
       </w:r>
       <w:r>
         <w:rPr>
@@ -3691,7 +3759,7 @@
           <w:kern w:val="0"/>
           <w14:ligatures w14:val="none"/>
         </w:rPr>
-        <w:t>[30]</w:t>
+        <w:t>[32]</w:t>
       </w:r>
       <w:r>
         <w:rPr>
@@ -3707,15 +3775,15 @@
           <w:kern w:val="0"/>
           <w14:ligatures w14:val="none"/>
         </w:rPr>
-        <w:t xml:space="preserve"> was used to predict phosphorylation </w:t>
-      </w:r>
-      <w:r>
-        <w:rPr>
-          <w:rFonts w:ascii="Arial" w:eastAsia="Times New Roman" w:hAnsi="Arial" w:cs="Arial"/>
-          <w:kern w:val="0"/>
-          <w14:ligatures w14:val="none"/>
-        </w:rPr>
-        <w:t>residue site</w:t>
+        <w:t xml:space="preserve"> was used to predict phosphorylation</w:t>
+      </w:r>
+      <w:r>
+        <w:rPr>
+          <w:rFonts w:ascii="Arial" w:eastAsia="Times New Roman" w:hAnsi="Arial" w:cs="Arial"/>
+          <w:kern w:val="0"/>
+          <w14:ligatures w14:val="none"/>
+        </w:rPr>
+        <w:t xml:space="preserve"> site</w:t>
       </w:r>
       <w:r>
         <w:rPr>
@@ -3763,15 +3831,15 @@
           <w:kern w:val="0"/>
           <w14:ligatures w14:val="none"/>
         </w:rPr>
-        <w:t xml:space="preserve"> as a likely phosphorylation </w:t>
-      </w:r>
-      <w:r>
-        <w:rPr>
-          <w:rFonts w:ascii="Arial" w:eastAsia="Times New Roman" w:hAnsi="Arial" w:cs="Arial"/>
-          <w:kern w:val="0"/>
-          <w14:ligatures w14:val="none"/>
-        </w:rPr>
-        <w:t>residue site</w:t>
+        <w:t xml:space="preserve"> as a likely phosphorylation</w:t>
+      </w:r>
+      <w:r>
+        <w:rPr>
+          <w:rFonts w:ascii="Arial" w:eastAsia="Times New Roman" w:hAnsi="Arial" w:cs="Arial"/>
+          <w:kern w:val="0"/>
+          <w14:ligatures w14:val="none"/>
+        </w:rPr>
+        <w:t xml:space="preserve"> site</w:t>
       </w:r>
       <w:r>
         <w:rPr>
@@ -3858,7 +3926,7 @@
           <w:kern w:val="0"/>
           <w14:ligatures w14:val="none"/>
         </w:rPr>
-        <w:t xml:space="preserve"> was used as the starting point for conventional molecular dynamics (MD) simulations. Phosphorylation was introduced at </w:t>
+        <w:t xml:space="preserve"> was used as the starting point for conventional molecular dynamics (MD) simulations. Phosphorylation was introduced at residue S169 (pSer169), based on prediction results, and force field parameters for both </w:t>
       </w:r>
       <w:r>
         <w:rPr>
@@ -3867,7 +3935,7 @@
           <w14:ligatures w14:val="none"/>
         </w:rPr>
         <w:lastRenderedPageBreak/>
-        <w:t xml:space="preserve">residue S169 (pSer169), based on prediction results, and force field parameters for both the unmodified and pSer169 SPP1 structures were generated using the CHARMM-GUI webserver. Energy minimization and equilibration steps were performed under the same conditions as those used in the </w:t>
+        <w:t xml:space="preserve">the unmodified and pSer169 SPP1 structures were generated using the CHARMM-GUI webserver. Energy minimization and equilibration steps were performed under the same conditions as those used in the </w:t>
       </w:r>
       <w:proofErr w:type="spellStart"/>
       <w:r>
@@ -3963,16 +4031,14 @@
         </w:rPr>
         <w:t xml:space="preserve"> of </w:t>
       </w:r>
-      <w:proofErr w:type="spellStart"/>
-      <w:r>
-        <w:rPr>
-          <w:rFonts w:ascii="Arial" w:eastAsia="Times New Roman" w:hAnsi="Arial" w:cs="Arial"/>
-          <w:kern w:val="0"/>
-          <w14:ligatures w14:val="none"/>
-        </w:rPr>
-        <w:t>rmsf</w:t>
-      </w:r>
-      <w:proofErr w:type="spellEnd"/>
+      <w:r>
+        <w:rPr>
+          <w:rFonts w:ascii="Arial" w:eastAsia="Times New Roman" w:hAnsi="Arial" w:cs="Arial"/>
+          <w:kern w:val="0"/>
+          <w14:ligatures w14:val="none"/>
+        </w:rPr>
+        <w:t>RMSF</w:t>
+      </w:r>
       <w:r>
         <w:rPr>
           <w:rFonts w:ascii="Arial" w:eastAsia="Times New Roman" w:hAnsi="Arial" w:cs="Arial"/>
@@ -4066,7 +4132,7 @@
           <w:kern w:val="0"/>
           <w14:ligatures w14:val="none"/>
         </w:rPr>
-        <w:instrText>ADDIN CSL_CITATION {"citationItems":[{"id":"ITEM-1","itemData":{"DOI":"10.1016/j.jmb.2008.07.075","ISSN":"00222836","PMID":"18694758","abstract":"Osteopontin plays an important role in the development and perpetuation of rheumatoid arthritis (RA). Antibodies targeting osteopontin have shown promising therapeutic benefits against this disease. We have previously reported a novel anti-RA monoclonal antibody, namely, 23C3, and shown it capable of alleviating the symptoms of RA in a murine collagen-induced arthritis model, restoring the cytokine production profile in joint tissues, and reducing T-cell recall responses to collagen type II. We describe here the crystal structure of 23C3 in complex with its epitope peptide. Analyses of the complex structure reveal the molecular mechanism of osteopontin recognition by 23C3. The peptide folds into two tandem β-turns, and two key residues of the peptide are identified to be critical for the recognition by 23C3: TrpP43 is deeply embedded into a hydrophobic pocket formed by AlaL34, TyrL36, LeuL46, TyrL49, PheL91, and MetH102 and therefore has extensive hydrophobic interactions with 23C3, while AspP47 has a network of hydrophilic interactions with residues ArgH50, ArgH52, SerH53, and AsnH56 of the antibody. Besides the complementarity-determining region loops, the framework region L2 of 23C3 is also shown to interact with the epitope peptide, which is not common in the antibody-antigen interactions and thus could be exploited in the engineering of 23C3. These results not only provide valuable information for further improvement of 23C3 such as chimerization or humanization for its therapeutic application, but also reveal the features of this specific epitope of osteopontin that may be useful for the development of new antibody drugs against RA. © 2008 Elsevier Ltd. All rights reserved.","author":[{"dropping-particle":"","family":"Du","given":"Jiamu","non-dropping-particle":"","parse-names":false,"suffix":""},{"dropping-particle":"","family":"Hou","given":"Sheng","non-dropping-particle":"","parse-names":false,"suffix":""},{"dropping-particle":"","family":"Zhong","given":"Chen","non-dropping-particle":"","parse-names":false,"suffix":""},{"dropping-particle":"","family":"Lai","given":"Zheng","non-dropping-particle":"","parse-names":false,"suffix":""},{"dropping-particle":"","family":"Yang","given":"Hui","non-dropping-particle":"","parse-names":false,"suffix":""},{"dropping-particle":"","family":"Dai","given":"Jianxin","non-dropping-particle":"","parse-names":false,"suffix":""},{"dropping-particle":"","family":"Zhang","given":"Dapeng","non-dropping-particle":"","parse-names":false,"suffix":""},{"dropping-particle":"","family":"Wang","given":"Hao","non-dropping-particle":"","parse-names":false,"suffix":""},{"dropping-particle":"","family":"Guo","given":"Yajun","non-dropping-particle":"","parse-names":false,"suffix":""},{"dropping-particle":"","family":"Ding","given":"Jianping","non-dropping-particle":"","parse-names":false,"suffix":""}],"container-title":"Journal of Molecular Biology","id":"ITEM-1","issue":"4","issued":{"date-parts":[["2008"]]},"page":"835-842","title":"Molecular Basis of Recognition of Human Osteopontin by 23C3, a Potential Therapeutic Antibody for Treatment of Rheumatoid Arthritis","type":"article-journal","volume":"382"},"uris":["http://www.mendeley.com/documents/?uuid=ca8da7e1-4d2c-4191-b6bf-03beb3f9ba62"]}],"mendeley":{"formattedCitation":"[31]","plainTextFormattedCitation":"[31]","previouslyFormattedCitation":"[31]"},"properties":{"noteIndex":0},"schema":"https://github.com/citation-style-language/schema/raw/master/csl-citation.json"}</w:instrText>
+        <w:instrText>ADDIN CSL_CITATION {"citationItems":[{"id":"ITEM-1","itemData":{"DOI":"10.1016/j.jmb.2008.07.075","ISSN":"00222836","PMID":"18694758","abstract":"Osteopontin plays an important role in the development and perpetuation of rheumatoid arthritis (RA). Antibodies targeting osteopontin have shown promising therapeutic benefits against this disease. We have previously reported a novel anti-RA monoclonal antibody, namely, 23C3, and shown it capable of alleviating the symptoms of RA in a murine collagen-induced arthritis model, restoring the cytokine production profile in joint tissues, and reducing T-cell recall responses to collagen type II. We describe here the crystal structure of 23C3 in complex with its epitope peptide. Analyses of the complex structure reveal the molecular mechanism of osteopontin recognition by 23C3. The peptide folds into two tandem β-turns, and two key residues of the peptide are identified to be critical for the recognition by 23C3: TrpP43 is deeply embedded into a hydrophobic pocket formed by AlaL34, TyrL36, LeuL46, TyrL49, PheL91, and MetH102 and therefore has extensive hydrophobic interactions with 23C3, while AspP47 has a network of hydrophilic interactions with residues ArgH50, ArgH52, SerH53, and AsnH56 of the antibody. Besides the complementarity-determining region loops, the framework region L2 of 23C3 is also shown to interact with the epitope peptide, which is not common in the antibody-antigen interactions and thus could be exploited in the engineering of 23C3. These results not only provide valuable information for further improvement of 23C3 such as chimerization or humanization for its therapeutic application, but also reveal the features of this specific epitope of osteopontin that may be useful for the development of new antibody drugs against RA. © 2008 Elsevier Ltd. All rights reserved.","author":[{"dropping-particle":"","family":"Du","given":"Jiamu","non-dropping-particle":"","parse-names":false,"suffix":""},{"dropping-particle":"","family":"Hou","given":"Sheng","non-dropping-particle":"","parse-names":false,"suffix":""},{"dropping-particle":"","family":"Zhong","given":"Chen","non-dropping-particle":"","parse-names":false,"suffix":""},{"dropping-particle":"","family":"Lai","given":"Zheng","non-dropping-particle":"","parse-names":false,"suffix":""},{"dropping-particle":"","family":"Yang","given":"Hui","non-dropping-particle":"","parse-names":false,"suffix":""},{"dropping-particle":"","family":"Dai","given":"Jianxin","non-dropping-particle":"","parse-names":false,"suffix":""},{"dropping-particle":"","family":"Zhang","given":"Dapeng","non-dropping-particle":"","parse-names":false,"suffix":""},{"dropping-particle":"","family":"Wang","given":"Hao","non-dropping-particle":"","parse-names":false,"suffix":""},{"dropping-particle":"","family":"Guo","given":"Yajun","non-dropping-particle":"","parse-names":false,"suffix":""},{"dropping-particle":"","family":"Ding","given":"Jianping","non-dropping-particle":"","parse-names":false,"suffix":""}],"container-title":"Journal of Molecular Biology","id":"ITEM-1","issue":"4","issued":{"date-parts":[["2008"]]},"page":"835-842","title":"Molecular Basis of Recognition of Human Osteopontin by 23C3, a Potential Therapeutic Antibody for Treatment of Rheumatoid Arthritis","type":"article-journal","volume":"382"},"uris":["http://www.mendeley.com/documents/?uuid=ca8da7e1-4d2c-4191-b6bf-03beb3f9ba62"]}],"mendeley":{"formattedCitation":"[33]","plainTextFormattedCitation":"[33]","previouslyFormattedCitation":"[32]"},"properties":{"noteIndex":0},"schema":"https://github.com/citation-style-language/schema/raw/master/csl-citation.json"}</w:instrText>
       </w:r>
       <w:r>
         <w:rPr>
@@ -4083,7 +4149,7 @@
           <w:kern w:val="0"/>
           <w14:ligatures w14:val="none"/>
         </w:rPr>
-        <w:t>[31]</w:t>
+        <w:t>[33]</w:t>
       </w:r>
       <w:r>
         <w:rPr>
@@ -4131,7 +4197,7 @@
           <w:kern w:val="0"/>
           <w14:ligatures w14:val="none"/>
         </w:rPr>
-        <w:instrText>ADDIN CSL_CITATION {"citationItems":[{"id":"ITEM-1","itemData":{"DOI":"10.1101/2022.10.12.511988","ISBN":"9781119130536","abstract":"Predicting the binding mode of flexible polypeptides to proteins is an important task that falls outside the domain of applicability of most small molecule and protein−protein docking tools. Here, we test the small molecule flexible ligand docking program Glide on a set of 19 non-α-helical peptides and systematically improve pose prediction accuracy bynhancing Glide sampling for flexible polypeptides. In addition, scoring of the poses was improved by post-processing with physics-based implicit solvent MM- GBSA calculations. Using the best RMSD among the top 10 scoring poses as a metric, the success rate (RMSD ≤ 2.0 Å for the interface backbone atoms) increased from 21% with default Glide SP settings to 58% with the enhanced peptide sampling and scoring protocol in the case of redocking to the native protein structure. This approaches the accuracy of the recently developed Rosetta FlexPepDock method (63% success for these 19 peptides) while being over 100 times faster. Cross-docking was performed for a subset of cases where an unbound receptor structure was available, and in that case, 40% of peptides were docked successfully. We analyze the results and find that the optimized polypeptide protocol is most accurate for extended peptides of limited size and number of formal charges, defining a domain of applicability for this approach.","author":[{"dropping-particle":"","family":"Kelow, Simon; Faezov, Bulat; Xu, Qifang; Parker, Mitchell; Adolf-Bryfogle, Jared; Dunbrack Jr.","given":"Roland L.","non-dropping-particle":"","parse-names":false,"suffix":""}],"container-title":"bioRxiv : the preprint server for biology","id":"ITEM-1","issued":{"date-parts":[["2022"]]},"title":"A penultimate classification of canonical antibody CDR conformations","type":"article-journal"},"uris":["http://www.mendeley.com/documents/?uuid=c4dcf2dc-7af1-41e5-987f-09159970b5d0"]}],"mendeley":{"formattedCitation":"[32]","plainTextFormattedCitation":"[32]","previouslyFormattedCitation":"[32]"},"properties":{"noteIndex":0},"schema":"https://github.com/citation-style-language/schema/raw/master/csl-citation.json"}</w:instrText>
+        <w:instrText>ADDIN CSL_CITATION {"citationItems":[{"id":"ITEM-1","itemData":{"DOI":"10.1101/2022.10.12.511988","ISBN":"9781119130536","abstract":"Predicting the binding mode of flexible polypeptides to proteins is an important task that falls outside the domain of applicability of most small molecule and protein−protein docking tools. Here, we test the small molecule flexible ligand docking program Glide on a set of 19 non-α-helical peptides and systematically improve pose prediction accuracy bynhancing Glide sampling for flexible polypeptides. In addition, scoring of the poses was improved by post-processing with physics-based implicit solvent MM- GBSA calculations. Using the best RMSD among the top 10 scoring poses as a metric, the success rate (RMSD ≤ 2.0 Å for the interface backbone atoms) increased from 21% with default Glide SP settings to 58% with the enhanced peptide sampling and scoring protocol in the case of redocking to the native protein structure. This approaches the accuracy of the recently developed Rosetta FlexPepDock method (63% success for these 19 peptides) while being over 100 times faster. Cross-docking was performed for a subset of cases where an unbound receptor structure was available, and in that case, 40% of peptides were docked successfully. We analyze the results and find that the optimized polypeptide protocol is most accurate for extended peptides of limited size and number of formal charges, defining a domain of applicability for this approach.","author":[{"dropping-particle":"","family":"Kelow, Simon; Faezov, Bulat; Xu, Qifang; Parker, Mitchell; Adolf-Bryfogle, Jared; Dunbrack Jr.","given":"Roland L.","non-dropping-particle":"","parse-names":false,"suffix":""}],"container-title":"bioRxiv : the preprint server for biology","id":"ITEM-1","issued":{"date-parts":[["2022"]]},"title":"A penultimate classification of canonical antibody CDR conformations","type":"article-journal"},"uris":["http://www.mendeley.com/documents/?uuid=c4dcf2dc-7af1-41e5-987f-09159970b5d0"]}],"mendeley":{"formattedCitation":"[34]","plainTextFormattedCitation":"[34]","previouslyFormattedCitation":"[33]"},"properties":{"noteIndex":0},"schema":"https://github.com/citation-style-language/schema/raw/master/csl-citation.json"}</w:instrText>
       </w:r>
       <w:r>
         <w:rPr>
@@ -4148,7 +4214,7 @@
           <w:kern w:val="0"/>
           <w14:ligatures w14:val="none"/>
         </w:rPr>
-        <w:t>[32]</w:t>
+        <w:t>[34]</w:t>
       </w:r>
       <w:r>
         <w:rPr>
@@ -4214,7 +4280,7 @@
           <w:kern w:val="0"/>
           <w14:ligatures w14:val="none"/>
         </w:rPr>
-        <w:instrText>ADDIN CSL_CITATION {"citationItems":[{"id":"ITEM-1","itemData":{"DOI":"10.1074/jbc.M105132200","ISSN":"00219258","PMID":"11590166","abstract":"We have recently demonstrated that the gene encoding the osteopontin (OPN) protein is activated both by interleukin-3 and granulocyte-macrophage colony-stimulating factor signaling pathways and that, through binding to the cell surface receptor CD44, OPN contributes to the survival activities of interleukin (IL)-3 and GM-CSF (Lin, Y.-H., Huang, C.-J., Chao, J.-R., Chen, S.-T., Lee, S.-F., Yen, J. J.-Y., and Yang-Yen, H.-F. (2000) Mol. Cell. Biol. 20, 2734-2742). In this report, we demonstrate that the CD44-binding domain of OPN involves a region containing amino acid residues from 121 to 140 and that both threonine and serine at positions 137 and 147, respectively, are essential for the survival stimulatory effect of OPN. Substitution of either residue with alanine results into a dominant negative mutant that overrides the survival effect of IL-3. Upon binding to the CD44 receptor, the wild-type OPN but not the inactive mutant induces activation of phosphatidylinositol 3-kinase and Akt. Last, we demonstrate that two waves of Akt activation are detected in IL-3-treated cells and that the survival promoting effect of OPN is mediated predominantly through the phosphatidylinositol 3-kinase/Akt signaling pathway. Together, our results suggest that a positive autoregulatory loop is involved in the survival pathway of IL-3.","author":[{"dropping-particle":"","family":"Lin","given":"Yi Hung","non-dropping-particle":"","parse-names":false,"suffix":""},{"dropping-particle":"","family":"Yang-Yen","given":"Hsin Fang","non-dropping-particle":"","parse-names":false,"suffix":""}],"container-title":"Journal of Biological Chemistry","id":"ITEM-1","issue":"49","issued":{"date-parts":[["2001"]]},"page":"46024-46030","title":"The Osteopontin-CD44 Survival Signal Involves Activation of the Phosphatidylinositol 3-Kinase/Akt Signaling Pathway","type":"article-journal","volume":"276"},"uris":["http://www.mendeley.com/documents/?uuid=b47c2cc7-4d0b-4c5b-b2f9-90e1614290a9"]}],"mendeley":{"formattedCitation":"[33]","plainTextFormattedCitation":"[33]","previouslyFormattedCitation":"[33]"},"properties":{"noteIndex":0},"schema":"https://github.com/citation-style-language/schema/raw/master/csl-citation.json"}</w:instrText>
+        <w:instrText>ADDIN CSL_CITATION {"citationItems":[{"id":"ITEM-1","itemData":{"DOI":"10.1074/jbc.M105132200","ISSN":"00219258","PMID":"11590166","abstract":"We have recently demonstrated that the gene encoding the osteopontin (OPN) protein is activated both by interleukin-3 and granulocyte-macrophage colony-stimulating factor signaling pathways and that, through binding to the cell surface receptor CD44, OPN contributes to the survival activities of interleukin (IL)-3 and GM-CSF (Lin, Y.-H., Huang, C.-J., Chao, J.-R., Chen, S.-T., Lee, S.-F., Yen, J. J.-Y., and Yang-Yen, H.-F. (2000) Mol. Cell. Biol. 20, 2734-2742). In this report, we demonstrate that the CD44-binding domain of OPN involves a region containing amino acid residues from 121 to 140 and that both threonine and serine at positions 137 and 147, respectively, are essential for the survival stimulatory effect of OPN. Substitution of either residue with alanine results into a dominant negative mutant that overrides the survival effect of IL-3. Upon binding to the CD44 receptor, the wild-type OPN but not the inactive mutant induces activation of phosphatidylinositol 3-kinase and Akt. Last, we demonstrate that two waves of Akt activation are detected in IL-3-treated cells and that the survival promoting effect of OPN is mediated predominantly through the phosphatidylinositol 3-kinase/Akt signaling pathway. Together, our results suggest that a positive autoregulatory loop is involved in the survival pathway of IL-3.","author":[{"dropping-particle":"","family":"Lin","given":"Yi Hung","non-dropping-particle":"","parse-names":false,"suffix":""},{"dropping-particle":"","family":"Yang-Yen","given":"Hsin Fang","non-dropping-particle":"","parse-names":false,"suffix":""}],"container-title":"Journal of Biological Chemistry","id":"ITEM-1","issue":"49","issued":{"date-parts":[["2001"]]},"page":"46024-46030","title":"The Osteopontin-CD44 Survival Signal Involves Activation of the Phosphatidylinositol 3-Kinase/Akt Signaling Pathway","type":"article-journal","volume":"276"},"uris":["http://www.mendeley.com/documents/?uuid=b47c2cc7-4d0b-4c5b-b2f9-90e1614290a9"]}],"mendeley":{"formattedCitation":"[35]","plainTextFormattedCitation":"[35]","previouslyFormattedCitation":"[34]"},"properties":{"noteIndex":0},"schema":"https://github.com/citation-style-language/schema/raw/master/csl-citation.json"}</w:instrText>
       </w:r>
       <w:r>
         <w:rPr>
@@ -4231,7 +4297,7 @@
           <w:kern w:val="0"/>
           <w14:ligatures w14:val="none"/>
         </w:rPr>
-        <w:t>[33]</w:t>
+        <w:t>[35]</w:t>
       </w:r>
       <w:r>
         <w:rPr>
@@ -4271,7 +4337,7 @@
           <w:kern w:val="0"/>
           <w14:ligatures w14:val="none"/>
         </w:rPr>
-        <w:instrText>ADDIN CSL_CITATION {"citationItems":[{"id":"ITEM-1","itemData":{"abstract":"The structure determination of protein−protein complexes is a rather tedious and lengthy process, by both NMR and X-ray crystallography. Several methods based on docking to study protein complexes have also been well developed over the past few years. Most of these approaches are not driven by experimental data but are based on a combination of energetics and shape complementarity. Here, we present an approach called HADDOCK (High Ambiguity Driven protein−protein Docking) that makes use of biochemical and/or biophysical interaction data such as chemical shift perturbation data resulting from NMR titration experiments or mutagenesis data. This information is introduced as Ambiguous Interaction Restraints (AIRs) to drive the docking process. An AIR is defined as an ambiguous distance between all residues shown to be involved in the interaction. The accuracy of our approach is demonstrated with three molecular complexes. For two of these complexes, for which both the complex and the free protein structures have been solved, NMR titration data were available. Mutagenesis data were used in the last example. In all cases, the best structures generated by HADDOCK, that is, the structures with the lowest intermolecular energies, were the closest to the published structure of the respective complexes (within 2.0 Å backbone RMSD).","author":[{"dropping-particle":"","family":"Cyril Dominguez","given":"","non-dropping-particle":"","parse-names":false,"suffix":""},{"dropping-particle":"","family":"Rolf Boelens","given":"","non-dropping-particle":"","parse-names":false,"suffix":""},{"dropping-particle":"","family":"Alexandre M. J. J. Bonvin","given":"","non-dropping-particle":"","parse-names":false,"suffix":""}],"container-title":"Journal of the American Chemical Society","id":"ITEM-1","issue":"7","issued":{"date-parts":[["2003"]]},"page":"1731-1737","title":"HADDOCK:  A Protein−Protein Docking Approach Based on Biochemical or Biophysical Information","type":"article-journal","volume":"125"},"uris":["http://www.mendeley.com/documents/?uuid=7de055f6-bbc8-49ef-859b-98a33f3087d6"]}],"mendeley":{"formattedCitation":"[34]","plainTextFormattedCitation":"[34]","previouslyFormattedCitation":"[34]"},"properties":{"noteIndex":0},"schema":"https://github.com/citation-style-language/schema/raw/master/csl-citation.json"}</w:instrText>
+        <w:instrText>ADDIN CSL_CITATION {"citationItems":[{"id":"ITEM-1","itemData":{"abstract":"The structure determination of protein−protein complexes is a rather tedious and lengthy process, by both NMR and X-ray crystallography. Several methods based on docking to study protein complexes have also been well developed over the past few years. Most of these approaches are not driven by experimental data but are based on a combination of energetics and shape complementarity. Here, we present an approach called HADDOCK (High Ambiguity Driven protein−protein Docking) that makes use of biochemical and/or biophysical interaction data such as chemical shift perturbation data resulting from NMR titration experiments or mutagenesis data. This information is introduced as Ambiguous Interaction Restraints (AIRs) to drive the docking process. An AIR is defined as an ambiguous distance between all residues shown to be involved in the interaction. The accuracy of our approach is demonstrated with three molecular complexes. For two of these complexes, for which both the complex and the free protein structures have been solved, NMR titration data were available. Mutagenesis data were used in the last example. In all cases, the best structures generated by HADDOCK, that is, the structures with the lowest intermolecular energies, were the closest to the published structure of the respective complexes (within 2.0 Å backbone RMSD).","author":[{"dropping-particle":"","family":"Cyril Dominguez","given":"","non-dropping-particle":"","parse-names":false,"suffix":""},{"dropping-particle":"","family":"Rolf Boelens","given":"","non-dropping-particle":"","parse-names":false,"suffix":""},{"dropping-particle":"","family":"Alexandre M. J. J. Bonvin","given":"","non-dropping-particle":"","parse-names":false,"suffix":""}],"container-title":"Journal of the American Chemical Society","id":"ITEM-1","issue":"7","issued":{"date-parts":[["2003"]]},"page":"1731-1737","title":"HADDOCK:  A Protein−Protein Docking Approach Based on Biochemical or Biophysical Information","type":"article-journal","volume":"125"},"uris":["http://www.mendeley.com/documents/?uuid=7de055f6-bbc8-49ef-859b-98a33f3087d6"]}],"mendeley":{"formattedCitation":"[36]","plainTextFormattedCitation":"[36]","previouslyFormattedCitation":"[35]"},"properties":{"noteIndex":0},"schema":"https://github.com/citation-style-language/schema/raw/master/csl-citation.json"}</w:instrText>
       </w:r>
       <w:r>
         <w:rPr>
@@ -4288,7 +4354,7 @@
           <w:kern w:val="0"/>
           <w14:ligatures w14:val="none"/>
         </w:rPr>
-        <w:t>[34]</w:t>
+        <w:t>[36]</w:t>
       </w:r>
       <w:r>
         <w:rPr>
@@ -4378,7 +4444,7 @@
           <w:kern w:val="0"/>
           <w14:ligatures w14:val="none"/>
         </w:rPr>
-        <w:instrText>ADDIN CSL_CITATION {"citationItems":[{"id":"ITEM-1","itemData":{"DOI":"10.1371/journal.pcbi.1006112","ISSN":"15537358","PMID":"29702641","abstract":"A structural-bioinformatics-based computational methodology and framework have been developed for the design of antibodies to targets of interest. RosettaAntibodyDesign (RAbD) samples the diverse sequence, structure, and binding space of an antibody to an antigen in highly customizable protocols for the design of antibodies in a broad range of applications. The program samples antibody sequences and structures by grafting structures from a widely accepted set of the canonical clusters of CDRs (North et al., J. Mol. Biol., 406:228–256, 2011). It then performs sequence design according to amino acid sequence profiles of each cluster, and samples CDR backbones using a flexible-backbone design protocol incorporating cluster-based CDR constraints. Starting from an existing experimental or computationally modeled antigen-antibody structure, RAbD can be used to redesign a single CDR or multiple CDRs with loops of different length, conformation, and sequence. We rigorously benchmarked RAbD on a set of 60 diverse antibody–antigen complexes, using two design strategies—optimizing total Rosetta energy and optimizing interface energy alone. We utilized two novel metrics for measuring success in computational protein design. The design risk ratio (DRR) is equal to the frequency of recovery of native CDR lengths and clusters divided by the frequency of sampling of those features during the Monte Carlo design procedure. Ratios greater than 1.0 indicate that the design process is picking out the native more frequently than expected from their sampled rate. We achieved DRRs for the non-H3 CDRs of between 2.4 and 4.0. The antigen risk ratio (ARR) is the ratio of frequencies of the native amino acid types, CDR lengths, and clusters in the output decoys for simulations performed in the presence and absence of the antigen. For CDRs, we achieved cluster ARRs as high as 2.5 for L1 and 1.5 for H2. For sequence design simulations without CDR grafting, the overall recovery for the native amino acid types for residues that contact the antigen in the native structures was 72% in simulations performed in the presence of the antigen and 48% in simulations performed without the antigen, for an ARR of 1.5. For the non-contacting residues, the ARR was 1.08. This shows that the sequence profiles are able to maintain the amino acid types of these conserved, buried sites, while recovery of the exposed, contacting residues requires the presence of the antigen-antibody interface. We tested …","author":[{"dropping-particle":"","family":"Adolf-Bryfogle","given":"Jared","non-dropping-particle":"","parse-names":false,"suffix":""},{"dropping-particle":"","family":"Kalyuzhniy","given":"Oleks","non-dropping-particle":"","parse-names":false,"suffix":""},{"dropping-particle":"","family":"Kubitz","given":"Michael","non-dropping-particle":"","parse-names":false,"suffix":""},{"dropping-particle":"","family":"Weitzner","given":"Brian D.","non-dropping-particle":"","parse-names":false,"suffix":""},{"dropping-particle":"","family":"Hu","given":"Xiaozhen","non-dropping-particle":"","parse-names":false,"suffix":""},{"dropping-particle":"","family":"Adachi","given":"Yumiko","non-dropping-particle":"","parse-names":false,"suffix":""},{"dropping-particle":"","family":"Schief","given":"William R.","non-dropping-particle":"","parse-names":false,"suffix":""},{"dropping-particle":"","family":"Dunbrack","given":"Roland L.","non-dropping-particle":"","parse-names":false,"suffix":""}],"container-title":"PLoS Computational Biology","id":"ITEM-1","issue":"4","issued":{"date-parts":[["2018"]]},"title":"RosettaAntibodyDesign (RAbD): A general framework for computational antibody design","type":"article-journal","volume":"14"},"uris":["http://www.mendeley.com/documents/?uuid=3bc040af-f4c4-4dbc-92b7-1310de78f958"]}],"mendeley":{"formattedCitation":"[35]","plainTextFormattedCitation":"[35]","previouslyFormattedCitation":"[35]"},"properties":{"noteIndex":0},"schema":"https://github.com/citation-style-language/schema/raw/master/csl-citation.json"}</w:instrText>
+        <w:instrText>ADDIN CSL_CITATION {"citationItems":[{"id":"ITEM-1","itemData":{"DOI":"10.1371/journal.pcbi.1006112","ISSN":"15537358","PMID":"29702641","abstract":"A structural-bioinformatics-based computational methodology and framework have been developed for the design of antibodies to targets of interest. RosettaAntibodyDesign (RAbD) samples the diverse sequence, structure, and binding space of an antibody to an antigen in highly customizable protocols for the design of antibodies in a broad range of applications. The program samples antibody sequences and structures by grafting structures from a widely accepted set of the canonical clusters of CDRs (North et al., J. Mol. Biol., 406:228–256, 2011). It then performs sequence design according to amino acid sequence profiles of each cluster, and samples CDR backbones using a flexible-backbone design protocol incorporating cluster-based CDR constraints. Starting from an existing experimental or computationally modeled antigen-antibody structure, RAbD can be used to redesign a single CDR or multiple CDRs with loops of different length, conformation, and sequence. We rigorously benchmarked RAbD on a set of 60 diverse antibody–antigen complexes, using two design strategies—optimizing total Rosetta energy and optimizing interface energy alone. We utilized two novel metrics for measuring success in computational protein design. The design risk ratio (DRR) is equal to the frequency of recovery of native CDR lengths and clusters divided by the frequency of sampling of those features during the Monte Carlo design procedure. Ratios greater than 1.0 indicate that the design process is picking out the native more frequently than expected from their sampled rate. We achieved DRRs for the non-H3 CDRs of between 2.4 and 4.0. The antigen risk ratio (ARR) is the ratio of frequencies of the native amino acid types, CDR lengths, and clusters in the output decoys for simulations performed in the presence and absence of the antigen. For CDRs, we achieved cluster ARRs as high as 2.5 for L1 and 1.5 for H2. For sequence design simulations without CDR grafting, the overall recovery for the native amino acid types for residues that contact the antigen in the native structures was 72% in simulations performed in the presence of the antigen and 48% in simulations performed without the antigen, for an ARR of 1.5. For the non-contacting residues, the ARR was 1.08. This shows that the sequence profiles are able to maintain the amino acid types of these conserved, buried sites, while recovery of the exposed, contacting residues requires the presence of the antigen-antibody interface. We tested …","author":[{"dropping-particle":"","family":"Adolf-Bryfogle","given":"Jared","non-dropping-particle":"","parse-names":false,"suffix":""},{"dropping-particle":"","family":"Kalyuzhniy","given":"Oleks","non-dropping-particle":"","parse-names":false,"suffix":""},{"dropping-particle":"","family":"Kubitz","given":"Michael","non-dropping-particle":"","parse-names":false,"suffix":""},{"dropping-particle":"","family":"Weitzner","given":"Brian D.","non-dropping-particle":"","parse-names":false,"suffix":""},{"dropping-particle":"","family":"Hu","given":"Xiaozhen","non-dropping-particle":"","parse-names":false,"suffix":""},{"dropping-particle":"","family":"Adachi","given":"Yumiko","non-dropping-particle":"","parse-names":false,"suffix":""},{"dropping-particle":"","family":"Schief","given":"William R.","non-dropping-particle":"","parse-names":false,"suffix":""},{"dropping-particle":"","family":"Dunbrack","given":"Roland L.","non-dropping-particle":"","parse-names":false,"suffix":""}],"container-title":"PLoS Computational Biology","id":"ITEM-1","issue":"4","issued":{"date-parts":[["2018"]]},"title":"RosettaAntibodyDesign (RAbD): A general framework for computational antibody design","type":"article-journal","volume":"14"},"uris":["http://www.mendeley.com/documents/?uuid=3bc040af-f4c4-4dbc-92b7-1310de78f958"]}],"mendeley":{"formattedCitation":"[37]","plainTextFormattedCitation":"[37]","previouslyFormattedCitation":"[36]"},"properties":{"noteIndex":0},"schema":"https://github.com/citation-style-language/schema/raw/master/csl-citation.json"}</w:instrText>
       </w:r>
       <w:r>
         <w:rPr>
@@ -4395,7 +4461,7 @@
           <w:kern w:val="0"/>
           <w14:ligatures w14:val="none"/>
         </w:rPr>
-        <w:t>[35]</w:t>
+        <w:t>[37]</w:t>
       </w:r>
       <w:r>
         <w:rPr>
@@ -4435,7 +4501,7 @@
           <w:kern w:val="0"/>
           <w14:ligatures w14:val="none"/>
         </w:rPr>
-        <w:instrText>ADDIN CSL_CITATION {"citationItems":[{"id":"ITEM-1","itemData":{"DOI":"10.1126/science.ade2574","ISSN":"10959203","PMID":"36927031","abstract":"Recent advances in machine learning have leveraged evolutionary information in multiple sequence alignments to predict protein structure. We demonstrate direct inference of full atomic-level protein structure from primary sequence using a large language model. As language models of protein sequences are scaled up to 15 billion parameters, an atomic-resolution picture of protein structure emerges in the learned representations. This results in an order-of-magnitude acceleration of high-resolution structure prediction, which enables large-scale structural characterization of metagenomic proteins. We apply this capability to construct the ESM Metagenomic Atlas by predicting structures for &gt;617 million metagenomic protein sequences, including &gt;225 million that are predicted with high confidence, which gives a view into the vast breadth and diversity of natural proteins.","author":[{"dropping-particle":"","family":"Lin","given":"Zeming","non-dropping-particle":"","parse-names":false,"suffix":""},{"dropping-particle":"","family":"Akin","given":"Halil","non-dropping-particle":"","parse-names":false,"suffix":""},{"dropping-particle":"","family":"Rao","given":"Roshan","non-dropping-particle":"","parse-names":false,"suffix":""},{"dropping-particle":"","family":"Hie","given":"Brian","non-dropping-particle":"","parse-names":false,"suffix":""},{"dropping-particle":"","family":"Zhu","given":"Zhongkai","non-dropping-particle":"","parse-names":false,"suffix":""},{"dropping-particle":"","family":"Lu","given":"Wenting","non-dropping-particle":"","parse-names":false,"suffix":""},{"dropping-particle":"","family":"Smetanin","given":"Nikita","non-dropping-particle":"","parse-names":false,"suffix":""},{"dropping-particle":"","family":"Verkuil","given":"Robert","non-dropping-particle":"","parse-names":false,"suffix":""},{"dropping-particle":"","family":"Kabeli","given":"Ori","non-dropping-particle":"","parse-names":false,"suffix":""},{"dropping-particle":"","family":"Shmueli","given":"Yaniv","non-dropping-particle":"","parse-names":false,"suffix":""},{"dropping-particle":"","family":"Santos Costa","given":"Allan","non-dropping-particle":"dos","parse-names":false,"suffix":""},{"dropping-particle":"","family":"Fazel-Zarandi","given":"Maryam","non-dropping-particle":"","parse-names":false,"suffix":""},{"dropping-particle":"","family":"Sercu","given":"Tom","non-dropping-particle":"","parse-names":false,"suffix":""},{"dropping-particle":"","family":"Candido","given":"Salvatore","non-dropping-particle":"","parse-names":false,"suffix":""},{"dropping-particle":"","family":"Rives","given":"Alexander","non-dropping-particle":"","parse-names":false,"suffix":""}],"container-title":"Science","id":"ITEM-1","issue":"6637","issued":{"date-parts":[["2023"]]},"page":"1123-1130","title":"Evolutionary-scale prediction of atomic-level protein structure with a language model","type":"article-journal","volume":"379"},"uris":["http://www.mendeley.com/documents/?uuid=77bcbc20-d21a-4c9a-b97f-f596ceca4e97"]}],"mendeley":{"formattedCitation":"[36]","plainTextFormattedCitation":"[36]","previouslyFormattedCitation":"[36]"},"properties":{"noteIndex":0},"schema":"https://github.com/citation-style-language/schema/raw/master/csl-citation.json"}</w:instrText>
+        <w:instrText>ADDIN CSL_CITATION {"citationItems":[{"id":"ITEM-1","itemData":{"DOI":"10.1126/science.ade2574","ISSN":"10959203","PMID":"36927031","abstract":"Recent advances in machine learning have leveraged evolutionary information in multiple sequence alignments to predict protein structure. We demonstrate direct inference of full atomic-level protein structure from primary sequence using a large language model. As language models of protein sequences are scaled up to 15 billion parameters, an atomic-resolution picture of protein structure emerges in the learned representations. This results in an order-of-magnitude acceleration of high-resolution structure prediction, which enables large-scale structural characterization of metagenomic proteins. We apply this capability to construct the ESM Metagenomic Atlas by predicting structures for &gt;617 million metagenomic protein sequences, including &gt;225 million that are predicted with high confidence, which gives a view into the vast breadth and diversity of natural proteins.","author":[{"dropping-particle":"","family":"Lin","given":"Zeming","non-dropping-particle":"","parse-names":false,"suffix":""},{"dropping-particle":"","family":"Akin","given":"Halil","non-dropping-particle":"","parse-names":false,"suffix":""},{"dropping-particle":"","family":"Rao","given":"Roshan","non-dropping-particle":"","parse-names":false,"suffix":""},{"dropping-particle":"","family":"Hie","given":"Brian","non-dropping-particle":"","parse-names":false,"suffix":""},{"dropping-particle":"","family":"Zhu","given":"Zhongkai","non-dropping-particle":"","parse-names":false,"suffix":""},{"dropping-particle":"","family":"Lu","given":"Wenting","non-dropping-particle":"","parse-names":false,"suffix":""},{"dropping-particle":"","family":"Smetanin","given":"Nikita","non-dropping-particle":"","parse-names":false,"suffix":""},{"dropping-particle":"","family":"Verkuil","given":"Robert","non-dropping-particle":"","parse-names":false,"suffix":""},{"dropping-particle":"","family":"Kabeli","given":"Ori","non-dropping-particle":"","parse-names":false,"suffix":""},{"dropping-particle":"","family":"Shmueli","given":"Yaniv","non-dropping-particle":"","parse-names":false,"suffix":""},{"dropping-particle":"","family":"Santos Costa","given":"Allan","non-dropping-particle":"dos","parse-names":false,"suffix":""},{"dropping-particle":"","family":"Fazel-Zarandi","given":"Maryam","non-dropping-particle":"","parse-names":false,"suffix":""},{"dropping-particle":"","family":"Sercu","given":"Tom","non-dropping-particle":"","parse-names":false,"suffix":""},{"dropping-particle":"","family":"Candido","given":"Salvatore","non-dropping-particle":"","parse-names":false,"suffix":""},{"dropping-particle":"","family":"Rives","given":"Alexander","non-dropping-particle":"","parse-names":false,"suffix":""}],"container-title":"Science","id":"ITEM-1","issue":"6637","issued":{"date-parts":[["2023"]]},"page":"1123-1130","title":"Evolutionary-scale prediction of atomic-level protein structure with a language model","type":"article-journal","volume":"379"},"uris":["http://www.mendeley.com/documents/?uuid=77bcbc20-d21a-4c9a-b97f-f596ceca4e97"]}],"mendeley":{"formattedCitation":"[38]","plainTextFormattedCitation":"[38]","previouslyFormattedCitation":"[37]"},"properties":{"noteIndex":0},"schema":"https://github.com/citation-style-language/schema/raw/master/csl-citation.json"}</w:instrText>
       </w:r>
       <w:r>
         <w:rPr>
@@ -4452,7 +4518,7 @@
           <w:kern w:val="0"/>
           <w14:ligatures w14:val="none"/>
         </w:rPr>
-        <w:t>[36]</w:t>
+        <w:t>[38]</w:t>
       </w:r>
       <w:r>
         <w:rPr>
@@ -4608,16 +4674,7 @@
           <w:kern w:val="0"/>
           <w14:ligatures w14:val="none"/>
         </w:rPr>
-        <w:t xml:space="preserve"> and minimal embedding </w:t>
-      </w:r>
-      <w:r>
-        <w:rPr>
-          <w:rFonts w:ascii="Arial" w:eastAsia="Times New Roman" w:hAnsi="Arial" w:cs="Arial"/>
-          <w:kern w:val="0"/>
-          <w14:ligatures w14:val="none"/>
-        </w:rPr>
-        <w:lastRenderedPageBreak/>
-        <w:t>distance from 23C3 was selected as the top hit variant. Mutations were mapped onto the</w:t>
+        <w:t xml:space="preserve"> and minimal embedding distance from 23C3 was selected as the top hit variant. Mutations were mapped onto the</w:t>
       </w:r>
       <w:r>
         <w:rPr>
@@ -4683,7 +4740,7 @@
           <w:kern w:val="0"/>
           <w14:ligatures w14:val="none"/>
         </w:rPr>
-        <w:instrText>ADDIN CSL_CITATION {"citationItems":[{"id":"ITEM-1","itemData":{"abstract":"PyMOL: An Open-Source Molecular Graphics Tool Warren L. DeLano, Ph.\\nD. DeLano Scientific San Carlos, California USA warren@ delanoscientific.\\ncom Introduction PyMOL is a free cross-platform molecular graphics\\nsystem made possible","author":[{"dropping-particle":"","family":"Schrödinger","given":"LLC.","non-dropping-particle":"","parse-names":false,"suffix":""}],"container-title":"Version 2.5.2","id":"ITEM-1","issued":{"date-parts":[["0"]]},"title":"The PyMOL Molecular Graphics","type":"article-journal"},"uris":["http://www.mendeley.com/documents/?uuid=e387b6c0-30e2-4e5d-98f1-388dad5da721"]}],"mendeley":{"formattedCitation":"[37]","plainTextFormattedCitation":"[37]","previouslyFormattedCitation":"[37]"},"properties":{"noteIndex":0},"schema":"https://github.com/citation-style-language/schema/raw/master/csl-citation.json"}</w:instrText>
+        <w:instrText>ADDIN CSL_CITATION {"citationItems":[{"id":"ITEM-1","itemData":{"abstract":"PyMOL: An Open-Source Molecular Graphics Tool Warren L. DeLano, Ph.\\nD. DeLano Scientific San Carlos, California USA warren@ delanoscientific.\\ncom Introduction PyMOL is a free cross-platform molecular graphics\\nsystem made possible","author":[{"dropping-particle":"","family":"Schrödinger","given":"LLC.","non-dropping-particle":"","parse-names":false,"suffix":""}],"container-title":"Version 2.5.2","id":"ITEM-1","issued":{"date-parts":[["0"]]},"title":"The PyMOL Molecular Graphics","type":"article-journal"},"uris":["http://www.mendeley.com/documents/?uuid=e387b6c0-30e2-4e5d-98f1-388dad5da721"]}],"mendeley":{"formattedCitation":"[39]","plainTextFormattedCitation":"[39]","previouslyFormattedCitation":"[38]"},"properties":{"noteIndex":0},"schema":"https://github.com/citation-style-language/schema/raw/master/csl-citation.json"}</w:instrText>
       </w:r>
       <w:r>
         <w:rPr>
@@ -4700,7 +4757,7 @@
           <w:kern w:val="0"/>
           <w14:ligatures w14:val="none"/>
         </w:rPr>
-        <w:t>[37]</w:t>
+        <w:t>[39]</w:t>
       </w:r>
       <w:r>
         <w:rPr>
@@ -5039,7 +5096,7 @@
         <w:rPr>
           <w:rFonts w:ascii="Arial" w:hAnsi="Arial" w:cs="Arial"/>
         </w:rPr>
-        <w:instrText>ADDIN CSL_CITATION {"citationItems":[{"id":"ITEM-1","itemData":{"ISBN":"1097-4164 (Electronic)","ISSN":"0732183X","PMID":"25533843","abstract":"Heterochromatin is a barrier to DNA repair that correlates strongly with elevated somatic mutation in cancer. CHD class II nucleosome remodeling activity (specifically CHD3.1) retained by KAP-1 increases heterochromatin compaction and impedes DNA double-strand break (DSB) repair requiring Artemis. This obstruction is alleviated by chromatin relaxation via ATM-dependent KAP-1S824 phosphorylation (pKAP-1) and CHD3.1 dispersal from heterochromatic DSBs; however, how heterochromatin compaction is actually adjusted after CHD3.1 dispersal is unknown. In this paper, we demonstrate that Artemis-dependent DSB repair in heterochromatin requires ISWI (imitation switch)-class ACF1-SNF2H nucleosome remodeling. Compacted chromatin generated by CHD3.1 after DNA replication necessitates ACF1-SNF2H-mediated relaxation for DSB repair. ACF1-SNF2H requires RNF20 to bind heterochromatic DSBs, underlies RNF20-mediated chromatin relaxation, and functions downstream of pKAP-1-mediated CHD3.1 dispersal to enable DSB repair. CHD3.1 and ACF1-SNF2H display counteractive activities but similar histone affinities (via the plant homeodomains of CHD3.1 and ACF1), which we suggest necessitates a two-step dispersal and recruitment system regulating these opposing chromatin remodeling activities during DSB repair.","author":[{"dropping-particle":"","family":"Goodarzi","given":"Aaron A.","non-dropping-particle":"","parse-names":false,"suffix":""},{"dropping-particle":"","family":"Noon","given":"Angela T.","non-dropping-particle":"","parse-names":false,"suffix":""},{"dropping-particle":"","family":"Deckbar","given":"Dorothee","non-dropping-particle":"","parse-names":false,"suffix":""},{"dropping-particle":"","family":"Ziv","given":"Yael","non-dropping-particle":"","parse-names":false,"suffix":""},{"dropping-particle":"","family":"Shiloh","given":"Yosef","non-dropping-particle":"","parse-names":false,"suffix":""},{"dropping-particle":"","family":"Löbrich","given":"Markus","non-dropping-particle":"","parse-names":false,"suffix":""},{"dropping-particle":"","family":"Jeggo","given":"Penny A.","non-dropping-particle":"","parse-names":false,"suffix":""},{"dropping-particle":"","family":"Klement","given":"Karolin","non-dropping-particle":"","parse-names":false,"suffix":""},{"dropping-particle":"","family":"Luijsterburg","given":"Martijn S.","non-dropping-particle":"","parse-names":false,"suffix":""},{"dropping-particle":"","family":"Pinder","given":"Jordan B.","non-dropping-particle":"","parse-names":false,"suffix":""},{"dropping-particle":"","family":"Cena","given":"Chad S.","non-dropping-particle":"","parse-names":false,"suffix":""},{"dropping-particle":"","family":"Nero","given":"Victor","non-dropping-particle":"Del","parse-names":false,"suffix":""},{"dropping-particle":"","family":"Wintersinger","given":"Christopher M.","non-dropping-particle":"","parse-names":false,"suffix":""},{"dropping-particle":"","family":"Dellaire","given":"Graham","non-dropping-particle":"","parse-names":false,"suffix":""},{"dropping-particle":"","family":"Attikum","given":"Haico","non-dropping-particle":"van","parse-names":false,"suffix":""},{"dropping-particle":"","family":"Goodarzi","given":"Aaron A.","non-dropping-particle":"","parse-names":false,"suffix":""},{"dropping-particle":"","family":"Paugh","given":"Barbara S.","non-dropping-particle":"","parse-names":false,"suffix":""},{"dropping-particle":"","family":"Qu","given":"Chunxu","non-dropping-particle":"","parse-names":false,"suffix":""},{"dropping-particle":"","family":"Jones","given":"Chris","non-dropping-particle":"","parse-names":false,"suffix":""},{"dropping-particle":"","family":"Liu","given":"Zhaoli","non-dropping-particle":"","parse-names":false,"suffix":""},{"dropping-particle":"","family":"Adamowicz-Brice","given":"Martyna","non-dropping-particle":"","parse-names":false,"suffix":""},{"dropping-particle":"","family":"Zhang","given":"Junyuan","non-dropping-particle":"","parse-names":false,"suffix":""},{"dropping-particle":"","family":"Bax","given":"Dorine A.","non-dropping-particle":"","parse-names":false,"suffix":""},{"dropping-particle":"","family":"Coyle","given":"Beth","non-dropping-particle":"","parse-names":false,"suffix":""},{"dropping-particle":"","family":"Barrow","given":"Jennifer","non-dropping-particle":"","parse-names":false,"suffix":""},{"dropping-particle":"","family":"Hargrave","given":"Darren","non-dropping-particle":"","parse-names":false,"suffix":""},{"dropping-particle":"","family":"Lowe","given":"James","non-dropping-particle":"","parse-names":false,"suffix":""},{"dropping-particle":"","family":"Gajjar","given":"Amar","non-dropping-particle":"","parse-names":false,"suffix":""},{"dropping-particle":"","family":"Zhao","given":"Wei","non-dropping-particle":"","parse-names":false,"suffix":""},{"dropping-particle":"","family":"Broniscer","given":"Alberto","non-dropping-particle":"","parse-names":false,"suffix":""},{"dropping-particle":"","family":"Ellison","given":"David W.","non-dropping-particle":"","parse-names":false,"suffix":""},{"dropping-particle":"","family":"Grundy","given":"Richard G.","non-dropping-particle":"","parse-names":false,"suffix":""},{"dropping-particle":"","family":"Baker","given":"Suzanne J.","non-dropping-particle":"","parse-names":false,"suffix":""},{"dropping-particle":"","family":"Dietrich","given":"Joerg","non-dropping-particle":"","parse-names":false,"suffix":""},{"dropping-particle":"","family":"Han","given":"Ruolan","non-dropping-particle":"","parse-names":false,"suffix":""},{"dropping-particle":"","family":"Yang","given":"Yin","non-dropping-particle":"","parse-names":false,"suffix":""},{"dropping-particle":"","family":"Mayer-Pröschel","given":"Margot","non-dropping-particle":"","parse-names":false,"suffix":""},{"dropping-particle":"","family":"Noble","given":"Mark","non-dropping-particle":"","parse-names":false,"suffix":""}],"container-title":"Journal of Cell Biology","id":"ITEM-1","issue":"6","issued":{"date-parts":[["2014"]]},"page":"22","title":"Integrated molecular genetic profiling of pediatric high-grade gliomas reveals key differences with the adult disease","type":"article-journal","volume":"5"},"uris":["http://www.mendeley.com/documents/?uuid=317b3f31-f64d-4415-ac94-eb387c816f36"]}],"mendeley":{"formattedCitation":"[38]","plainTextFormattedCitation":"[38]","previouslyFormattedCitation":"[38]"},"properties":{"noteIndex":0},"schema":"https://github.com/citation-style-language/schema/raw/master/csl-citation.json"}</w:instrText>
+        <w:instrText>ADDIN CSL_CITATION {"citationItems":[{"id":"ITEM-1","itemData":{"ISBN":"1097-4164 (Electronic)","ISSN":"0732183X","PMID":"25533843","abstract":"Heterochromatin is a barrier to DNA repair that correlates strongly with elevated somatic mutation in cancer. CHD class II nucleosome remodeling activity (specifically CHD3.1) retained by KAP-1 increases heterochromatin compaction and impedes DNA double-strand break (DSB) repair requiring Artemis. This obstruction is alleviated by chromatin relaxation via ATM-dependent KAP-1S824 phosphorylation (pKAP-1) and CHD3.1 dispersal from heterochromatic DSBs; however, how heterochromatin compaction is actually adjusted after CHD3.1 dispersal is unknown. In this paper, we demonstrate that Artemis-dependent DSB repair in heterochromatin requires ISWI (imitation switch)-class ACF1-SNF2H nucleosome remodeling. Compacted chromatin generated by CHD3.1 after DNA replication necessitates ACF1-SNF2H-mediated relaxation for DSB repair. ACF1-SNF2H requires RNF20 to bind heterochromatic DSBs, underlies RNF20-mediated chromatin relaxation, and functions downstream of pKAP-1-mediated CHD3.1 dispersal to enable DSB repair. CHD3.1 and ACF1-SNF2H display counteractive activities but similar histone affinities (via the plant homeodomains of CHD3.1 and ACF1), which we suggest necessitates a two-step dispersal and recruitment system regulating these opposing chromatin remodeling activities during DSB repair.","author":[{"dropping-particle":"","family":"Goodarzi","given":"Aaron A.","non-dropping-particle":"","parse-names":false,"suffix":""},{"dropping-particle":"","family":"Noon","given":"Angela T.","non-dropping-particle":"","parse-names":false,"suffix":""},{"dropping-particle":"","family":"Deckbar","given":"Dorothee","non-dropping-particle":"","parse-names":false,"suffix":""},{"dropping-particle":"","family":"Ziv","given":"Yael","non-dropping-particle":"","parse-names":false,"suffix":""},{"dropping-particle":"","family":"Shiloh","given":"Yosef","non-dropping-particle":"","parse-names":false,"suffix":""},{"dropping-particle":"","family":"Löbrich","given":"Markus","non-dropping-particle":"","parse-names":false,"suffix":""},{"dropping-particle":"","family":"Jeggo","given":"Penny A.","non-dropping-particle":"","parse-names":false,"suffix":""},{"dropping-particle":"","family":"Klement","given":"Karolin","non-dropping-particle":"","parse-names":false,"suffix":""},{"dropping-particle":"","family":"Luijsterburg","given":"Martijn S.","non-dropping-particle":"","parse-names":false,"suffix":""},{"dropping-particle":"","family":"Pinder","given":"Jordan B.","non-dropping-particle":"","parse-names":false,"suffix":""},{"dropping-particle":"","family":"Cena","given":"Chad S.","non-dropping-particle":"","parse-names":false,"suffix":""},{"dropping-particle":"","family":"Nero","given":"Victor","non-dropping-particle":"Del","parse-names":false,"suffix":""},{"dropping-particle":"","family":"Wintersinger","given":"Christopher M.","non-dropping-particle":"","parse-names":false,"suffix":""},{"dropping-particle":"","family":"Dellaire","given":"Graham","non-dropping-particle":"","parse-names":false,"suffix":""},{"dropping-particle":"","family":"Attikum","given":"Haico","non-dropping-particle":"van","parse-names":false,"suffix":""},{"dropping-particle":"","family":"Goodarzi","given":"Aaron A.","non-dropping-particle":"","parse-names":false,"suffix":""},{"dropping-particle":"","family":"Paugh","given":"Barbara S.","non-dropping-particle":"","parse-names":false,"suffix":""},{"dropping-particle":"","family":"Qu","given":"Chunxu","non-dropping-particle":"","parse-names":false,"suffix":""},{"dropping-particle":"","family":"Jones","given":"Chris","non-dropping-particle":"","parse-names":false,"suffix":""},{"dropping-particle":"","family":"Liu","given":"Zhaoli","non-dropping-particle":"","parse-names":false,"suffix":""},{"dropping-particle":"","family":"Adamowicz-Brice","given":"Martyna","non-dropping-particle":"","parse-names":false,"suffix":""},{"dropping-particle":"","family":"Zhang","given":"Junyuan","non-dropping-particle":"","parse-names":false,"suffix":""},{"dropping-particle":"","family":"Bax","given":"Dorine A.","non-dropping-particle":"","parse-names":false,"suffix":""},{"dropping-particle":"","family":"Coyle","given":"Beth","non-dropping-particle":"","parse-names":false,"suffix":""},{"dropping-particle":"","family":"Barrow","given":"Jennifer","non-dropping-particle":"","parse-names":false,"suffix":""},{"dropping-particle":"","family":"Hargrave","given":"Darren","non-dropping-particle":"","parse-names":false,"suffix":""},{"dropping-particle":"","family":"Lowe","given":"James","non-dropping-particle":"","parse-names":false,"suffix":""},{"dropping-particle":"","family":"Gajjar","given":"Amar","non-dropping-particle":"","parse-names":false,"suffix":""},{"dropping-particle":"","family":"Zhao","given":"Wei","non-dropping-particle":"","parse-names":false,"suffix":""},{"dropping-particle":"","family":"Broniscer","given":"Alberto","non-dropping-particle":"","parse-names":false,"suffix":""},{"dropping-particle":"","family":"Ellison","given":"David W.","non-dropping-particle":"","parse-names":false,"suffix":""},{"dropping-particle":"","family":"Grundy","given":"Richard G.","non-dropping-particle":"","parse-names":false,"suffix":""},{"dropping-particle":"","family":"Baker","given":"Suzanne J.","non-dropping-particle":"","parse-names":false,"suffix":""},{"dropping-particle":"","family":"Dietrich","given":"Joerg","non-dropping-particle":"","parse-names":false,"suffix":""},{"dropping-particle":"","family":"Han","given":"Ruolan","non-dropping-particle":"","parse-names":false,"suffix":""},{"dropping-particle":"","family":"Yang","given":"Yin","non-dropping-particle":"","parse-names":false,"suffix":""},{"dropping-particle":"","family":"Mayer-Pröschel","given":"Margot","non-dropping-particle":"","parse-names":false,"suffix":""},{"dropping-particle":"","family":"Noble","given":"Mark","non-dropping-particle":"","parse-names":false,"suffix":""}],"container-title":"Journal of Cell Biology","id":"ITEM-1","issue":"6","issued":{"date-parts":[["2014"]]},"page":"22","title":"Integrated molecular genetic profiling of pediatric high-grade gliomas reveals key differences with the adult disease","type":"article-journal","volume":"5"},"uris":["http://www.mendeley.com/documents/?uuid=317b3f31-f64d-4415-ac94-eb387c816f36"]}],"mendeley":{"formattedCitation":"[40]","plainTextFormattedCitation":"[40]","previouslyFormattedCitation":"[39]"},"properties":{"noteIndex":0},"schema":"https://github.com/citation-style-language/schema/raw/master/csl-citation.json"}</w:instrText>
       </w:r>
       <w:r>
         <w:rPr>
@@ -5052,7 +5109,7 @@
           <w:rFonts w:ascii="Arial" w:hAnsi="Arial" w:cs="Arial"/>
           <w:noProof/>
         </w:rPr>
-        <w:t>[38]</w:t>
+        <w:t>[40]</w:t>
       </w:r>
       <w:r>
         <w:rPr>
@@ -5076,7 +5133,7 @@
         <w:rPr>
           <w:rFonts w:ascii="Arial" w:hAnsi="Arial" w:cs="Arial"/>
         </w:rPr>
-        <w:instrText>ADDIN CSL_CITATION {"citationItems":[{"id":"ITEM-1","itemData":{"ISSN":"21566976","PMID":"24959384","abstract":"Glioblastoma (GBM) is a very aggressive and lethal brain tumor with poor prognosis. Despite new treatment strategies, patients' median survival is still less than 1 year in most cases. Few studies have focused exclusively on this disease in children and most of our understanding of the disease process and its clinical outcome has come from studies on malignant gliomas in childhood, combining children with the diagnosis of GBM with other pediatric patients harboring high grade malignant tumors other than GBM. In this study we investigated, using array-CGH platforms, children (median age of 9 years) affected by GBM (WHO-grade IV). We identified recurrent Copy Number Alterations demonstrating that different chromosome regions are involved, in various combinations. These observations suggest a condition of strong genomic instability. Since cancer is an acquired disease and inherited factors play a significant role, we compared for the first time the constitutional Copy Number Variations with the Copy Number Alterations found in tumor biopsy. We speculate that genes included in the recurrent 9p21.3 and 16p13.3 deletions and 1q32.1-q44 duplication play a crucial role for tumorigenesis and/or progression. In particular we suggest that the A2BP1 gene (16p13.3) is one possible culprit of the disease. Given the rarity of the disease, the poor quality and quantity of bioptic material and the scarcity of data in the literature, our findings may better elucidate the genomic background of these tumors. The recognition of candidate genes underlying this disease could then improve treatment strategies for this devastating tumor.","author":[{"dropping-particle":"","family":"Giunti","given":"Laura","non-dropping-particle":"","parse-names":false,"suffix":""},{"dropping-particle":"","family":"Pantaleo","given":"Marilena","non-dropping-particle":"","parse-names":false,"suffix":""},{"dropping-particle":"","family":"Sardi","given":"Iacopo","non-dropping-particle":"","parse-names":false,"suffix":""},{"dropping-particle":"","family":"Provenzano","given":"Aldesia","non-dropping-particle":"","parse-names":false,"suffix":""},{"dropping-particle":"","family":"Magi","given":"Alberto","non-dropping-particle":"","parse-names":false,"suffix":""},{"dropping-particle":"","family":"Cardellicchio","given":"Stefania","non-dropping-particle":"","parse-names":false,"suffix":""},{"dropping-particle":"","family":"Castiglione","given":"Francesca","non-dropping-particle":"","parse-names":false,"suffix":""},{"dropping-particle":"","family":"Tattini","given":"Lorenzo","non-dropping-particle":"","parse-names":false,"suffix":""},{"dropping-particle":"","family":"Novara","given":"Francesca","non-dropping-particle":"","parse-names":false,"suffix":""},{"dropping-particle":"","family":"Buccoliero","given":"Anna Maria","non-dropping-particle":"","parse-names":false,"suffix":""},{"dropping-particle":"","family":"Martino","given":"Maurizio","non-dropping-particle":"de","parse-names":false,"suffix":""},{"dropping-particle":"","family":"Genitori","given":"Lorenzo","non-dropping-particle":"","parse-names":false,"suffix":""},{"dropping-particle":"","family":"Zuffardi","given":"Orsetta","non-dropping-particle":"","parse-names":false,"suffix":""},{"dropping-particle":"","family":"Giglio","given":"Sabrina","non-dropping-particle":"","parse-names":false,"suffix":""}],"container-title":"American Journal of Cancer Research","id":"ITEM-1","issue":"3","issued":{"date-parts":[["2014"]]},"page":"293-303","title":"Genome-wide copy number analysis in pediatric glioblastoma multiforme","type":"article-journal","volume":"4"},"uris":["http://www.mendeley.com/documents/?uuid=b374c800-cb19-4357-9150-0f43e87243c1"]},{"id":"ITEM-2","itemData":{"DOI":"10.1093/neuonc/nop001","ISSN":"15228517","PMID":"20150382","abstract":"Available data on genetic events in pediatric grade IV astrocytomas (glioblastoma [pGBM]) are scarce. This has traditionally been a major impediment in understanding the pathogenesis of this tumor and in developing ways for more effective management. Our aim is to chart DNA copy number aberrations (CNAs) and get insight into genetic pathways involved in pGBM. Using the Illumina Infinium Human-1 bead-chip-array (100K single-nucleotide polymorphisms [SNPs]), we genotyped 18 pediatric and 6 adult GBMs. Results were compared to BAC-array profiles harvested on 16 of the same pGBM, to an independent data set of 9 pediatric high-grade astrocytomas (HGAs) analyzed on Affymetrix 250K-SNP arrays, and to existing data sets on HGAs. CNAs were additionally validated by realtime qPCR in a set of genes in pGBM. Our results identify with nonrandom clustering of CNAs in several novel, previously not reported, genomic regions, suggesting that alterations in tumor suppressors and genes involved in the regulation of RNA processing and the cell cycle are major events in the pathogenesis of pGBM. Most regions were distinct from CNAs in aGBMs and show an unexpectedly low frequency of genetic amplification and homozygous deletions and a high frequency of loss of heterozygosity for a high-grade I rapidly dividing tumor. This first, complete, high-resolution profiling of the tumor cell genome fills an important gap in studies on pGBM. It ultimately guides the mapping of oncogenic networks unique to pGBM, identification of the related therapeutic predictors and targets, and development of more effective therapies. It further shows that, despite commonalities in a few CNAs, pGBM and aGBMs are two different diseases. © The Author(s) 2010.","author":[{"dropping-particle":"","family":"Qu","given":"Hui Qi","non-dropping-particle":"","parse-names":false,"suffix":""},{"dropping-particle":"","family":"Jacob","given":"Karine","non-dropping-particle":"","parse-names":false,"suffix":""},{"dropping-particle":"","family":"Fatet","given":"Sarah","non-dropping-particle":"","parse-names":false,"suffix":""},{"dropping-particle":"","family":"Ge","given":"Bing","non-dropping-particle":"","parse-names":false,"suffix":""},{"dropping-particle":"","family":"Barnett","given":"David","non-dropping-particle":"","parse-names":false,"suffix":""},{"dropping-particle":"","family":"Delattre","given":"Olivier","non-dropping-particle":"","parse-names":false,"suffix":""},{"dropping-particle":"","family":"Faury","given":"Damien","non-dropping-particle":"","parse-names":false,"suffix":""},{"dropping-particle":"","family":"Montpetit","given":"Alexandre","non-dropping-particle":"","parse-names":false,"suffix":""},{"dropping-particle":"","family":"Solomon","given":"Lauren","non-dropping-particle":"","parse-names":false,"suffix":""},{"dropping-particle":"","family":"Hauser","given":"Peter","non-dropping-particle":"","parse-names":false,"suffix":""},{"dropping-particle":"","family":"Garami","given":"Miklos","non-dropping-particle":"","parse-names":false,"suffix":""},{"dropping-particle":"","family":"Bognar","given":"Laszlo","non-dropping-particle":"","parse-names":false,"suffix":""},{"dropping-particle":"","family":"Hansely","given":"Zoltan","non-dropping-particle":"","parse-names":false,"suffix":""},{"dropping-particle":"","family":"Mio","given":"Robert","non-dropping-particle":"","parse-names":false,"suffix":""},{"dropping-particle":"","family":"Farmer","given":"Jean Pierre","non-dropping-particle":"","parse-names":false,"suffix":""},{"dropping-particle":"","family":"Albrecht","given":"Steffen","non-dropping-particle":"","parse-names":false,"suffix":""},{"dropping-particle":"","family":"Polychronakos","given":"Constantin","non-dropping-particle":"","parse-names":false,"suffix":""},{"dropping-particle":"","family":"Hawkins","given":"Cynthia","non-dropping-particle":"","parse-names":false,"suffix":""},{"dropping-particle":"","family":"Jabado","given":"Nada","non-dropping-particle":"","parse-names":false,"suffix":""}],"container-title":"Neuro-Oncology","id":"ITEM-2","issue":"2","issued":{"date-parts":[["2010"]]},"page":"153-163","title":"Genome-wide profiling using single-nucleotide polymorphism arrays identifies novel chromosomal imbalances in pediatric glioblastomas","type":"article-journal","volume":"12"},"uris":["http://www.mendeley.com/documents/?uuid=a827eb50-5c7b-411d-bbbf-807112b2a5b0"]}],"mendeley":{"formattedCitation":"[39,40]","plainTextFormattedCitation":"[39,40]","previouslyFormattedCitation":"[39,40]"},"properties":{"noteIndex":0},"schema":"https://github.com/citation-style-language/schema/raw/master/csl-citation.json"}</w:instrText>
+        <w:instrText>ADDIN CSL_CITATION {"citationItems":[{"id":"ITEM-1","itemData":{"ISSN":"21566976","PMID":"24959384","abstract":"Glioblastoma (GBM) is a very aggressive and lethal brain tumor with poor prognosis. Despite new treatment strategies, patients' median survival is still less than 1 year in most cases. Few studies have focused exclusively on this disease in children and most of our understanding of the disease process and its clinical outcome has come from studies on malignant gliomas in childhood, combining children with the diagnosis of GBM with other pediatric patients harboring high grade malignant tumors other than GBM. In this study we investigated, using array-CGH platforms, children (median age of 9 years) affected by GBM (WHO-grade IV). We identified recurrent Copy Number Alterations demonstrating that different chromosome regions are involved, in various combinations. These observations suggest a condition of strong genomic instability. Since cancer is an acquired disease and inherited factors play a significant role, we compared for the first time the constitutional Copy Number Variations with the Copy Number Alterations found in tumor biopsy. We speculate that genes included in the recurrent 9p21.3 and 16p13.3 deletions and 1q32.1-q44 duplication play a crucial role for tumorigenesis and/or progression. In particular we suggest that the A2BP1 gene (16p13.3) is one possible culprit of the disease. Given the rarity of the disease, the poor quality and quantity of bioptic material and the scarcity of data in the literature, our findings may better elucidate the genomic background of these tumors. The recognition of candidate genes underlying this disease could then improve treatment strategies for this devastating tumor.","author":[{"dropping-particle":"","family":"Giunti","given":"Laura","non-dropping-particle":"","parse-names":false,"suffix":""},{"dropping-particle":"","family":"Pantaleo","given":"Marilena","non-dropping-particle":"","parse-names":false,"suffix":""},{"dropping-particle":"","family":"Sardi","given":"Iacopo","non-dropping-particle":"","parse-names":false,"suffix":""},{"dropping-particle":"","family":"Provenzano","given":"Aldesia","non-dropping-particle":"","parse-names":false,"suffix":""},{"dropping-particle":"","family":"Magi","given":"Alberto","non-dropping-particle":"","parse-names":false,"suffix":""},{"dropping-particle":"","family":"Cardellicchio","given":"Stefania","non-dropping-particle":"","parse-names":false,"suffix":""},{"dropping-particle":"","family":"Castiglione","given":"Francesca","non-dropping-particle":"","parse-names":false,"suffix":""},{"dropping-particle":"","family":"Tattini","given":"Lorenzo","non-dropping-particle":"","parse-names":false,"suffix":""},{"dropping-particle":"","family":"Novara","given":"Francesca","non-dropping-particle":"","parse-names":false,"suffix":""},{"dropping-particle":"","family":"Buccoliero","given":"Anna Maria","non-dropping-particle":"","parse-names":false,"suffix":""},{"dropping-particle":"","family":"Martino","given":"Maurizio","non-dropping-particle":"de","parse-names":false,"suffix":""},{"dropping-particle":"","family":"Genitori","given":"Lorenzo","non-dropping-particle":"","parse-names":false,"suffix":""},{"dropping-particle":"","family":"Zuffardi","given":"Orsetta","non-dropping-particle":"","parse-names":false,"suffix":""},{"dropping-particle":"","family":"Giglio","given":"Sabrina","non-dropping-particle":"","parse-names":false,"suffix":""}],"container-title":"American Journal of Cancer Research","id":"ITEM-1","issue":"3","issued":{"date-parts":[["2014"]]},"page":"293-303","title":"Genome-wide copy number analysis in pediatric glioblastoma multiforme","type":"article-journal","volume":"4"},"uris":["http://www.mendeley.com/documents/?uuid=b374c800-cb19-4357-9150-0f43e87243c1"]},{"id":"ITEM-2","itemData":{"DOI":"10.1093/neuonc/nop001","ISSN":"15228517","PMID":"20150382","abstract":"Available data on genetic events in pediatric grade IV astrocytomas (glioblastoma [pGBM]) are scarce. This has traditionally been a major impediment in understanding the pathogenesis of this tumor and in developing ways for more effective management. Our aim is to chart DNA copy number aberrations (CNAs) and get insight into genetic pathways involved in pGBM. Using the Illumina Infinium Human-1 bead-chip-array (100K single-nucleotide polymorphisms [SNPs]), we genotyped 18 pediatric and 6 adult GBMs. Results were compared to BAC-array profiles harvested on 16 of the same pGBM, to an independent data set of 9 pediatric high-grade astrocytomas (HGAs) analyzed on Affymetrix 250K-SNP arrays, and to existing data sets on HGAs. CNAs were additionally validated by realtime qPCR in a set of genes in pGBM. Our results identify with nonrandom clustering of CNAs in several novel, previously not reported, genomic regions, suggesting that alterations in tumor suppressors and genes involved in the regulation of RNA processing and the cell cycle are major events in the pathogenesis of pGBM. Most regions were distinct from CNAs in aGBMs and show an unexpectedly low frequency of genetic amplification and homozygous deletions and a high frequency of loss of heterozygosity for a high-grade I rapidly dividing tumor. This first, complete, high-resolution profiling of the tumor cell genome fills an important gap in studies on pGBM. It ultimately guides the mapping of oncogenic networks unique to pGBM, identification of the related therapeutic predictors and targets, and development of more effective therapies. It further shows that, despite commonalities in a few CNAs, pGBM and aGBMs are two different diseases. © The Author(s) 2010.","author":[{"dropping-particle":"","family":"Qu","given":"Hui Qi","non-dropping-particle":"","parse-names":false,"suffix":""},{"dropping-particle":"","family":"Jacob","given":"Karine","non-dropping-particle":"","parse-names":false,"suffix":""},{"dropping-particle":"","family":"Fatet","given":"Sarah","non-dropping-particle":"","parse-names":false,"suffix":""},{"dropping-particle":"","family":"Ge","given":"Bing","non-dropping-particle":"","parse-names":false,"suffix":""},{"dropping-particle":"","family":"Barnett","given":"David","non-dropping-particle":"","parse-names":false,"suffix":""},{"dropping-particle":"","family":"Delattre","given":"Olivier","non-dropping-particle":"","parse-names":false,"suffix":""},{"dropping-particle":"","family":"Faury","given":"Damien","non-dropping-particle":"","parse-names":false,"suffix":""},{"dropping-particle":"","family":"Montpetit","given":"Alexandre","non-dropping-particle":"","parse-names":false,"suffix":""},{"dropping-particle":"","family":"Solomon","given":"Lauren","non-dropping-particle":"","parse-names":false,"suffix":""},{"dropping-particle":"","family":"Hauser","given":"Peter","non-dropping-particle":"","parse-names":false,"suffix":""},{"dropping-particle":"","family":"Garami","given":"Miklos","non-dropping-particle":"","parse-names":false,"suffix":""},{"dropping-particle":"","family":"Bognar","given":"Laszlo","non-dropping-particle":"","parse-names":false,"suffix":""},{"dropping-particle":"","family":"Hansely","given":"Zoltan","non-dropping-particle":"","parse-names":false,"suffix":""},{"dropping-particle":"","family":"Mio","given":"Robert","non-dropping-particle":"","parse-names":false,"suffix":""},{"dropping-particle":"","family":"Farmer","given":"Jean Pierre","non-dropping-particle":"","parse-names":false,"suffix":""},{"dropping-particle":"","family":"Albrecht","given":"Steffen","non-dropping-particle":"","parse-names":false,"suffix":""},{"dropping-particle":"","family":"Polychronakos","given":"Constantin","non-dropping-particle":"","parse-names":false,"suffix":""},{"dropping-particle":"","family":"Hawkins","given":"Cynthia","non-dropping-particle":"","parse-names":false,"suffix":""},{"dropping-particle":"","family":"Jabado","given":"Nada","non-dropping-particle":"","parse-names":false,"suffix":""}],"container-title":"Neuro-Oncology","id":"ITEM-2","issue":"2","issued":{"date-parts":[["2010"]]},"page":"153-163","title":"Genome-wide profiling using single-nucleotide polymorphism arrays identifies novel chromosomal imbalances in pediatric glioblastomas","type":"article-journal","volume":"12"},"uris":["http://www.mendeley.com/documents/?uuid=a827eb50-5c7b-411d-bbbf-807112b2a5b0"]}],"mendeley":{"formattedCitation":"[41,42]","plainTextFormattedCitation":"[41,42]","previouslyFormattedCitation":"[40,41]"},"properties":{"noteIndex":0},"schema":"https://github.com/citation-style-language/schema/raw/master/csl-citation.json"}</w:instrText>
       </w:r>
       <w:r>
         <w:rPr>
@@ -5089,7 +5146,7 @@
           <w:rFonts w:ascii="Arial" w:hAnsi="Arial" w:cs="Arial"/>
           <w:noProof/>
         </w:rPr>
-        <w:t>[39,40]</w:t>
+        <w:t>[41,42]</w:t>
       </w:r>
       <w:r>
         <w:rPr>
@@ -5659,7 +5716,7 @@
         <w:rPr>
           <w:rFonts w:ascii="Arial" w:hAnsi="Arial" w:cs="Arial"/>
         </w:rPr>
-        <w:instrText>ADDIN CSL_CITATION {"citationItems":[{"id":"ITEM-1","itemData":{"DOI":"10.1007/s00418-013-1128-3","ISSN":"09486143","PMID":"23881164","abstract":"The Golgi apparatus contains multiple classes of cisternae that differ in structure, composition, and function, but there is no consensus about the number and definition of these classes. A useful way to classify Golgi cisternae is according to the trafficking pathways by which the cisternae import and export components. By this criterion, we propose that Golgi cisternae can be divided into three classes that correspond to functional stages of maturation. First, cisternae at the cisternal assembly stage receive COPII vesicles from the ER and recycle components to the ER in COPI vesicles. At this stage, new cisternae are generated. Second, cisternae at the carbohydrate synthesis stage exchange material with one another via COPI vesicles. At this stage, most of the glycosylation and polysaccharide synthesis reactions occur. Third, cisternae at the carrier formation stage produce clathrin-coated vesicles and exchange material with endosomes. At this stage, biosynthetic cargo proteins are packaged into various transport carriers, and the cisternae ultimately disassemble. Discrete transitions occur as a cisterna matures from one stage to the next. Within each stage, the structure and composition of a cisterna can evolve, but the trafficking pathways remain unchanged. This model offers a unified framework for understanding the properties of the Golgi in diverse organisms. © 2013 Springer-Verlag Berlin Heidelberg.","author":[{"dropping-particle":"","family":"Day","given":"Kasey J.","non-dropping-particle":"","parse-names":false,"suffix":""},{"dropping-particle":"","family":"Staehelin","given":"L. Andrew","non-dropping-particle":"","parse-names":false,"suffix":""},{"dropping-particle":"","family":"Glick","given":"Benjamin S.","non-dropping-particle":"","parse-names":false,"suffix":""}],"container-title":"Histochemistry and Cell Biology","id":"ITEM-1","issue":"3","issued":{"date-parts":[["2013"]]},"page":"239-249","title":"A three-stage model of Golgi structure and function","type":"article-journal","volume":"140"},"uris":["http://www.mendeley.com/documents/?uuid=7111146c-426d-4d92-8110-58537ffa42d8"]}],"mendeley":{"formattedCitation":"[41]","plainTextFormattedCitation":"[41]","previouslyFormattedCitation":"[41]"},"properties":{"noteIndex":0},"schema":"https://github.com/citation-style-language/schema/raw/master/csl-citation.json"}</w:instrText>
+        <w:instrText>ADDIN CSL_CITATION {"citationItems":[{"id":"ITEM-1","itemData":{"DOI":"10.1007/s00418-013-1128-3","ISSN":"09486143","PMID":"23881164","abstract":"The Golgi apparatus contains multiple classes of cisternae that differ in structure, composition, and function, but there is no consensus about the number and definition of these classes. A useful way to classify Golgi cisternae is according to the trafficking pathways by which the cisternae import and export components. By this criterion, we propose that Golgi cisternae can be divided into three classes that correspond to functional stages of maturation. First, cisternae at the cisternal assembly stage receive COPII vesicles from the ER and recycle components to the ER in COPI vesicles. At this stage, new cisternae are generated. Second, cisternae at the carbohydrate synthesis stage exchange material with one another via COPI vesicles. At this stage, most of the glycosylation and polysaccharide synthesis reactions occur. Third, cisternae at the carrier formation stage produce clathrin-coated vesicles and exchange material with endosomes. At this stage, biosynthetic cargo proteins are packaged into various transport carriers, and the cisternae ultimately disassemble. Discrete transitions occur as a cisterna matures from one stage to the next. Within each stage, the structure and composition of a cisterna can evolve, but the trafficking pathways remain unchanged. This model offers a unified framework for understanding the properties of the Golgi in diverse organisms. © 2013 Springer-Verlag Berlin Heidelberg.","author":[{"dropping-particle":"","family":"Day","given":"Kasey J.","non-dropping-particle":"","parse-names":false,"suffix":""},{"dropping-particle":"","family":"Staehelin","given":"L. Andrew","non-dropping-particle":"","parse-names":false,"suffix":""},{"dropping-particle":"","family":"Glick","given":"Benjamin S.","non-dropping-particle":"","parse-names":false,"suffix":""}],"container-title":"Histochemistry and Cell Biology","id":"ITEM-1","issue":"3","issued":{"date-parts":[["2013"]]},"page":"239-249","title":"A three-stage model of Golgi structure and function","type":"article-journal","volume":"140"},"uris":["http://www.mendeley.com/documents/?uuid=7111146c-426d-4d92-8110-58537ffa42d8"]}],"mendeley":{"formattedCitation":"[43]","plainTextFormattedCitation":"[43]","previouslyFormattedCitation":"[42]"},"properties":{"noteIndex":0},"schema":"https://github.com/citation-style-language/schema/raw/master/csl-citation.json"}</w:instrText>
       </w:r>
       <w:r>
         <w:rPr>
@@ -5672,7 +5729,7 @@
           <w:rFonts w:ascii="Arial" w:hAnsi="Arial" w:cs="Arial"/>
           <w:noProof/>
         </w:rPr>
-        <w:t>[41]</w:t>
+        <w:t>[43]</w:t>
       </w:r>
       <w:r>
         <w:rPr>
@@ -5738,7 +5795,7 @@
         <w:rPr>
           <w:rFonts w:ascii="Arial" w:hAnsi="Arial" w:cs="Arial"/>
         </w:rPr>
-        <w:instrText>ADDIN CSL_CITATION {"citationItems":[{"id":"ITEM-1","itemData":{"DOI":"10.1034/j.1600-065X.2001.1800107.x","ISSN":"01052896","PMID":"11414366","abstract":"Ficolins, found in various tissues, are a group of proteins containing both a collagen-like and a fibrinogen-like domain. Recently, it was shown that ficolins present in serum are lectins with a common binding specificity for N-acetylglucosamine (GlcNAc). The fibrinogen-like domain is responsible for the carbohydrate binding. Mannose-binding lectin (MBL) is also a collagenous lectin in serum that is specific for GlcNAc and mannose binding. Its domain organization is similar to that of ficolins, except that MBL has a carbohydrate-recognition domain instead of a fibrinogen-like domain. MBL plays a role in inmate immunity by acting as an opsonin and activating complement in association with MBL-associated serine protease (MASP) via the lectin pathway. Investigations of two types of human serum ficolins, ficolin/P35 and Hakata antigen, revealed that they are associated with MASPs and sMAP, a truncated protein of MASP-2, and that they activate complement. These findings indicate that serum ficolins are structurally and functionally similar to MBL and have the capacity to activate the lectin pathway and thus have a role in innate immunity.","author":[{"dropping-particle":"","family":"Matsushita","given":"Misao","non-dropping-particle":"","parse-names":false,"suffix":""},{"dropping-particle":"","family":"Fujita","given":"Teizo","non-dropping-particle":"","parse-names":false,"suffix":""}],"container-title":"Immunological Reviews","id":"ITEM-1","issued":{"date-parts":[["2001"]]},"page":"78-85","title":"Ficolins and the lectin complement pathway","type":"article-journal","volume":"180"},"uris":["http://www.mendeley.com/documents/?uuid=551e33e3-4901-413d-9fa1-4911c0abe787"]}],"mendeley":{"formattedCitation":"[42]","plainTextFormattedCitation":"[42]","previouslyFormattedCitation":"[42]"},"properties":{"noteIndex":0},"schema":"https://github.com/citation-style-language/schema/raw/master/csl-citation.json"}</w:instrText>
+        <w:instrText>ADDIN CSL_CITATION {"citationItems":[{"id":"ITEM-1","itemData":{"DOI":"10.1034/j.1600-065X.2001.1800107.x","ISSN":"01052896","PMID":"11414366","abstract":"Ficolins, found in various tissues, are a group of proteins containing both a collagen-like and a fibrinogen-like domain. Recently, it was shown that ficolins present in serum are lectins with a common binding specificity for N-acetylglucosamine (GlcNAc). The fibrinogen-like domain is responsible for the carbohydrate binding. Mannose-binding lectin (MBL) is also a collagenous lectin in serum that is specific for GlcNAc and mannose binding. Its domain organization is similar to that of ficolins, except that MBL has a carbohydrate-recognition domain instead of a fibrinogen-like domain. MBL plays a role in inmate immunity by acting as an opsonin and activating complement in association with MBL-associated serine protease (MASP) via the lectin pathway. Investigations of two types of human serum ficolins, ficolin/P35 and Hakata antigen, revealed that they are associated with MASPs and sMAP, a truncated protein of MASP-2, and that they activate complement. These findings indicate that serum ficolins are structurally and functionally similar to MBL and have the capacity to activate the lectin pathway and thus have a role in innate immunity.","author":[{"dropping-particle":"","family":"Matsushita","given":"Misao","non-dropping-particle":"","parse-names":false,"suffix":""},{"dropping-particle":"","family":"Fujita","given":"Teizo","non-dropping-particle":"","parse-names":false,"suffix":""}],"container-title":"Immunological Reviews","id":"ITEM-1","issued":{"date-parts":[["2001"]]},"page":"78-85","title":"Ficolins and the lectin complement pathway","type":"article-journal","volume":"180"},"uris":["http://www.mendeley.com/documents/?uuid=551e33e3-4901-413d-9fa1-4911c0abe787"]}],"mendeley":{"formattedCitation":"[44]","plainTextFormattedCitation":"[44]","previouslyFormattedCitation":"[43]"},"properties":{"noteIndex":0},"schema":"https://github.com/citation-style-language/schema/raw/master/csl-citation.json"}</w:instrText>
       </w:r>
       <w:r>
         <w:rPr>
@@ -5751,7 +5808,7 @@
           <w:rFonts w:ascii="Arial" w:hAnsi="Arial" w:cs="Arial"/>
           <w:noProof/>
         </w:rPr>
-        <w:t>[42]</w:t>
+        <w:t>[44]</w:t>
       </w:r>
       <w:r>
         <w:rPr>
@@ -5805,7 +5862,7 @@
         <w:rPr>
           <w:rFonts w:ascii="Arial" w:hAnsi="Arial" w:cs="Arial"/>
         </w:rPr>
-        <w:instrText>ADDIN CSL_CITATION {"citationItems":[{"id":"ITEM-1","itemData":{"DOI":"10.1002/cam4.241","ISSN":"20457634","PMID":"24711204","abstract":"The role of the complement system in innate immunity is well characterized. However, a recent body of research implicates the complement anaphylatoxins C3a and C5a as insidious propagators of tumor growth and progression. It is now recognized that certain tumors elaborate C3a and C5a and that complement, as a mediator of chronic inflammation and regulator of immune function, may in fact foster rather than defend against tumor growth. A putative mechanism for this function is complement-mediated suppression of immune effector cells responsible for immunosurveillance within the tumor microenvironment. This paradigm accords with models of immune dysregulation, such as autoimmunity and infectious disease, which have defined a pathophysiological role for abnormal complement signaling. Several types of immune cells express the cognate receptors for the complement anaphylatoxins, C3aR and C5aR, and demonstrate functional modulation in response to complement stimulation. In turn, impairment of antitumor immunity has been intimately tied to tumor progression in animal models of cancer. In this article, the literature was systematically reviewed to identify studies that have characterized the effects of the complement anaphylatoxins on the composition and function of immune cells within the tumor microenvironment. The search identified six studies based upon models of lymphoma and ovarian, cervical, lung, breast, and mammary cancer, which collectively support the paradigm of complement as an immune regulator in the tumor microenvironment. © 2014 The Authors. Cancer Medicine published by John Wiley &amp; Sons Ltd.","author":[{"dropping-particle":"","family":"Sayegh","given":"Eli T.","non-dropping-particle":"","parse-names":false,"suffix":""},{"dropping-particle":"","family":"Bloch","given":"Orin","non-dropping-particle":"","parse-names":false,"suffix":""},{"dropping-particle":"","family":"Parsa","given":"Andrew T.","non-dropping-particle":"","parse-names":false,"suffix":""}],"container-title":"Cancer Medicine","id":"ITEM-1","issue":"4","issued":{"date-parts":[["2014"]]},"page":"747-758","title":"Complement anaphylatoxins as immune regulators in cancer","type":"article-journal","volume":"3"},"uris":["http://www.mendeley.com/documents/?uuid=256a8107-9e78-4b5e-a70b-f649d32e6d39"]}],"mendeley":{"formattedCitation":"[43]","plainTextFormattedCitation":"[43]","previouslyFormattedCitation":"[43]"},"properties":{"noteIndex":0},"schema":"https://github.com/citation-style-language/schema/raw/master/csl-citation.json"}</w:instrText>
+        <w:instrText>ADDIN CSL_CITATION {"citationItems":[{"id":"ITEM-1","itemData":{"DOI":"10.1002/cam4.241","ISSN":"20457634","PMID":"24711204","abstract":"The role of the complement system in innate immunity is well characterized. However, a recent body of research implicates the complement anaphylatoxins C3a and C5a as insidious propagators of tumor growth and progression. It is now recognized that certain tumors elaborate C3a and C5a and that complement, as a mediator of chronic inflammation and regulator of immune function, may in fact foster rather than defend against tumor growth. A putative mechanism for this function is complement-mediated suppression of immune effector cells responsible for immunosurveillance within the tumor microenvironment. This paradigm accords with models of immune dysregulation, such as autoimmunity and infectious disease, which have defined a pathophysiological role for abnormal complement signaling. Several types of immune cells express the cognate receptors for the complement anaphylatoxins, C3aR and C5aR, and demonstrate functional modulation in response to complement stimulation. In turn, impairment of antitumor immunity has been intimately tied to tumor progression in animal models of cancer. In this article, the literature was systematically reviewed to identify studies that have characterized the effects of the complement anaphylatoxins on the composition and function of immune cells within the tumor microenvironment. The search identified six studies based upon models of lymphoma and ovarian, cervical, lung, breast, and mammary cancer, which collectively support the paradigm of complement as an immune regulator in the tumor microenvironment. © 2014 The Authors. Cancer Medicine published by John Wiley &amp; Sons Ltd.","author":[{"dropping-particle":"","family":"Sayegh","given":"Eli T.","non-dropping-particle":"","parse-names":false,"suffix":""},{"dropping-particle":"","family":"Bloch","given":"Orin","non-dropping-particle":"","parse-names":false,"suffix":""},{"dropping-particle":"","family":"Parsa","given":"Andrew T.","non-dropping-particle":"","parse-names":false,"suffix":""}],"container-title":"Cancer Medicine","id":"ITEM-1","issue":"4","issued":{"date-parts":[["2014"]]},"page":"747-758","title":"Complement anaphylatoxins as immune regulators in cancer","type":"article-journal","volume":"3"},"uris":["http://www.mendeley.com/documents/?uuid=256a8107-9e78-4b5e-a70b-f649d32e6d39"]}],"mendeley":{"formattedCitation":"[45]","plainTextFormattedCitation":"[45]","previouslyFormattedCitation":"[44]"},"properties":{"noteIndex":0},"schema":"https://github.com/citation-style-language/schema/raw/master/csl-citation.json"}</w:instrText>
       </w:r>
       <w:r>
         <w:rPr>
@@ -5818,7 +5875,7 @@
           <w:rFonts w:ascii="Arial" w:hAnsi="Arial" w:cs="Arial"/>
           <w:noProof/>
         </w:rPr>
-        <w:t>[43]</w:t>
+        <w:t>[45]</w:t>
       </w:r>
       <w:r>
         <w:rPr>
@@ -5860,7 +5917,7 @@
         <w:rPr>
           <w:rFonts w:ascii="Arial" w:hAnsi="Arial" w:cs="Arial"/>
         </w:rPr>
-        <w:instrText>ADDIN CSL_CITATION {"citationItems":[{"id":"ITEM-1","itemData":{"DOI":"10.1016/j.cyto.2021.155522","ISSN":"10960023","PMID":"33849765","abstract":"Complement is an important branch of innate immunity; however, its biological significance goes far beyond the scope of simple nonspecific defense and involves a variety of physiological functions, including the adaptive immune response. In this review, to unravel the complex relationship between complement and tumors, we reviewed the high diversity of complement components in cancer and the heterogeneity of their production and activation pathways. In the tumor microenvironment, complement plays a dual regulatory role in the occurrence and development of tumors, affecting the outcomes of the immune response. We explored the differential expression levels of various complement components in human cancers via the Oncomine database. The gene expression profiling interactive analysis (GEPIA) tool and Kaplan-Meier plotter (K-M plotter) confirmed the correlation between differentially expressed complement genes and tumor prognosis. The tumor immune estimation resource (TIMER) database was used to statistically analyze the effect of complement on tumor immune infiltration. Finally, with a view to the role of complement in regulating T cell metabolism, complement could be a potential target for immunotherapies. Targeting complement to regulate the antitumor immune response seems to have potential for future treatment strategies. However, there are still many complex problems, such as who will benefit from this therapy and how to select the right therapeutic target and determine the appropriate drug concentration. The solutions to these problems depend on a deeper understanding of complement generation, activation, and regulatory and control mechanisms.","author":[{"dropping-particle":"","family":"Lu","given":"Ping","non-dropping-particle":"","parse-names":false,"suffix":""},{"dropping-particle":"","family":"Ma","given":"Yifei","non-dropping-particle":"","parse-names":false,"suffix":""},{"dropping-particle":"","family":"Wei","given":"Shaozhong","non-dropping-particle":"","parse-names":false,"suffix":""},{"dropping-particle":"","family":"Liang","given":"Xinjun","non-dropping-particle":"","parse-names":false,"suffix":""}],"container-title":"Cytokine","id":"ITEM-1","issued":{"date-parts":[["2021"]]},"title":"The dual role of complement in cancers, from destroying tumors to promoting tumor development","type":"article-journal","volume":"143"},"uris":["http://www.mendeley.com/documents/?uuid=24605470-4114-4d96-ae09-554843706616"]}],"mendeley":{"formattedCitation":"[44]","plainTextFormattedCitation":"[44]","previouslyFormattedCitation":"[44]"},"properties":{"noteIndex":0},"schema":"https://github.com/citation-style-language/schema/raw/master/csl-citation.json"}</w:instrText>
+        <w:instrText>ADDIN CSL_CITATION {"citationItems":[{"id":"ITEM-1","itemData":{"DOI":"10.1016/j.cyto.2021.155522","ISSN":"10960023","PMID":"33849765","abstract":"Complement is an important branch of innate immunity; however, its biological significance goes far beyond the scope of simple nonspecific defense and involves a variety of physiological functions, including the adaptive immune response. In this review, to unravel the complex relationship between complement and tumors, we reviewed the high diversity of complement components in cancer and the heterogeneity of their production and activation pathways. In the tumor microenvironment, complement plays a dual regulatory role in the occurrence and development of tumors, affecting the outcomes of the immune response. We explored the differential expression levels of various complement components in human cancers via the Oncomine database. The gene expression profiling interactive analysis (GEPIA) tool and Kaplan-Meier plotter (K-M plotter) confirmed the correlation between differentially expressed complement genes and tumor prognosis. The tumor immune estimation resource (TIMER) database was used to statistically analyze the effect of complement on tumor immune infiltration. Finally, with a view to the role of complement in regulating T cell metabolism, complement could be a potential target for immunotherapies. Targeting complement to regulate the antitumor immune response seems to have potential for future treatment strategies. However, there are still many complex problems, such as who will benefit from this therapy and how to select the right therapeutic target and determine the appropriate drug concentration. The solutions to these problems depend on a deeper understanding of complement generation, activation, and regulatory and control mechanisms.","author":[{"dropping-particle":"","family":"Lu","given":"Ping","non-dropping-particle":"","parse-names":false,"suffix":""},{"dropping-particle":"","family":"Ma","given":"Yifei","non-dropping-particle":"","parse-names":false,"suffix":""},{"dropping-particle":"","family":"Wei","given":"Shaozhong","non-dropping-particle":"","parse-names":false,"suffix":""},{"dropping-particle":"","family":"Liang","given":"Xinjun","non-dropping-particle":"","parse-names":false,"suffix":""}],"container-title":"Cytokine","id":"ITEM-1","issued":{"date-parts":[["2021"]]},"title":"The dual role of complement in cancers, from destroying tumors to promoting tumor development","type":"article-journal","volume":"143"},"uris":["http://www.mendeley.com/documents/?uuid=24605470-4114-4d96-ae09-554843706616"]}],"mendeley":{"formattedCitation":"[46]","plainTextFormattedCitation":"[46]","previouslyFormattedCitation":"[45]"},"properties":{"noteIndex":0},"schema":"https://github.com/citation-style-language/schema/raw/master/csl-citation.json"}</w:instrText>
       </w:r>
       <w:r>
         <w:rPr>
@@ -5873,7 +5930,7 @@
           <w:rFonts w:ascii="Arial" w:hAnsi="Arial" w:cs="Arial"/>
           <w:noProof/>
         </w:rPr>
-        <w:t>[44]</w:t>
+        <w:t>[46]</w:t>
       </w:r>
       <w:r>
         <w:rPr>
@@ -5951,7 +6008,7 @@
         <w:rPr>
           <w:rFonts w:ascii="Arial" w:hAnsi="Arial" w:cs="Arial"/>
         </w:rPr>
-        <w:instrText>ADDIN CSL_CITATION {"citationItems":[{"id":"ITEM-1","itemData":{"DOI":"10.2174/092986709787846578","ISSN":"09298673","PMID":"19355884","abstract":"Mitochondria are ubiquitous organelles in eukaryotic cells whose primary function is to generate energy supplies in the form of ATP through oxidative phosphorylation. As the entry point for most electrons into the respiratory chain, NADH:ubiquinone oxidoreductase, or complex I, is the largest and least understood component of the mitochondrial oxidative phosphorylation system. Substantial progress has been made in recent years in understanding its subunit composition, its assembly, the interaction among complex I and other respiratory components, and its role in oxidative stress and apoptosis. This review provides an updated overview of the structure of complex I, as well as its cellular functions, and discusses the implication of complex I dysfunction in various human diseases.","author":[{"dropping-particle":"","family":"Sharma","given":"Lokendra","non-dropping-particle":"","parse-names":false,"suffix":""},{"dropping-particle":"","family":"Lu","given":"Jianxin","non-dropping-particle":"","parse-names":false,"suffix":""},{"dropping-particle":"","family":"Bai","given":"Yidong","non-dropping-particle":"","parse-names":false,"suffix":""}],"container-title":"Current Medicinal Chemistry","id":"ITEM-1","issue":"10","issued":{"date-parts":[["2009"]]},"page":"1266-1277","title":"Mitochondrial Respiratory Complex I: Structure, Function and Implication in Human Diseases","type":"article-journal","volume":"16"},"uris":["http://www.mendeley.com/documents/?uuid=5add6cce-8dfb-4b0d-a4c6-b729b75363b2"]}],"mendeley":{"formattedCitation":"[45]","plainTextFormattedCitation":"[45]","previouslyFormattedCitation":"[45]"},"properties":{"noteIndex":0},"schema":"https://github.com/citation-style-language/schema/raw/master/csl-citation.json"}</w:instrText>
+        <w:instrText>ADDIN CSL_CITATION {"citationItems":[{"id":"ITEM-1","itemData":{"DOI":"10.2174/092986709787846578","ISSN":"09298673","PMID":"19355884","abstract":"Mitochondria are ubiquitous organelles in eukaryotic cells whose primary function is to generate energy supplies in the form of ATP through oxidative phosphorylation. As the entry point for most electrons into the respiratory chain, NADH:ubiquinone oxidoreductase, or complex I, is the largest and least understood component of the mitochondrial oxidative phosphorylation system. Substantial progress has been made in recent years in understanding its subunit composition, its assembly, the interaction among complex I and other respiratory components, and its role in oxidative stress and apoptosis. This review provides an updated overview of the structure of complex I, as well as its cellular functions, and discusses the implication of complex I dysfunction in various human diseases.","author":[{"dropping-particle":"","family":"Sharma","given":"Lokendra","non-dropping-particle":"","parse-names":false,"suffix":""},{"dropping-particle":"","family":"Lu","given":"Jianxin","non-dropping-particle":"","parse-names":false,"suffix":""},{"dropping-particle":"","family":"Bai","given":"Yidong","non-dropping-particle":"","parse-names":false,"suffix":""}],"container-title":"Current Medicinal Chemistry","id":"ITEM-1","issue":"10","issued":{"date-parts":[["2009"]]},"page":"1266-1277","title":"Mitochondrial Respiratory Complex I: Structure, Function and Implication in Human Diseases","type":"article-journal","volume":"16"},"uris":["http://www.mendeley.com/documents/?uuid=5add6cce-8dfb-4b0d-a4c6-b729b75363b2"]}],"mendeley":{"formattedCitation":"[47]","plainTextFormattedCitation":"[47]","previouslyFormattedCitation":"[46]"},"properties":{"noteIndex":0},"schema":"https://github.com/citation-style-language/schema/raw/master/csl-citation.json"}</w:instrText>
       </w:r>
       <w:r>
         <w:rPr>
@@ -5964,7 +6021,7 @@
           <w:rFonts w:ascii="Arial" w:hAnsi="Arial" w:cs="Arial"/>
           <w:noProof/>
         </w:rPr>
-        <w:t>[45]</w:t>
+        <w:t>[47]</w:t>
       </w:r>
       <w:r>
         <w:rPr>
@@ -6098,7 +6155,7 @@
         <w:rPr>
           <w:rFonts w:ascii="Arial" w:hAnsi="Arial" w:cs="Arial"/>
         </w:rPr>
-        <w:instrText>ADDIN CSL_CITATION {"citationItems":[{"id":"ITEM-1","itemData":{"DOI":"10.1002/wrna.1141","ISSN":"17577004","PMID":"23074130","abstract":"The removal of non-coding sequences, introns, from the mRNA precursors is an essential step in eukaryotic gene expression. U12-type introns are a minor subgroup of introns, distinct from the major or U2-type introns. U12-type introns are present in most eukaryotes but only account for less than 0.5% of all introns in any given genome. They are processed by a specific U12-dependent spliceosome, which is similar to, but distinct from, the major spliceosome. U12-type introns are spliced somewhat less efficiently than the major introns, and it is believed that this limits the expression of the genes containing such introns. Recent findings on the role of U12-dependent splicing in development and human disease have shown that it can also affect multiple cellular processes not directly related to the functions of the host genes of U12-type introns. At the same time, advances in understanding the regulation and phylogenetic distribution of the minor spliceosome are starting to shed light on how the U12-type introns and the minor spliceosome may have evolved. © 2012 John Wiley &amp; Sons, Ltd.","author":[{"dropping-particle":"","family":"Turunen","given":"Janne J.","non-dropping-particle":"","parse-names":false,"suffix":""},{"dropping-particle":"","family":"Niemelä","given":"Elina H.","non-dropping-particle":"","parse-names":false,"suffix":""},{"dropping-particle":"","family":"Verma","given":"Bhupendra","non-dropping-particle":"","parse-names":false,"suffix":""},{"dropping-particle":"","family":"Frilander","given":"Mikko J.","non-dropping-particle":"","parse-names":false,"suffix":""}],"container-title":"Wiley Interdisciplinary Reviews: RNA","id":"ITEM-1","issue":"1","issued":{"date-parts":[["2013"]]},"page":"61-76","title":"The significant other: Splicing by the minor spliceosome","type":"article-journal","volume":"4"},"uris":["http://www.mendeley.com/documents/?uuid=88953895-d7e7-4daa-ab16-850882cbd7ad"]}],"mendeley":{"formattedCitation":"[46]","plainTextFormattedCitation":"[46]","previouslyFormattedCitation":"[46]"},"properties":{"noteIndex":0},"schema":"https://github.com/citation-style-language/schema/raw/master/csl-citation.json"}</w:instrText>
+        <w:instrText>ADDIN CSL_CITATION {"citationItems":[{"id":"ITEM-1","itemData":{"DOI":"10.1002/wrna.1141","ISSN":"17577004","PMID":"23074130","abstract":"The removal of non-coding sequences, introns, from the mRNA precursors is an essential step in eukaryotic gene expression. U12-type introns are a minor subgroup of introns, distinct from the major or U2-type introns. U12-type introns are present in most eukaryotes but only account for less than 0.5% of all introns in any given genome. They are processed by a specific U12-dependent spliceosome, which is similar to, but distinct from, the major spliceosome. U12-type introns are spliced somewhat less efficiently than the major introns, and it is believed that this limits the expression of the genes containing such introns. Recent findings on the role of U12-dependent splicing in development and human disease have shown that it can also affect multiple cellular processes not directly related to the functions of the host genes of U12-type introns. At the same time, advances in understanding the regulation and phylogenetic distribution of the minor spliceosome are starting to shed light on how the U12-type introns and the minor spliceosome may have evolved. © 2012 John Wiley &amp; Sons, Ltd.","author":[{"dropping-particle":"","family":"Turunen","given":"Janne J.","non-dropping-particle":"","parse-names":false,"suffix":""},{"dropping-particle":"","family":"Niemelä","given":"Elina H.","non-dropping-particle":"","parse-names":false,"suffix":""},{"dropping-particle":"","family":"Verma","given":"Bhupendra","non-dropping-particle":"","parse-names":false,"suffix":""},{"dropping-particle":"","family":"Frilander","given":"Mikko J.","non-dropping-particle":"","parse-names":false,"suffix":""}],"container-title":"Wiley Interdisciplinary Reviews: RNA","id":"ITEM-1","issue":"1","issued":{"date-parts":[["2013"]]},"page":"61-76","title":"The significant other: Splicing by the minor spliceosome","type":"article-journal","volume":"4"},"uris":["http://www.mendeley.com/documents/?uuid=88953895-d7e7-4daa-ab16-850882cbd7ad"]}],"mendeley":{"formattedCitation":"[48]","plainTextFormattedCitation":"[48]","previouslyFormattedCitation":"[47]"},"properties":{"noteIndex":0},"schema":"https://github.com/citation-style-language/schema/raw/master/csl-citation.json"}</w:instrText>
       </w:r>
       <w:r>
         <w:rPr>
@@ -6111,7 +6168,7 @@
           <w:rFonts w:ascii="Arial" w:hAnsi="Arial" w:cs="Arial"/>
           <w:noProof/>
         </w:rPr>
-        <w:t>[46]</w:t>
+        <w:t>[48]</w:t>
       </w:r>
       <w:r>
         <w:rPr>
@@ -6167,7 +6224,7 @@
         <w:rPr>
           <w:rFonts w:ascii="Arial" w:hAnsi="Arial" w:cs="Arial"/>
         </w:rPr>
-        <w:instrText>ADDIN CSL_CITATION {"citationItems":[{"id":"ITEM-1","itemData":{"DOI":"10.1038/s41420-025-02323-0","ISSN":"20587716","abstract":"Gliomas represent a heterogeneous group of uniformly fatal brain tumors. Low and high-grade gliomas have diverse molecular signatures. Despite successful advances in understanding glioma, several genetic, epigenetic, and post-transcriptional alterations leave various targeted therapies ineffective, leading to a poor prognosis for high-grade glioma. Recent advances have revealed the implication of dysregulated alternative splicing (AS) events in glioma development. AS is a process that produces, from a single genomic sequence, several mature messenger RNAs. Splicing of pre-messenger RNAs concerns at least 95% of transcripts and constitutes an important mechanism in gene expression regulation. Dysregulation of this process, through variations in spliceosome components, aberrant splicing factors and RNA-binding protein activity, disproportionate regulation of non-coding RNAs, and abnormal mRNA methylation, can contribute to the disruption of AS. Such disruptions are usually associated with the development of several cancers, including glioma. Consequently, AS constitutes a key regulatory mechanism that could serve as a target for future therapies. In this review, we explore how AS events, spliceosome components, and their regulatory mechanisms play a critical role in glioma development, highlighting their potential as targets for innovative therapeutic strategies against this challenging cancer.","author":[{"dropping-particle":"","family":"Mrid","given":"Reda","non-dropping-particle":"Ben","parse-names":false,"suffix":""},{"dropping-particle":"","family":"Guendouzi","given":"Sara","non-dropping-particle":"El","parse-names":false,"suffix":""},{"dropping-particle":"","family":"Mineo","given":"Marco","non-dropping-particle":"","parse-names":false,"suffix":""},{"dropping-particle":"","family":"Fatimy","given":"Rachid","non-dropping-particle":"El","parse-names":false,"suffix":""}],"container-title":"Cell Death Discovery","id":"ITEM-1","issue":"1","issued":{"date-parts":[["2025"]]},"title":"The emerging roles of aberrant alternative splicing in glioma","type":"article-journal","volume":"11"},"uris":["http://www.mendeley.com/documents/?uuid=29dd57ea-ce6b-44ee-b6ee-9ea68dbcc2f0"]}],"mendeley":{"formattedCitation":"[47]","plainTextFormattedCitation":"[47]","previouslyFormattedCitation":"[47]"},"properties":{"noteIndex":0},"schema":"https://github.com/citation-style-language/schema/raw/master/csl-citation.json"}</w:instrText>
+        <w:instrText>ADDIN CSL_CITATION {"citationItems":[{"id":"ITEM-1","itemData":{"DOI":"10.1038/s41420-025-02323-0","ISSN":"20587716","abstract":"Gliomas represent a heterogeneous group of uniformly fatal brain tumors. Low and high-grade gliomas have diverse molecular signatures. Despite successful advances in understanding glioma, several genetic, epigenetic, and post-transcriptional alterations leave various targeted therapies ineffective, leading to a poor prognosis for high-grade glioma. Recent advances have revealed the implication of dysregulated alternative splicing (AS) events in glioma development. AS is a process that produces, from a single genomic sequence, several mature messenger RNAs. Splicing of pre-messenger RNAs concerns at least 95% of transcripts and constitutes an important mechanism in gene expression regulation. Dysregulation of this process, through variations in spliceosome components, aberrant splicing factors and RNA-binding protein activity, disproportionate regulation of non-coding RNAs, and abnormal mRNA methylation, can contribute to the disruption of AS. Such disruptions are usually associated with the development of several cancers, including glioma. Consequently, AS constitutes a key regulatory mechanism that could serve as a target for future therapies. In this review, we explore how AS events, spliceosome components, and their regulatory mechanisms play a critical role in glioma development, highlighting their potential as targets for innovative therapeutic strategies against this challenging cancer.","author":[{"dropping-particle":"","family":"Mrid","given":"Reda","non-dropping-particle":"Ben","parse-names":false,"suffix":""},{"dropping-particle":"","family":"Guendouzi","given":"Sara","non-dropping-particle":"El","parse-names":false,"suffix":""},{"dropping-particle":"","family":"Mineo","given":"Marco","non-dropping-particle":"","parse-names":false,"suffix":""},{"dropping-particle":"","family":"Fatimy","given":"Rachid","non-dropping-particle":"El","parse-names":false,"suffix":""}],"container-title":"Cell Death Discovery","id":"ITEM-1","issue":"1","issued":{"date-parts":[["2025"]]},"title":"The emerging roles of aberrant alternative splicing in glioma","type":"article-journal","volume":"11"},"uris":["http://www.mendeley.com/documents/?uuid=29dd57ea-ce6b-44ee-b6ee-9ea68dbcc2f0"]}],"mendeley":{"formattedCitation":"[49]","plainTextFormattedCitation":"[49]","previouslyFormattedCitation":"[48]"},"properties":{"noteIndex":0},"schema":"https://github.com/citation-style-language/schema/raw/master/csl-citation.json"}</w:instrText>
       </w:r>
       <w:r>
         <w:rPr>
@@ -6180,7 +6237,7 @@
           <w:rFonts w:ascii="Arial" w:hAnsi="Arial" w:cs="Arial"/>
           <w:noProof/>
         </w:rPr>
-        <w:t>[47]</w:t>
+        <w:t>[49]</w:t>
       </w:r>
       <w:r>
         <w:rPr>
@@ -6295,61 +6352,17 @@
         </w:rPr>
         <w:t xml:space="preserve">. Enrichment of condensed </w:t>
       </w:r>
-      <w:proofErr w:type="gramStart"/>
-      <w:r>
-        <w:rPr>
-          <w:rFonts w:ascii="Arial" w:hAnsi="Arial" w:cs="Arial"/>
-        </w:rPr>
-        <w:t>chromosome</w:t>
-      </w:r>
-      <w:proofErr w:type="gramEnd"/>
-      <w:r>
-        <w:rPr>
-          <w:rFonts w:ascii="Arial" w:hAnsi="Arial" w:cs="Arial"/>
-        </w:rPr>
-        <w:t xml:space="preserve">, mitotic </w:t>
-      </w:r>
-      <w:proofErr w:type="gramStart"/>
-      <w:r>
-        <w:rPr>
-          <w:rFonts w:ascii="Arial" w:hAnsi="Arial" w:cs="Arial"/>
-        </w:rPr>
-        <w:t>spindle</w:t>
-      </w:r>
-      <w:proofErr w:type="gramEnd"/>
-      <w:r>
-        <w:rPr>
-          <w:rFonts w:ascii="Arial" w:hAnsi="Arial" w:cs="Arial"/>
-        </w:rPr>
-        <w:t xml:space="preserve">, </w:t>
-      </w:r>
-      <w:proofErr w:type="gramStart"/>
-      <w:r>
-        <w:rPr>
-          <w:rFonts w:ascii="Arial" w:hAnsi="Arial" w:cs="Arial"/>
-        </w:rPr>
-        <w:t>spindle</w:t>
-      </w:r>
-      <w:proofErr w:type="gramEnd"/>
-      <w:r>
-        <w:rPr>
-          <w:rFonts w:ascii="Arial" w:hAnsi="Arial" w:cs="Arial"/>
-        </w:rPr>
-        <w:t xml:space="preserve"> midzone, cleavage furrow, and centriole </w:t>
-      </w:r>
-      <w:proofErr w:type="gramStart"/>
-      <w:r>
-        <w:rPr>
-          <w:rFonts w:ascii="Arial" w:hAnsi="Arial" w:cs="Arial"/>
-        </w:rPr>
-        <w:t>point</w:t>
-      </w:r>
-      <w:proofErr w:type="gramEnd"/>
-      <w:r>
-        <w:rPr>
-          <w:rFonts w:ascii="Arial" w:hAnsi="Arial" w:cs="Arial"/>
-        </w:rPr>
-        <w:t xml:space="preserve"> to cells in active cell division, most likely during S/G2/M phases of the cycle. Supporting this, activation of the kinesin complex, microtubule cytoskeleton, and microtubule organizing center </w:t>
+      <w:r>
+        <w:rPr>
+          <w:rFonts w:ascii="Arial" w:hAnsi="Arial" w:cs="Arial"/>
+        </w:rPr>
+        <w:t>chromosomes</w:t>
+      </w:r>
+      <w:r>
+        <w:rPr>
+          <w:rFonts w:ascii="Arial" w:hAnsi="Arial" w:cs="Arial"/>
+        </w:rPr>
+        <w:t xml:space="preserve">, mitotic spindle, spindle midzone, cleavage furrow, and centriole point to cells in active cell division, most likely during S/G2/M phases of the cycle. Supporting this, activation of the kinesin complex, microtubule cytoskeleton, and microtubule organizing center </w:t>
       </w:r>
       <w:r>
         <w:rPr>
@@ -7830,7 +7843,7 @@
           <w:kern w:val="0"/>
           <w14:ligatures w14:val="none"/>
         </w:rPr>
-        <w:instrText>ADDIN CSL_CITATION {"citationItems":[{"id":"ITEM-1","itemData":{"DOI":"10.1016/j.jmb.2008.07.075","ISSN":"00222836","PMID":"18694758","abstract":"Osteopontin plays an important role in the development and perpetuation of rheumatoid arthritis (RA). Antibodies targeting osteopontin have shown promising therapeutic benefits against this disease. We have previously reported a novel anti-RA monoclonal antibody, namely, 23C3, and shown it capable of alleviating the symptoms of RA in a murine collagen-induced arthritis model, restoring the cytokine production profile in joint tissues, and reducing T-cell recall responses to collagen type II. We describe here the crystal structure of 23C3 in complex with its epitope peptide. Analyses of the complex structure reveal the molecular mechanism of osteopontin recognition by 23C3. The peptide folds into two tandem β-turns, and two key residues of the peptide are identified to be critical for the recognition by 23C3: TrpP43 is deeply embedded into a hydrophobic pocket formed by AlaL34, TyrL36, LeuL46, TyrL49, PheL91, and MetH102 and therefore has extensive hydrophobic interactions with 23C3, while AspP47 has a network of hydrophilic interactions with residues ArgH50, ArgH52, SerH53, and AsnH56 of the antibody. Besides the complementarity-determining region loops, the framework region L2 of 23C3 is also shown to interact with the epitope peptide, which is not common in the antibody-antigen interactions and thus could be exploited in the engineering of 23C3. These results not only provide valuable information for further improvement of 23C3 such as chimerization or humanization for its therapeutic application, but also reveal the features of this specific epitope of osteopontin that may be useful for the development of new antibody drugs against RA. © 2008 Elsevier Ltd. All rights reserved.","author":[{"dropping-particle":"","family":"Du","given":"Jiamu","non-dropping-particle":"","parse-names":false,"suffix":""},{"dropping-particle":"","family":"Hou","given":"Sheng","non-dropping-particle":"","parse-names":false,"suffix":""},{"dropping-particle":"","family":"Zhong","given":"Chen","non-dropping-particle":"","parse-names":false,"suffix":""},{"dropping-particle":"","family":"Lai","given":"Zheng","non-dropping-particle":"","parse-names":false,"suffix":""},{"dropping-particle":"","family":"Yang","given":"Hui","non-dropping-particle":"","parse-names":false,"suffix":""},{"dropping-particle":"","family":"Dai","given":"Jianxin","non-dropping-particle":"","parse-names":false,"suffix":""},{"dropping-particle":"","family":"Zhang","given":"Dapeng","non-dropping-particle":"","parse-names":false,"suffix":""},{"dropping-particle":"","family":"Wang","given":"Hao","non-dropping-particle":"","parse-names":false,"suffix":""},{"dropping-particle":"","family":"Guo","given":"Yajun","non-dropping-particle":"","parse-names":false,"suffix":""},{"dropping-particle":"","family":"Ding","given":"Jianping","non-dropping-particle":"","parse-names":false,"suffix":""}],"container-title":"Journal of Molecular Biology","id":"ITEM-1","issue":"4","issued":{"date-parts":[["2008"]]},"page":"835-842","title":"Molecular Basis of Recognition of Human Osteopontin by 23C3, a Potential Therapeutic Antibody for Treatment of Rheumatoid Arthritis","type":"article-journal","volume":"382"},"uris":["http://www.mendeley.com/documents/?uuid=ca8da7e1-4d2c-4191-b6bf-03beb3f9ba62"]}],"mendeley":{"formattedCitation":"[31]","plainTextFormattedCitation":"[31]","previouslyFormattedCitation":"[31]"},"properties":{"noteIndex":0},"schema":"https://github.com/citation-style-language/schema/raw/master/csl-citation.json"}</w:instrText>
+        <w:instrText>ADDIN CSL_CITATION {"citationItems":[{"id":"ITEM-1","itemData":{"DOI":"10.1016/j.jmb.2008.07.075","ISSN":"00222836","PMID":"18694758","abstract":"Osteopontin plays an important role in the development and perpetuation of rheumatoid arthritis (RA). Antibodies targeting osteopontin have shown promising therapeutic benefits against this disease. We have previously reported a novel anti-RA monoclonal antibody, namely, 23C3, and shown it capable of alleviating the symptoms of RA in a murine collagen-induced arthritis model, restoring the cytokine production profile in joint tissues, and reducing T-cell recall responses to collagen type II. We describe here the crystal structure of 23C3 in complex with its epitope peptide. Analyses of the complex structure reveal the molecular mechanism of osteopontin recognition by 23C3. The peptide folds into two tandem β-turns, and two key residues of the peptide are identified to be critical for the recognition by 23C3: TrpP43 is deeply embedded into a hydrophobic pocket formed by AlaL34, TyrL36, LeuL46, TyrL49, PheL91, and MetH102 and therefore has extensive hydrophobic interactions with 23C3, while AspP47 has a network of hydrophilic interactions with residues ArgH50, ArgH52, SerH53, and AsnH56 of the antibody. Besides the complementarity-determining region loops, the framework region L2 of 23C3 is also shown to interact with the epitope peptide, which is not common in the antibody-antigen interactions and thus could be exploited in the engineering of 23C3. These results not only provide valuable information for further improvement of 23C3 such as chimerization or humanization for its therapeutic application, but also reveal the features of this specific epitope of osteopontin that may be useful for the development of new antibody drugs against RA. © 2008 Elsevier Ltd. All rights reserved.","author":[{"dropping-particle":"","family":"Du","given":"Jiamu","non-dropping-particle":"","parse-names":false,"suffix":""},{"dropping-particle":"","family":"Hou","given":"Sheng","non-dropping-particle":"","parse-names":false,"suffix":""},{"dropping-particle":"","family":"Zhong","given":"Chen","non-dropping-particle":"","parse-names":false,"suffix":""},{"dropping-particle":"","family":"Lai","given":"Zheng","non-dropping-particle":"","parse-names":false,"suffix":""},{"dropping-particle":"","family":"Yang","given":"Hui","non-dropping-particle":"","parse-names":false,"suffix":""},{"dropping-particle":"","family":"Dai","given":"Jianxin","non-dropping-particle":"","parse-names":false,"suffix":""},{"dropping-particle":"","family":"Zhang","given":"Dapeng","non-dropping-particle":"","parse-names":false,"suffix":""},{"dropping-particle":"","family":"Wang","given":"Hao","non-dropping-particle":"","parse-names":false,"suffix":""},{"dropping-particle":"","family":"Guo","given":"Yajun","non-dropping-particle":"","parse-names":false,"suffix":""},{"dropping-particle":"","family":"Ding","given":"Jianping","non-dropping-particle":"","parse-names":false,"suffix":""}],"container-title":"Journal of Molecular Biology","id":"ITEM-1","issue":"4","issued":{"date-parts":[["2008"]]},"page":"835-842","title":"Molecular Basis of Recognition of Human Osteopontin by 23C3, a Potential Therapeutic Antibody for Treatment of Rheumatoid Arthritis","type":"article-journal","volume":"382"},"uris":["http://www.mendeley.com/documents/?uuid=ca8da7e1-4d2c-4191-b6bf-03beb3f9ba62"]}],"mendeley":{"formattedCitation":"[33]","plainTextFormattedCitation":"[33]","previouslyFormattedCitation":"[32]"},"properties":{"noteIndex":0},"schema":"https://github.com/citation-style-language/schema/raw/master/csl-citation.json"}</w:instrText>
       </w:r>
       <w:r>
         <w:rPr>
@@ -7847,7 +7860,7 @@
           <w:kern w:val="0"/>
           <w14:ligatures w14:val="none"/>
         </w:rPr>
-        <w:t>[31]</w:t>
+        <w:t>[33]</w:t>
       </w:r>
       <w:r>
         <w:rPr>
@@ -8026,7 +8039,7 @@
           <w:kern w:val="0"/>
           <w14:ligatures w14:val="none"/>
         </w:rPr>
-        <w:instrText>ADDIN CSL_CITATION {"citationItems":[{"id":"ITEM-1","itemData":{"DOI":"10.1016/j.intimp.2007.06.009","ISSN":"15675769","PMID":"17761350","abstract":"The presence of thrombin-cleaved form of osteopontin well correlated with various inflammatory disease activities in not only rodents, but also humans. We previously demonstrated that the blocking of the interaction of a cryptic epitope within osteopontin, which is exposed by thrombin cleavage, with its integrins by specific antibody recognizing cryptic epitope of mouse osteopontin, could significantly inhibits the development of arthritis in mice. We generated a murine monoclonal antibody, 2K1, specifically recognizing a cryptic epitope of human osteopontin, SVVYGLR. We constructed a chimeric antibody, C2K1 in which variable region of 2K1 was fused with human IgG1 constant region. In the present study, we investigated whether the therapeutic administration of C2K1 could ameliorate the established collagen-induced arthritis in cynomolgus monkey. Thus, C2K1 was injected after the onset of arthritis. The inhibition of joint swelling by C2K1 became evident at 4 to 5 weeks after initiation of arthritis, when blood level of C2K1 was peaked. Joint swelling reappeared along with the sharp decline of C2K1 blood levels at 6 weeks. Importantly, destruction of bone and cartilage in joints was still significantly prevented at 10 weeks when blood level of C2K1 was quite low if any and anti-C2K1 antibody emerged. These results demonstrate that neutralizing antibody against the cryptic epitope of osteopontin can be a future therapeutic choice for patients with rheumatoid arthritis. © 2007 Elsevier B.V. All rights reserved.","author":[{"dropping-particle":"","family":"Yamamoto","given":"Nobuchika","non-dropping-particle":"","parse-names":false,"suffix":""},{"dropping-particle":"","family":"Nakashima","given":"Toshihiro","non-dropping-particle":"","parse-names":false,"suffix":""},{"dropping-particle":"","family":"Torikai","given":"Masaharu","non-dropping-particle":"","parse-names":false,"suffix":""},{"dropping-particle":"","family":"Naruse","given":"Takeshi","non-dropping-particle":"","parse-names":false,"suffix":""},{"dropping-particle":"","family":"Morimoto","given":"Junko","non-dropping-particle":"","parse-names":false,"suffix":""},{"dropping-particle":"","family":"Kon","given":"Shigeyuki","non-dropping-particle":"","parse-names":false,"suffix":""},{"dropping-particle":"","family":"Sakai","given":"Fumihiko","non-dropping-particle":"","parse-names":false,"suffix":""},{"dropping-particle":"","family":"Uede","given":"Toshimitsu","non-dropping-particle":"","parse-names":false,"suffix":""}],"container-title":"International Immunopharmacology","id":"ITEM-1","issue":"11","issued":{"date-parts":[["2007"]]},"page":"1460-1470","title":"Successful treatment of collagen-induced arthritis in non-human primates by chimeric anti-osteopontin antibody","type":"article-journal","volume":"7"},"uris":["http://www.mendeley.com/documents/?uuid=03372fac-d729-40b8-add3-0d32d1067cc2"]}],"mendeley":{"formattedCitation":"[48]","plainTextFormattedCitation":"[48]","previouslyFormattedCitation":"[48]"},"properties":{"noteIndex":0},"schema":"https://github.com/citation-style-language/schema/raw/master/csl-citation.json"}</w:instrText>
+        <w:instrText>ADDIN CSL_CITATION {"citationItems":[{"id":"ITEM-1","itemData":{"DOI":"10.1016/j.intimp.2007.06.009","ISSN":"15675769","PMID":"17761350","abstract":"The presence of thrombin-cleaved form of osteopontin well correlated with various inflammatory disease activities in not only rodents, but also humans. We previously demonstrated that the blocking of the interaction of a cryptic epitope within osteopontin, which is exposed by thrombin cleavage, with its integrins by specific antibody recognizing cryptic epitope of mouse osteopontin, could significantly inhibits the development of arthritis in mice. We generated a murine monoclonal antibody, 2K1, specifically recognizing a cryptic epitope of human osteopontin, SVVYGLR. We constructed a chimeric antibody, C2K1 in which variable region of 2K1 was fused with human IgG1 constant region. In the present study, we investigated whether the therapeutic administration of C2K1 could ameliorate the established collagen-induced arthritis in cynomolgus monkey. Thus, C2K1 was injected after the onset of arthritis. The inhibition of joint swelling by C2K1 became evident at 4 to 5 weeks after initiation of arthritis, when blood level of C2K1 was peaked. Joint swelling reappeared along with the sharp decline of C2K1 blood levels at 6 weeks. Importantly, destruction of bone and cartilage in joints was still significantly prevented at 10 weeks when blood level of C2K1 was quite low if any and anti-C2K1 antibody emerged. These results demonstrate that neutralizing antibody against the cryptic epitope of osteopontin can be a future therapeutic choice for patients with rheumatoid arthritis. © 2007 Elsevier B.V. All rights reserved.","author":[{"dropping-particle":"","family":"Yamamoto","given":"Nobuchika","non-dropping-particle":"","parse-names":false,"suffix":""},{"dropping-particle":"","family":"Nakashima","given":"Toshihiro","non-dropping-particle":"","parse-names":false,"suffix":""},{"dropping-particle":"","family":"Torikai","given":"Masaharu","non-dropping-particle":"","parse-names":false,"suffix":""},{"dropping-particle":"","family":"Naruse","given":"Takeshi","non-dropping-particle":"","parse-names":false,"suffix":""},{"dropping-particle":"","family":"Morimoto","given":"Junko","non-dropping-particle":"","parse-names":false,"suffix":""},{"dropping-particle":"","family":"Kon","given":"Shigeyuki","non-dropping-particle":"","parse-names":false,"suffix":""},{"dropping-particle":"","family":"Sakai","given":"Fumihiko","non-dropping-particle":"","parse-names":false,"suffix":""},{"dropping-particle":"","family":"Uede","given":"Toshimitsu","non-dropping-particle":"","parse-names":false,"suffix":""}],"container-title":"International Immunopharmacology","id":"ITEM-1","issue":"11","issued":{"date-parts":[["2007"]]},"page":"1460-1470","title":"Successful treatment of collagen-induced arthritis in non-human primates by chimeric anti-osteopontin antibody","type":"article-journal","volume":"7"},"uris":["http://www.mendeley.com/documents/?uuid=03372fac-d729-40b8-add3-0d32d1067cc2"]}],"mendeley":{"formattedCitation":"[50]","plainTextFormattedCitation":"[50]","previouslyFormattedCitation":"[49]"},"properties":{"noteIndex":0},"schema":"https://github.com/citation-style-language/schema/raw/master/csl-citation.json"}</w:instrText>
       </w:r>
       <w:r>
         <w:rPr>
@@ -8043,7 +8056,7 @@
           <w:kern w:val="0"/>
           <w14:ligatures w14:val="none"/>
         </w:rPr>
-        <w:t>[48]</w:t>
+        <w:t>[50]</w:t>
       </w:r>
       <w:r>
         <w:rPr>
@@ -8089,7 +8102,7 @@
           <w:kern w:val="0"/>
           <w14:ligatures w14:val="none"/>
         </w:rPr>
-        <w:instrText>ADDIN CSL_CITATION {"citationItems":[{"id":"ITEM-1","itemData":{"DOI":"10.1016/j.jmb.2008.07.075","ISSN":"00222836","PMID":"18694758","abstract":"Osteopontin plays an important role in the development and perpetuation of rheumatoid arthritis (RA). Antibodies targeting osteopontin have shown promising therapeutic benefits against this disease. We have previously reported a novel anti-RA monoclonal antibody, namely, 23C3, and shown it capable of alleviating the symptoms of RA in a murine collagen-induced arthritis model, restoring the cytokine production profile in joint tissues, and reducing T-cell recall responses to collagen type II. We describe here the crystal structure of 23C3 in complex with its epitope peptide. Analyses of the complex structure reveal the molecular mechanism of osteopontin recognition by 23C3. The peptide folds into two tandem β-turns, and two key residues of the peptide are identified to be critical for the recognition by 23C3: TrpP43 is deeply embedded into a hydrophobic pocket formed by AlaL34, TyrL36, LeuL46, TyrL49, PheL91, and MetH102 and therefore has extensive hydrophobic interactions with 23C3, while AspP47 has a network of hydrophilic interactions with residues ArgH50, ArgH52, SerH53, and AsnH56 of the antibody. Besides the complementarity-determining region loops, the framework region L2 of 23C3 is also shown to interact with the epitope peptide, which is not common in the antibody-antigen interactions and thus could be exploited in the engineering of 23C3. These results not only provide valuable information for further improvement of 23C3 such as chimerization or humanization for its therapeutic application, but also reveal the features of this specific epitope of osteopontin that may be useful for the development of new antibody drugs against RA. © 2008 Elsevier Ltd. All rights reserved.","author":[{"dropping-particle":"","family":"Du","given":"Jiamu","non-dropping-particle":"","parse-names":false,"suffix":""},{"dropping-particle":"","family":"Hou","given":"Sheng","non-dropping-particle":"","parse-names":false,"suffix":""},{"dropping-particle":"","family":"Zhong","given":"Chen","non-dropping-particle":"","parse-names":false,"suffix":""},{"dropping-particle":"","family":"Lai","given":"Zheng","non-dropping-particle":"","parse-names":false,"suffix":""},{"dropping-particle":"","family":"Yang","given":"Hui","non-dropping-particle":"","parse-names":false,"suffix":""},{"dropping-particle":"","family":"Dai","given":"Jianxin","non-dropping-particle":"","parse-names":false,"suffix":""},{"dropping-particle":"","family":"Zhang","given":"Dapeng","non-dropping-particle":"","parse-names":false,"suffix":""},{"dropping-particle":"","family":"Wang","given":"Hao","non-dropping-particle":"","parse-names":false,"suffix":""},{"dropping-particle":"","family":"Guo","given":"Yajun","non-dropping-particle":"","parse-names":false,"suffix":""},{"dropping-particle":"","family":"Ding","given":"Jianping","non-dropping-particle":"","parse-names":false,"suffix":""}],"container-title":"Journal of Molecular Biology","id":"ITEM-1","issue":"4","issued":{"date-parts":[["2008"]]},"page":"835-842","title":"Molecular Basis of Recognition of Human Osteopontin by 23C3, a Potential Therapeutic Antibody for Treatment of Rheumatoid Arthritis","type":"article-journal","volume":"382"},"uris":["http://www.mendeley.com/documents/?uuid=ca8da7e1-4d2c-4191-b6bf-03beb3f9ba62"]}],"mendeley":{"formattedCitation":"[31]","plainTextFormattedCitation":"[31]","previouslyFormattedCitation":"[31]"},"properties":{"noteIndex":0},"schema":"https://github.com/citation-style-language/schema/raw/master/csl-citation.json"}</w:instrText>
+        <w:instrText>ADDIN CSL_CITATION {"citationItems":[{"id":"ITEM-1","itemData":{"DOI":"10.1016/j.jmb.2008.07.075","ISSN":"00222836","PMID":"18694758","abstract":"Osteopontin plays an important role in the development and perpetuation of rheumatoid arthritis (RA). Antibodies targeting osteopontin have shown promising therapeutic benefits against this disease. We have previously reported a novel anti-RA monoclonal antibody, namely, 23C3, and shown it capable of alleviating the symptoms of RA in a murine collagen-induced arthritis model, restoring the cytokine production profile in joint tissues, and reducing T-cell recall responses to collagen type II. We describe here the crystal structure of 23C3 in complex with its epitope peptide. Analyses of the complex structure reveal the molecular mechanism of osteopontin recognition by 23C3. The peptide folds into two tandem β-turns, and two key residues of the peptide are identified to be critical for the recognition by 23C3: TrpP43 is deeply embedded into a hydrophobic pocket formed by AlaL34, TyrL36, LeuL46, TyrL49, PheL91, and MetH102 and therefore has extensive hydrophobic interactions with 23C3, while AspP47 has a network of hydrophilic interactions with residues ArgH50, ArgH52, SerH53, and AsnH56 of the antibody. Besides the complementarity-determining region loops, the framework region L2 of 23C3 is also shown to interact with the epitope peptide, which is not common in the antibody-antigen interactions and thus could be exploited in the engineering of 23C3. These results not only provide valuable information for further improvement of 23C3 such as chimerization or humanization for its therapeutic application, but also reveal the features of this specific epitope of osteopontin that may be useful for the development of new antibody drugs against RA. © 2008 Elsevier Ltd. All rights reserved.","author":[{"dropping-particle":"","family":"Du","given":"Jiamu","non-dropping-particle":"","parse-names":false,"suffix":""},{"dropping-particle":"","family":"Hou","given":"Sheng","non-dropping-particle":"","parse-names":false,"suffix":""},{"dropping-particle":"","family":"Zhong","given":"Chen","non-dropping-particle":"","parse-names":false,"suffix":""},{"dropping-particle":"","family":"Lai","given":"Zheng","non-dropping-particle":"","parse-names":false,"suffix":""},{"dropping-particle":"","family":"Yang","given":"Hui","non-dropping-particle":"","parse-names":false,"suffix":""},{"dropping-particle":"","family":"Dai","given":"Jianxin","non-dropping-particle":"","parse-names":false,"suffix":""},{"dropping-particle":"","family":"Zhang","given":"Dapeng","non-dropping-particle":"","parse-names":false,"suffix":""},{"dropping-particle":"","family":"Wang","given":"Hao","non-dropping-particle":"","parse-names":false,"suffix":""},{"dropping-particle":"","family":"Guo","given":"Yajun","non-dropping-particle":"","parse-names":false,"suffix":""},{"dropping-particle":"","family":"Ding","given":"Jianping","non-dropping-particle":"","parse-names":false,"suffix":""}],"container-title":"Journal of Molecular Biology","id":"ITEM-1","issue":"4","issued":{"date-parts":[["2008"]]},"page":"835-842","title":"Molecular Basis of Recognition of Human Osteopontin by 23C3, a Potential Therapeutic Antibody for Treatment of Rheumatoid Arthritis","type":"article-journal","volume":"382"},"uris":["http://www.mendeley.com/documents/?uuid=ca8da7e1-4d2c-4191-b6bf-03beb3f9ba62"]}],"mendeley":{"formattedCitation":"[33]","plainTextFormattedCitation":"[33]","previouslyFormattedCitation":"[32]"},"properties":{"noteIndex":0},"schema":"https://github.com/citation-style-language/schema/raw/master/csl-citation.json"}</w:instrText>
       </w:r>
       <w:r>
         <w:rPr>
@@ -8106,7 +8119,7 @@
           <w:kern w:val="0"/>
           <w14:ligatures w14:val="none"/>
         </w:rPr>
-        <w:t>[31]</w:t>
+        <w:t>[33]</w:t>
       </w:r>
       <w:r>
         <w:rPr>
@@ -8999,7 +9012,7 @@
           <w:szCs w:val="22"/>
           <w14:ligatures w14:val="none"/>
         </w:rPr>
-        <w:t>residue position</w:t>
+        <w:t>site</w:t>
       </w:r>
       <w:r>
         <w:rPr>
@@ -9071,7 +9084,55 @@
           <w:szCs w:val="22"/>
           <w14:ligatures w14:val="none"/>
         </w:rPr>
-        <w:t>blue bar highlights 23C3 binding motif, cyan bar highlight 2K1 and C2K1 binding motif, and red arrow represent phosphorylation residue position 169 on SPP1 protein sequence.</w:t>
+        <w:t xml:space="preserve">blue bar highlights 23C3 binding motif, cyan bar </w:t>
+      </w:r>
+      <w:r>
+        <w:rPr>
+          <w:rFonts w:ascii="Arial" w:eastAsia="Times New Roman" w:hAnsi="Arial" w:cs="Arial"/>
+          <w:i/>
+          <w:iCs/>
+          <w:kern w:val="0"/>
+          <w:sz w:val="22"/>
+          <w:szCs w:val="22"/>
+          <w14:ligatures w14:val="none"/>
+        </w:rPr>
+        <w:t>highlights</w:t>
+      </w:r>
+      <w:r>
+        <w:rPr>
+          <w:rFonts w:ascii="Arial" w:eastAsia="Times New Roman" w:hAnsi="Arial" w:cs="Arial"/>
+          <w:i/>
+          <w:iCs/>
+          <w:kern w:val="0"/>
+          <w:sz w:val="22"/>
+          <w:szCs w:val="22"/>
+          <w14:ligatures w14:val="none"/>
+        </w:rPr>
+        <w:t xml:space="preserve"> 2K1 and C2K1 binding motif, and red arrow represent phosphorylation </w:t>
+      </w:r>
+      <w:r>
+        <w:rPr>
+          <w:rFonts w:ascii="Arial" w:eastAsia="Times New Roman" w:hAnsi="Arial" w:cs="Arial"/>
+          <w:i/>
+          <w:iCs/>
+          <w:kern w:val="0"/>
+          <w:sz w:val="22"/>
+          <w:szCs w:val="22"/>
+          <w14:ligatures w14:val="none"/>
+        </w:rPr>
+        <w:t>site</w:t>
+      </w:r>
+      <w:r>
+        <w:rPr>
+          <w:rFonts w:ascii="Arial" w:eastAsia="Times New Roman" w:hAnsi="Arial" w:cs="Arial"/>
+          <w:i/>
+          <w:iCs/>
+          <w:kern w:val="0"/>
+          <w:sz w:val="22"/>
+          <w:szCs w:val="22"/>
+          <w14:ligatures w14:val="none"/>
+        </w:rPr>
+        <w:t xml:space="preserve"> 169 on SPP1 protein sequence.</w:t>
       </w:r>
       <w:r>
         <w:rPr>
@@ -9270,7 +9331,71 @@
           <w:kern w:val="0"/>
           <w14:ligatures w14:val="none"/>
         </w:rPr>
-        <w:t>confidence phosphorylation site at Ser169 (PKC motif; score &gt; 0.</w:t>
+        <w:t xml:space="preserve">confidence </w:t>
+      </w:r>
+      <w:r>
+        <w:rPr>
+          <w:rFonts w:ascii="Arial" w:eastAsia="Times New Roman" w:hAnsi="Arial" w:cs="Arial"/>
+          <w:kern w:val="0"/>
+          <w14:ligatures w14:val="none"/>
+        </w:rPr>
+        <w:t>P</w:t>
+      </w:r>
+      <w:r>
+        <w:rPr>
+          <w:rFonts w:ascii="Arial" w:eastAsia="Times New Roman" w:hAnsi="Arial" w:cs="Arial"/>
+          <w:kern w:val="0"/>
+          <w14:ligatures w14:val="none"/>
+        </w:rPr>
+        <w:t>rotein kinase C (P</w:t>
+      </w:r>
+      <w:r>
+        <w:rPr>
+          <w:rFonts w:ascii="Arial" w:eastAsia="Times New Roman" w:hAnsi="Arial" w:cs="Arial"/>
+          <w:kern w:val="0"/>
+          <w14:ligatures w14:val="none"/>
+        </w:rPr>
+        <w:t>KC</w:t>
+      </w:r>
+      <w:r>
+        <w:rPr>
+          <w:rFonts w:ascii="Arial" w:eastAsia="Times New Roman" w:hAnsi="Arial" w:cs="Arial"/>
+          <w:kern w:val="0"/>
+          <w14:ligatures w14:val="none"/>
+        </w:rPr>
+        <w:t>)</w:t>
+      </w:r>
+      <w:r>
+        <w:rPr>
+          <w:rFonts w:ascii="Arial" w:eastAsia="Times New Roman" w:hAnsi="Arial" w:cs="Arial"/>
+          <w:kern w:val="0"/>
+          <w14:ligatures w14:val="none"/>
+        </w:rPr>
+        <w:t xml:space="preserve"> </w:t>
+      </w:r>
+      <w:r>
+        <w:rPr>
+          <w:rFonts w:ascii="Arial" w:eastAsia="Times New Roman" w:hAnsi="Arial" w:cs="Arial"/>
+          <w:kern w:val="0"/>
+          <w14:ligatures w14:val="none"/>
+        </w:rPr>
+        <w:t xml:space="preserve">phosphorylation site at Ser169 </w:t>
+      </w:r>
+      <w:r>
+        <w:rPr>
+          <w:rFonts w:ascii="Arial" w:eastAsia="Times New Roman" w:hAnsi="Arial" w:cs="Arial"/>
+          <w:kern w:val="0"/>
+          <w14:ligatures w14:val="none"/>
+        </w:rPr>
+        <w:t>(</w:t>
+      </w:r>
+      <w:r>
+        <w:rPr>
+          <w:rFonts w:ascii="Arial" w:eastAsia="Times New Roman" w:hAnsi="Arial" w:cs="Arial"/>
+          <w:kern w:val="0"/>
+          <w14:ligatures w14:val="none"/>
+        </w:rPr>
+        <w:t>score &gt; 0.</w:t>
       </w:r>
       <w:r>
         <w:rPr>
@@ -9425,7 +9550,87 @@
         <w:rPr>
           <w:rFonts w:ascii="Arial" w:hAnsi="Arial" w:cs="Arial"/>
         </w:rPr>
-        <w:t>ns MD replicates each of unmodified and Ser169</w:t>
+        <w:t xml:space="preserve">ns MD replicates each of unmodified and </w:t>
+      </w:r>
+      <w:r>
+        <w:rPr>
+          <w:rFonts w:ascii="Arial" w:hAnsi="Arial" w:cs="Arial"/>
+        </w:rPr>
+        <w:t>pSer169</w:t>
+      </w:r>
+      <w:r>
+        <w:rPr>
+          <w:rFonts w:ascii="Arial" w:hAnsi="Arial" w:cs="Arial"/>
+        </w:rPr>
+        <w:t xml:space="preserve"> SPP1</w:t>
+      </w:r>
+      <w:r>
+        <w:rPr>
+          <w:rFonts w:ascii="Arial" w:hAnsi="Arial" w:cs="Arial"/>
+        </w:rPr>
+        <w:t xml:space="preserve"> were conducted. Quadratic mean of RMSF values of all three chains for each residue position was calculated to explore difference between </w:t>
+      </w:r>
+      <w:proofErr w:type="gramStart"/>
+      <w:r>
+        <w:rPr>
+          <w:rFonts w:ascii="Arial" w:hAnsi="Arial" w:cs="Arial"/>
+        </w:rPr>
+        <w:t>RMSF patterns in unmodified</w:t>
+      </w:r>
+      <w:proofErr w:type="gramEnd"/>
+      <w:r>
+        <w:rPr>
+          <w:rFonts w:ascii="Arial" w:hAnsi="Arial" w:cs="Arial"/>
+        </w:rPr>
+        <w:t xml:space="preserve"> and </w:t>
+      </w:r>
+      <w:r>
+        <w:rPr>
+          <w:rFonts w:ascii="Arial" w:hAnsi="Arial" w:cs="Arial"/>
+        </w:rPr>
+        <w:t>pSer169</w:t>
+      </w:r>
+      <w:r>
+        <w:rPr>
+          <w:rFonts w:ascii="Arial" w:hAnsi="Arial" w:cs="Arial"/>
+        </w:rPr>
+        <w:t xml:space="preserve"> </w:t>
+      </w:r>
+      <w:r>
+        <w:rPr>
+          <w:rFonts w:ascii="Arial" w:hAnsi="Arial" w:cs="Arial"/>
+        </w:rPr>
+        <w:t>SPP1</w:t>
+      </w:r>
+      <w:r>
+        <w:rPr>
+          <w:rFonts w:ascii="Arial" w:hAnsi="Arial" w:cs="Arial"/>
+        </w:rPr>
+        <w:t xml:space="preserve">. </w:t>
+      </w:r>
+      <w:r>
+        <w:rPr>
+          <w:rFonts w:ascii="Arial" w:hAnsi="Arial" w:cs="Arial"/>
+        </w:rPr>
+        <w:t xml:space="preserve">Result indicates </w:t>
+      </w:r>
+      <w:r>
+        <w:rPr>
+          <w:rFonts w:ascii="Arial" w:hAnsi="Arial" w:cs="Arial"/>
+        </w:rPr>
+        <w:t>a marked reduction in fluctuation specifically in residues 125–135</w:t>
+      </w:r>
+      <w:r>
+        <w:rPr>
+          <w:rFonts w:ascii="Arial" w:hAnsi="Arial" w:cs="Arial"/>
+        </w:rPr>
+        <w:t xml:space="preserve">, </w:t>
+      </w:r>
+      <w:r>
+        <w:rPr>
+          <w:rFonts w:ascii="Arial" w:hAnsi="Arial" w:cs="Arial"/>
+        </w:rPr>
+        <w:t>a region that overlaps with the core CD44</w:t>
       </w:r>
       <w:r>
         <w:rPr>
@@ -9437,13 +9642,37 @@
         <w:rPr>
           <w:rFonts w:ascii="Arial" w:hAnsi="Arial" w:cs="Arial"/>
         </w:rPr>
-        <w:t>phosphorylated SPP1</w:t>
-      </w:r>
-      <w:r>
-        <w:rPr>
-          <w:rFonts w:ascii="Arial" w:hAnsi="Arial" w:cs="Arial"/>
-        </w:rPr>
-        <w:t xml:space="preserve"> were conducted. Quadratic mean of RMSF values of all three chains for each residue position was calculated to explore difference between RMSF patterns in unmodified and Ser169</w:t>
+        <w:t xml:space="preserve">binding </w:t>
+      </w:r>
+      <w:r>
+        <w:rPr>
+          <w:rFonts w:ascii="Arial" w:hAnsi="Arial" w:cs="Arial"/>
+        </w:rPr>
+        <w:t>domain</w:t>
+      </w:r>
+      <w:r>
+        <w:rPr>
+          <w:rFonts w:ascii="Arial" w:hAnsi="Arial" w:cs="Arial"/>
+        </w:rPr>
+        <w:t xml:space="preserve"> (Fig. 4f). This allosteric dampening suggests that Ser169 phosphorylation</w:t>
+      </w:r>
+      <w:r>
+        <w:rPr>
+          <w:rFonts w:ascii="Arial" w:hAnsi="Arial" w:cs="Arial"/>
+        </w:rPr>
+        <w:t xml:space="preserve"> may</w:t>
+      </w:r>
+      <w:r>
+        <w:rPr>
+          <w:rFonts w:ascii="Arial" w:hAnsi="Arial" w:cs="Arial"/>
+        </w:rPr>
+        <w:t xml:space="preserve"> play a role in mediating SPP1-CD44 interaction, and thereby it can also</w:t>
+      </w:r>
+      <w:r>
+        <w:rPr>
+          <w:rFonts w:ascii="Arial" w:hAnsi="Arial" w:cs="Arial"/>
+        </w:rPr>
+        <w:t xml:space="preserve"> promote a more ordered, antibody</w:t>
       </w:r>
       <w:r>
         <w:rPr>
@@ -9455,37 +9684,7 @@
         <w:rPr>
           <w:rFonts w:ascii="Arial" w:hAnsi="Arial" w:cs="Arial"/>
         </w:rPr>
-        <w:t>phosphorylated SPP1</w:t>
-      </w:r>
-      <w:r>
-        <w:rPr>
-          <w:rFonts w:ascii="Arial" w:hAnsi="Arial" w:cs="Arial"/>
-        </w:rPr>
-        <w:t xml:space="preserve">. </w:t>
-      </w:r>
-      <w:r>
-        <w:rPr>
-          <w:rFonts w:ascii="Arial" w:hAnsi="Arial" w:cs="Arial"/>
-        </w:rPr>
-        <w:t xml:space="preserve">Result indicates </w:t>
-      </w:r>
-      <w:r>
-        <w:rPr>
-          <w:rFonts w:ascii="Arial" w:hAnsi="Arial" w:cs="Arial"/>
-        </w:rPr>
-        <w:t>a marked reduction in fluctuation specifically in residues 125–135</w:t>
-      </w:r>
-      <w:r>
-        <w:rPr>
-          <w:rFonts w:ascii="Arial" w:hAnsi="Arial" w:cs="Arial"/>
-        </w:rPr>
-        <w:t xml:space="preserve">, </w:t>
-      </w:r>
-      <w:r>
-        <w:rPr>
-          <w:rFonts w:ascii="Arial" w:hAnsi="Arial" w:cs="Arial"/>
-        </w:rPr>
-        <w:t>a region that overlaps with the core CD44</w:t>
+        <w:t>accessible conformation of the CD44</w:t>
       </w:r>
       <w:r>
         <w:rPr>
@@ -9497,103 +9696,37 @@
         <w:rPr>
           <w:rFonts w:ascii="Arial" w:hAnsi="Arial" w:cs="Arial"/>
         </w:rPr>
-        <w:t xml:space="preserve">binding </w:t>
-      </w:r>
-      <w:r>
-        <w:rPr>
-          <w:rFonts w:ascii="Arial" w:hAnsi="Arial" w:cs="Arial"/>
-        </w:rPr>
-        <w:t>domain</w:t>
-      </w:r>
-      <w:r>
-        <w:rPr>
-          <w:rFonts w:ascii="Arial" w:hAnsi="Arial" w:cs="Arial"/>
-        </w:rPr>
-        <w:t xml:space="preserve"> (Fig. 4f). This allosteric dampening suggests that Ser169 phosphorylation</w:t>
-      </w:r>
-      <w:r>
-        <w:rPr>
-          <w:rFonts w:ascii="Arial" w:hAnsi="Arial" w:cs="Arial"/>
-        </w:rPr>
-        <w:t xml:space="preserve"> may</w:t>
-      </w:r>
-      <w:r>
-        <w:rPr>
-          <w:rFonts w:ascii="Arial" w:hAnsi="Arial" w:cs="Arial"/>
-        </w:rPr>
-        <w:t xml:space="preserve"> play a role in mediating SPP1-CD44 interaction, and thereby it can also</w:t>
-      </w:r>
-      <w:r>
-        <w:rPr>
-          <w:rFonts w:ascii="Arial" w:hAnsi="Arial" w:cs="Arial"/>
-        </w:rPr>
-        <w:t xml:space="preserve"> promote a more ordered, antibody</w:t>
-      </w:r>
-      <w:r>
-        <w:rPr>
-          <w:rFonts w:ascii="Cambria Math" w:hAnsi="Cambria Math" w:cs="Cambria Math"/>
-        </w:rPr>
-        <w:t>‐</w:t>
-      </w:r>
-      <w:r>
-        <w:rPr>
-          <w:rFonts w:ascii="Arial" w:hAnsi="Arial" w:cs="Arial"/>
-        </w:rPr>
-        <w:t>accessible conformation of the CD44</w:t>
-      </w:r>
-      <w:r>
-        <w:rPr>
-          <w:rFonts w:ascii="Cambria Math" w:hAnsi="Cambria Math" w:cs="Cambria Math"/>
-        </w:rPr>
-        <w:t>‐</w:t>
-      </w:r>
-      <w:r>
-        <w:rPr>
-          <w:rFonts w:ascii="Arial" w:hAnsi="Arial" w:cs="Arial"/>
-        </w:rPr>
-        <w:t>binding loop.</w:t>
-      </w:r>
-      <w:r>
-        <w:rPr>
-          <w:rFonts w:ascii="Arial" w:hAnsi="Arial" w:cs="Arial"/>
-        </w:rPr>
-        <w:t xml:space="preserve"> In near future, we aim to extend MD simulations</w:t>
-      </w:r>
-      <w:r>
-        <w:rPr>
-          <w:rFonts w:ascii="Arial" w:hAnsi="Arial" w:cs="Arial"/>
-        </w:rPr>
-        <w:t xml:space="preserve"> of unmodified and Ser169</w:t>
-      </w:r>
-      <w:r>
-        <w:rPr>
-          <w:rFonts w:ascii="Cambria Math" w:hAnsi="Cambria Math" w:cs="Cambria Math"/>
-        </w:rPr>
-        <w:t>‐</w:t>
-      </w:r>
-      <w:r>
-        <w:rPr>
-          <w:rFonts w:ascii="Arial" w:hAnsi="Arial" w:cs="Arial"/>
-        </w:rPr>
-        <w:t>phosphorylated SPP1</w:t>
-      </w:r>
-      <w:r>
-        <w:rPr>
-          <w:rFonts w:ascii="Arial" w:hAnsi="Arial" w:cs="Arial"/>
-        </w:rPr>
-        <w:t xml:space="preserve"> into microsecond</w:t>
-      </w:r>
-      <w:r>
-        <w:rPr>
-          <w:rFonts w:ascii="Arial" w:hAnsi="Arial" w:cs="Arial"/>
-        </w:rPr>
-        <w:t xml:space="preserve"> time</w:t>
-      </w:r>
-      <w:r>
-        <w:rPr>
-          <w:rFonts w:ascii="Arial" w:hAnsi="Arial" w:cs="Arial"/>
-        </w:rPr>
-        <w:t xml:space="preserve"> scale to validate the impact of residue 169 phosphorylation on SPP1-CDD4 binding interface.</w:t>
+        <w:t>binding loo</w:t>
+      </w:r>
+      <w:r>
+        <w:rPr>
+          <w:rFonts w:ascii="Arial" w:hAnsi="Arial" w:cs="Arial"/>
+        </w:rPr>
+        <w:t>p.</w:t>
+      </w:r>
+      <w:r>
+        <w:rPr>
+          <w:rFonts w:ascii="Arial" w:hAnsi="Arial" w:cs="Arial"/>
+        </w:rPr>
+        <w:t xml:space="preserve"> </w:t>
+      </w:r>
+      <w:r>
+        <w:rPr>
+          <w:rFonts w:ascii="Arial" w:hAnsi="Arial" w:cs="Arial"/>
+        </w:rPr>
+        <w:t>We plan to extend MD simulations of unmodified and pSer169 SPP1 to microseconds to verify how phosphorylation at residue 169 affects the SPP1-CDD4 binding interface</w:t>
+      </w:r>
+      <w:r>
+        <w:rPr>
+          <w:rFonts w:ascii="Arial" w:hAnsi="Arial" w:cs="Arial"/>
+        </w:rPr>
+        <w:t xml:space="preserve"> at a longer time scale</w:t>
+      </w:r>
+      <w:r>
+        <w:rPr>
+          <w:rFonts w:ascii="Arial" w:hAnsi="Arial" w:cs="Arial"/>
+        </w:rPr>
+        <w:t>.</w:t>
       </w:r>
     </w:p>
     <w:p>
@@ -9791,14 +9924,12 @@
         </w:rPr>
         <w:t xml:space="preserve"> shows two distinct sequence divergence </w:t>
       </w:r>
-      <w:proofErr w:type="gramStart"/>
-      <w:r>
-        <w:rPr>
-          <w:rFonts w:ascii="Arial" w:hAnsi="Arial" w:cs="Arial"/>
-        </w:rPr>
-        <w:t>path</w:t>
-      </w:r>
-      <w:proofErr w:type="gramEnd"/>
+      <w:r>
+        <w:rPr>
+          <w:rFonts w:ascii="Arial" w:hAnsi="Arial" w:cs="Arial"/>
+        </w:rPr>
+        <w:t>paths</w:t>
+      </w:r>
       <w:r>
         <w:rPr>
           <w:rFonts w:ascii="Arial" w:hAnsi="Arial" w:cs="Arial"/>
@@ -9923,26 +10054,12 @@
         </w:rPr>
         <w:t xml:space="preserve">embedding distance from parental 23C3 (Fig. 5b). The global </w:t>
       </w:r>
-      <w:proofErr w:type="gramStart"/>
-      <w:r>
-        <w:rPr>
-          <w:rFonts w:ascii="Arial" w:hAnsi="Arial" w:cs="Arial"/>
-        </w:rPr>
-        <w:t>minimum</w:t>
-      </w:r>
-      <w:r>
-        <w:rPr>
-          <w:rFonts w:ascii="Arial" w:hAnsi="Arial" w:cs="Arial"/>
-        </w:rPr>
-        <w:t>-</w:t>
-      </w:r>
-      <w:r>
-        <w:rPr>
-          <w:rFonts w:ascii="Arial" w:hAnsi="Arial" w:cs="Arial"/>
-        </w:rPr>
-        <w:t>representing</w:t>
-      </w:r>
-      <w:proofErr w:type="gramEnd"/>
+      <w:r>
+        <w:rPr>
+          <w:rFonts w:ascii="Arial" w:hAnsi="Arial" w:cs="Arial"/>
+        </w:rPr>
+        <w:t>minimum representing</w:t>
+      </w:r>
       <w:r>
         <w:rPr>
           <w:rFonts w:ascii="Arial" w:hAnsi="Arial" w:cs="Arial"/>
@@ -10468,14 +10585,32 @@
         <w:rPr>
           <w:rFonts w:ascii="Arial" w:hAnsi="Arial" w:cs="Arial"/>
         </w:rPr>
-        <w:t xml:space="preserve">Our 200-ns trajectories are likely insufficient to accurately capture slow, allosteric rearrangements in highly disordered SPP1 protein. To address this, we will extend simulations to 10 micro-second timescale to confirm that PKC-mediated phosphorylation of Ser169 indeed stabilizes the CD44-binding domain and quantify how this post-translational modification modulates the free-energy landscape of the antibody–antigen complex. Parallel, long-timescale simulations of both unmodified and Ser169-phosphorylated SPP1 docked to the antibody will allow direct estimation of binding affinities and conformational entropies </w:t>
+        <w:t xml:space="preserve">Our 200-ns trajectories are likely insufficient to accurately capture slow, allosteric rearrangements in highly disordered SPP1 protein. To address this, we will extend simulations to 10 micro-second timescale to confirm that PKC-mediated phosphorylation of Ser169 indeed stabilizes the CD44-binding domain and quantify how this post-translational modification modulates the free-energy landscape of the antibody–antigen complex. Parallel, long-timescale simulations of both unmodified and </w:t>
+      </w:r>
+      <w:r>
+        <w:rPr>
+          <w:rFonts w:ascii="Arial" w:hAnsi="Arial" w:cs="Arial"/>
+        </w:rPr>
+        <w:t>pSer169</w:t>
+      </w:r>
+      <w:r>
+        <w:rPr>
+          <w:rFonts w:ascii="Arial" w:hAnsi="Arial" w:cs="Arial"/>
+        </w:rPr>
+        <w:t xml:space="preserve"> </w:t>
+      </w:r>
+      <w:r>
+        <w:rPr>
+          <w:rFonts w:ascii="Arial" w:hAnsi="Arial" w:cs="Arial"/>
+        </w:rPr>
+        <w:t xml:space="preserve">SPP1 docked to the antibody will allow direct estimation of binding affinities and conformational entropies under </w:t>
       </w:r>
       <w:r>
         <w:rPr>
           <w:rFonts w:ascii="Arial" w:hAnsi="Arial" w:cs="Arial"/>
         </w:rPr>
         <w:lastRenderedPageBreak/>
-        <w:t xml:space="preserve">under physiologically relevant fluctuations. Furthermore, </w:t>
+        <w:t xml:space="preserve">physiologically relevant fluctuations. Furthermore, </w:t>
       </w:r>
       <w:r>
         <w:rPr>
@@ -10596,7 +10731,23 @@
           <w:color w:val="212121"/>
           <w:shd w:val="clear" w:color="auto" w:fill="FFFFFF"/>
         </w:rPr>
-        <w:t xml:space="preserve">All code associated with this work is available </w:t>
+        <w:t xml:space="preserve">All </w:t>
+      </w:r>
+      <w:r>
+        <w:rPr>
+          <w:rFonts w:ascii="Arial" w:hAnsi="Arial" w:cs="Arial"/>
+          <w:color w:val="212121"/>
+          <w:shd w:val="clear" w:color="auto" w:fill="FFFFFF"/>
+        </w:rPr>
+        <w:t>scripts</w:t>
+      </w:r>
+      <w:r>
+        <w:rPr>
+          <w:rFonts w:ascii="Arial" w:hAnsi="Arial" w:cs="Arial"/>
+          <w:color w:val="212121"/>
+          <w:shd w:val="clear" w:color="auto" w:fill="FFFFFF"/>
+        </w:rPr>
+        <w:t xml:space="preserve"> associated with this work is available </w:t>
       </w:r>
       <w:r>
         <w:rPr>
@@ -11307,7 +11458,7 @@
           <w:kern w:val="0"/>
         </w:rPr>
         <w:tab/>
-        <w:t>Hao Y, Stuart T, Kowalski MH, Choudhary S, Hoffman P, Hartman A, et al. Dictionary learning for integrative, multimodal and scalable single-cell analysis. Nat Biotechnol. 2024;42: 293–304. doi:10.1038/s41587-023-01767-y</w:t>
+        <w:t>DeSisto J, Donson AM, Griesinger AM, Fu R, Riemondy K, Levy JM, et al. Tumor and immune cell types interact to produce heterogeneous phenotypes of pediatric high-grade glioma. Neuro Oncol. 2024;26: 538–552. doi:10.1093/neuonc/noad207</w:t>
       </w:r>
     </w:p>
     <w:p>
@@ -11339,7 +11490,7 @@
           <w:kern w:val="0"/>
         </w:rPr>
         <w:tab/>
-        <w:t>Tirosh I, Izar B, Prakadan SM, Wadsworth MH, Treacy D, Trombetta JJ, et al. Dissecting the multicellular ecosystem of metastatic melanoma by single-cell RNA-seq. Science (80- ). 2016;352: 189–196. doi:10.1126/science.aad0501</w:t>
+        <w:t>Hao Y, Stuart T, Kowalski MH, Choudhary S, Hoffman P, Hartman A, et al. Dictionary learning for integrative, multimodal and scalable single-cell analysis. Nat Biotechnol. 2024;42: 293–304. doi:10.1038/s41587-023-01767-y</w:t>
       </w:r>
     </w:p>
     <w:p>
@@ -11371,7 +11522,7 @@
           <w:kern w:val="0"/>
         </w:rPr>
         <w:tab/>
-        <w:t xml:space="preserve">Tickle T and TI and GC and BM and HB. inferCNV of the Trinity CTAT Project. Klarman Cell Obs Broad Inst MIT Harvard, Cambridge, MA, USA. 2019. </w:t>
+        <w:t>Tirosh I, Izar B, Prakadan SM, Wadsworth MH, Treacy D, Trombetta JJ, et al. Dissecting the multicellular ecosystem of metastatic melanoma by single-cell RNA-seq. Science (80- ). 2016;352: 189–196. doi:10.1126/science.aad0501</w:t>
       </w:r>
     </w:p>
     <w:p>
@@ -11403,7 +11554,7 @@
           <w:kern w:val="0"/>
         </w:rPr>
         <w:tab/>
-        <w:t>Jin S, Plikus M V., Nie Q. CellChat for systematic analysis of cell-cell communication from single-cell and spatially resolved transcriptomics. bioRxiv. 2023; 2023.11.05.565674. Available: https://www.biorxiv.org/content/10.1101/2023.11.05.565674v1%0Ahttps://www.biorxiv.org/content/10.1101/2023.11.05.565674v1.abstract</w:t>
+        <w:t>Yu G, Wang LG, Han Y, He QY. ClusterProfiler: An R package for comparing biological themes among gene clusters. Omi A J Integr Biol. 2012;16: 284–287. doi:10.1089/omi.2011.0118</w:t>
       </w:r>
     </w:p>
     <w:p>
@@ -11425,7 +11576,6 @@
           <w:rFonts w:ascii="Arial" w:hAnsi="Arial" w:cs="Arial"/>
           <w:noProof/>
           <w:kern w:val="0"/>
-          <w:lang w:val="nl-NL"/>
         </w:rPr>
         <w:t xml:space="preserve">20. </w:t>
       </w:r>
@@ -11434,27 +11584,9 @@
           <w:rFonts w:ascii="Arial" w:hAnsi="Arial" w:cs="Arial"/>
           <w:noProof/>
           <w:kern w:val="0"/>
-          <w:lang w:val="nl-NL"/>
         </w:rPr>
         <w:tab/>
-        <w:t xml:space="preserve">Van de Sande B, Flerin C, Davie K, De Waegeneer M, Hulselmans G, Aibar S, et al. </w:t>
-      </w:r>
-      <w:r>
-        <w:rPr>
-          <w:rFonts w:ascii="Arial" w:hAnsi="Arial" w:cs="Arial"/>
-          <w:noProof/>
-          <w:kern w:val="0"/>
-        </w:rPr>
-        <w:t xml:space="preserve">A scalable SCENIC workflow for single-cell gene regulatory network analysis. </w:t>
-      </w:r>
-      <w:r>
-        <w:rPr>
-          <w:rFonts w:ascii="Arial" w:hAnsi="Arial" w:cs="Arial"/>
-          <w:noProof/>
-          <w:kern w:val="0"/>
-        </w:rPr>
-        <w:lastRenderedPageBreak/>
-        <w:t>Nat Protoc. 2020;15: 2247–2276. doi:10.1038/s41596-020-0336-2</w:t>
+        <w:t xml:space="preserve">Tickle T and TI and GC and BM and HB. inferCNV of the Trinity CTAT Project. Klarman Cell Obs Broad Inst MIT Harvard, Cambridge, MA, USA. 2019. </w:t>
       </w:r>
     </w:p>
     <w:p>
@@ -11486,7 +11618,16 @@
           <w:kern w:val="0"/>
         </w:rPr>
         <w:tab/>
-        <w:t>Aibar S, González-Blas CB, Moerman T, Huynh-Thu VA, Imrichova H, Hulselmans G, et al. SCENIC: Single-cell regulatory network inference and clustering. Nat Methods. 2017;14: 1083–1086. doi:10.1038/nmeth.4463</w:t>
+        <w:t xml:space="preserve">Jin S, Plikus M V., Nie Q. CellChat for systematic analysis of cell-cell </w:t>
+      </w:r>
+      <w:r>
+        <w:rPr>
+          <w:rFonts w:ascii="Arial" w:hAnsi="Arial" w:cs="Arial"/>
+          <w:noProof/>
+          <w:kern w:val="0"/>
+        </w:rPr>
+        <w:lastRenderedPageBreak/>
+        <w:t>communication from single-cell and spatially resolved transcriptomics. bioRxiv. 2023; 2023.11.05.565674. Available: https://www.biorxiv.org/content/10.1101/2023.11.05.565674v1%0Ahttps://www.biorxiv.org/content/10.1101/2023.11.05.565674v1.abstract</w:t>
       </w:r>
     </w:p>
     <w:p>
@@ -11518,7 +11659,7 @@
           <w:kern w:val="0"/>
         </w:rPr>
         <w:tab/>
-        <w:t>The UniProt Consortium. UniProt: the Universal Protein Knowledgebase in 2025. Nucleic Acids Res. 2025;55: D609–D617. doi:10.1093/nar/gkae1010</w:t>
+        <w:t>Van de Sande B, Flerin C, Davie K, De Waegeneer M, Hulselmans G, Aibar S, et al. A scalable SCENIC workflow for single-cell gene regulatory network analysis. Nat Protoc. 2020;15: 2247–2276. doi:10.1038/s41596-020-0336-2</w:t>
       </w:r>
     </w:p>
     <w:p>
@@ -11533,7 +11674,6 @@
           <w:rFonts w:ascii="Arial" w:hAnsi="Arial" w:cs="Arial"/>
           <w:noProof/>
           <w:kern w:val="0"/>
-          <w:lang w:val="nl-NL"/>
         </w:rPr>
       </w:pPr>
       <w:r>
@@ -11551,16 +11691,7 @@
           <w:kern w:val="0"/>
         </w:rPr>
         <w:tab/>
-        <w:t xml:space="preserve">Zhou X, Zheng W, Li Y, Pearce R, Zhang C, Bell EW, et al. I-TASSER-MTD: a deep-learning-based platform for multi-domain protein structure and function prediction. </w:t>
-      </w:r>
-      <w:r>
-        <w:rPr>
-          <w:rFonts w:ascii="Arial" w:hAnsi="Arial" w:cs="Arial"/>
-          <w:noProof/>
-          <w:kern w:val="0"/>
-          <w:lang w:val="nl-NL"/>
-        </w:rPr>
-        <w:t>Nat Protoc. 2022;17: 2326–2353. doi:10.1038/s41596-022-00728-0</w:t>
+        <w:t>Aibar S, González-Blas CB, Moerman T, Huynh-Thu VA, Imrichova H, Hulselmans G, et al. SCENIC: Single-cell regulatory network inference and clustering. Nat Methods. 2017;14: 1083–1086. doi:10.1038/nmeth.4463</w:t>
       </w:r>
     </w:p>
     <w:p>
@@ -11582,7 +11713,6 @@
           <w:rFonts w:ascii="Arial" w:hAnsi="Arial" w:cs="Arial"/>
           <w:noProof/>
           <w:kern w:val="0"/>
-          <w:lang w:val="nl-NL"/>
         </w:rPr>
         <w:t xml:space="preserve">24. </w:t>
       </w:r>
@@ -11591,18 +11721,9 @@
           <w:rFonts w:ascii="Arial" w:hAnsi="Arial" w:cs="Arial"/>
           <w:noProof/>
           <w:kern w:val="0"/>
-          <w:lang w:val="nl-NL"/>
         </w:rPr>
         <w:tab/>
-        <w:t xml:space="preserve">Bekker H, Berendsen H, Dijkstra E, Achterop S, Van Drunen R, Van der Spoel D, et al. </w:t>
-      </w:r>
-      <w:r>
-        <w:rPr>
-          <w:rFonts w:ascii="Arial" w:hAnsi="Arial" w:cs="Arial"/>
-          <w:noProof/>
-          <w:kern w:val="0"/>
-        </w:rPr>
-        <w:t xml:space="preserve">Gromacs: A parallel computer for molecular dynamics simulations. Phys Comput. 1993;92: 252–256. </w:t>
+        <w:t>The UniProt Consortium. UniProt: the Universal Protein Knowledgebase in 2025. Nucleic Acids Res. 2025;55: D609–D617. doi:10.1093/nar/gkae1010</w:t>
       </w:r>
     </w:p>
     <w:p>
@@ -11634,7 +11755,7 @@
           <w:kern w:val="0"/>
         </w:rPr>
         <w:tab/>
-        <w:t>Hess B, Kutzner C, Van Der Spoel D, Lindahl E. GRGMACS 4: Algorithms for highly efficient, load-balanced, and scalable molecular simulation. J Chem Theory Comput. 2008. doi:10.1021/ct700301q</w:t>
+        <w:t>Zhou X, Zheng W, Li Y, Pearce R, Zhang C, Bell EW, et al. I-TASSER-MTD: a deep-learning-based platform for multi-domain protein structure and function prediction. Nat Protoc. 2022;17: 2326–2353. doi:10.1038/s41596-022-00728-0</w:t>
       </w:r>
     </w:p>
     <w:p>
@@ -11666,7 +11787,7 @@
           <w:kern w:val="0"/>
         </w:rPr>
         <w:tab/>
-        <w:t>Huang J, Mackerell AD. CHARMM36 all-atom additive protein force field: Validation based on comparison to NMR data. J Comput Chem. 2013;34: 2135–2145. doi:10.1002/jcc.23354</w:t>
+        <w:t xml:space="preserve">Bekker H, Berendsen H, Dijkstra E, Achterop S, Van Drunen R, Van der Spoel D, et al. Gromacs: A parallel computer for molecular dynamics simulations. Phys Comput. 1993;92: 252–256. </w:t>
       </w:r>
     </w:p>
     <w:p>
@@ -11698,7 +11819,7 @@
           <w:kern w:val="0"/>
         </w:rPr>
         <w:tab/>
-        <w:t>Jo S, Kim T, Iyer VG, Im W. CHARMM-GUI: A web-based graphical user interface for CHARMM. J Comput Chem. 2008;29: 1859–1865. doi:10.1002/jcc.20945</w:t>
+        <w:t>Hess B, Kutzner C, Van Der Spoel D, Lindahl E. GRGMACS 4: Algorithms for highly efficient, load-balanced, and scalable molecular simulation. J Chem Theory Comput. 2008. doi:10.1021/ct700301q</w:t>
       </w:r>
     </w:p>
     <w:p>
@@ -11730,7 +11851,7 @@
           <w:kern w:val="0"/>
         </w:rPr>
         <w:tab/>
-        <w:t xml:space="preserve">Cheatham TE, Miller JL, Fox T, Darden TA, Kollman PA. Molecular Dynamics Simulations on Solvated Biomolecular Systems: The Particle Mesh Ewald Method </w:t>
+        <w:t xml:space="preserve">Huang J, Mackerell AD. CHARMM36 all-atom additive protein force field: </w:t>
       </w:r>
       <w:r>
         <w:rPr>
@@ -11739,7 +11860,7 @@
           <w:kern w:val="0"/>
         </w:rPr>
         <w:lastRenderedPageBreak/>
-        <w:t>Leads to Stable Trajectories of DNA, RNA, and Proteins. Journal of the American Chemical Society. 1995. doi:10.1021/ja00119a045</w:t>
+        <w:t>Validation based on comparison to NMR data. J Comput Chem. 2013;34: 2135–2145. doi:10.1002/jcc.23354</w:t>
       </w:r>
     </w:p>
     <w:p>
@@ -11771,7 +11892,7 @@
           <w:kern w:val="0"/>
         </w:rPr>
         <w:tab/>
-        <w:t>Bernetti M, Bussi G. Pressure control using stochastic cell rescaling. J Chem Phys. 2020;153. doi:10.1063/5.0020514</w:t>
+        <w:t>Jo S, Kim T, Iyer VG, Im W. CHARMM-GUI: A web-based graphical user interface for CHARMM. J Comput Chem. 2008;29: 1859–1865. doi:10.1002/jcc.20945</w:t>
       </w:r>
     </w:p>
     <w:p>
@@ -11786,7 +11907,6 @@
           <w:rFonts w:ascii="Arial" w:hAnsi="Arial" w:cs="Arial"/>
           <w:noProof/>
           <w:kern w:val="0"/>
-          <w:lang w:val="nl-NL"/>
         </w:rPr>
       </w:pPr>
       <w:r>
@@ -11804,16 +11924,7 @@
           <w:kern w:val="0"/>
         </w:rPr>
         <w:tab/>
-        <w:t xml:space="preserve">Blom N, Gammeltoft S, Brunak S. Sequence and structure-based prediction of eukaryotic protein phosphorylation sites. </w:t>
-      </w:r>
-      <w:r>
-        <w:rPr>
-          <w:rFonts w:ascii="Arial" w:hAnsi="Arial" w:cs="Arial"/>
-          <w:noProof/>
-          <w:kern w:val="0"/>
-          <w:lang w:val="nl-NL"/>
-        </w:rPr>
-        <w:t>J Mol Biol. 1999. doi:10.1006/jmbi.1999.3310</w:t>
+        <w:t>Cheatham TE, Miller JL, Fox T, Darden TA, Kollman PA. Molecular Dynamics Simulations on Solvated Biomolecular Systems: The Particle Mesh Ewald Method Leads to Stable Trajectories of DNA, RNA, and Proteins. Journal of the American Chemical Society. 1995. doi:10.1021/ja00119a045</w:t>
       </w:r>
     </w:p>
     <w:p>
@@ -11835,7 +11946,6 @@
           <w:rFonts w:ascii="Arial" w:hAnsi="Arial" w:cs="Arial"/>
           <w:noProof/>
           <w:kern w:val="0"/>
-          <w:lang w:val="nl-NL"/>
         </w:rPr>
         <w:t xml:space="preserve">31. </w:t>
       </w:r>
@@ -11844,18 +11954,9 @@
           <w:rFonts w:ascii="Arial" w:hAnsi="Arial" w:cs="Arial"/>
           <w:noProof/>
           <w:kern w:val="0"/>
-          <w:lang w:val="nl-NL"/>
         </w:rPr>
         <w:tab/>
-        <w:t xml:space="preserve">Du J, Hou S, Zhong C, Lai Z, Yang H, Dai J, et al. </w:t>
-      </w:r>
-      <w:r>
-        <w:rPr>
-          <w:rFonts w:ascii="Arial" w:hAnsi="Arial" w:cs="Arial"/>
-          <w:noProof/>
-          <w:kern w:val="0"/>
-        </w:rPr>
-        <w:t>Molecular Basis of Recognition of Human Osteopontin by 23C3, a Potential Therapeutic Antibody for Treatment of Rheumatoid Arthritis. J Mol Biol. 2008;382: 835–842. doi:10.1016/j.jmb.2008.07.075</w:t>
+        <w:t>Bernetti M, Bussi G. Pressure control using stochastic cell rescaling. J Chem Phys. 2020;153. doi:10.1063/5.0020514</w:t>
       </w:r>
     </w:p>
     <w:p>
@@ -11887,7 +11988,7 @@
           <w:kern w:val="0"/>
         </w:rPr>
         <w:tab/>
-        <w:t>Kelow, Simon; Faezov, Bulat; Xu, Qifang; Parker, Mitchell; Adolf-Bryfogle, Jared; Dunbrack Jr. RL. A penultimate classification of canonical antibody CDR conformations. bioRxiv  Prepr Serv Biol. 2022. doi:10.1101/2022.10.12.511988</w:t>
+        <w:t>Blom N, Gammeltoft S, Brunak S. Sequence and structure-based prediction of eukaryotic protein phosphorylation sites. J Mol Biol. 1999. doi:10.1006/jmbi.1999.3310</w:t>
       </w:r>
     </w:p>
     <w:p>
@@ -11919,7 +12020,7 @@
           <w:kern w:val="0"/>
         </w:rPr>
         <w:tab/>
-        <w:t>Lin YH, Yang-Yen HF. The Osteopontin-CD44 Survival Signal Involves Activation of the Phosphatidylinositol 3-Kinase/Akt Signaling Pathway. J Biol Chem. 2001;276: 46024–46030. doi:10.1074/jbc.M105132200</w:t>
+        <w:t>Du J, Hou S, Zhong C, Lai Z, Yang H, Dai J, et al. Molecular Basis of Recognition of Human Osteopontin by 23C3, a Potential Therapeutic Antibody for Treatment of Rheumatoid Arthritis. J Mol Biol. 2008;382: 835–842. doi:10.1016/j.jmb.2008.07.075</w:t>
       </w:r>
     </w:p>
     <w:p>
@@ -11951,7 +12052,7 @@
           <w:kern w:val="0"/>
         </w:rPr>
         <w:tab/>
-        <w:t xml:space="preserve">Cyril Dominguez, Rolf Boelens, Alexandre M. J. J. Bonvin. HADDOCK:  A Protein−Protein Docking Approach Based on Biochemical or Biophysical Information. J Am Chem Soc. 2003;125: 1731–1737. </w:t>
+        <w:t>Kelow, Simon; Faezov, Bulat; Xu, Qifang; Parker, Mitchell; Adolf-Bryfogle, Jared; Dunbrack Jr. RL. A penultimate classification of canonical antibody CDR conformations. bioRxiv  Prepr Serv Biol. 2022. doi:10.1101/2022.10.12.511988</w:t>
       </w:r>
     </w:p>
     <w:p>
@@ -11983,7 +12084,7 @@
           <w:kern w:val="0"/>
         </w:rPr>
         <w:tab/>
-        <w:t xml:space="preserve">Adolf-Bryfogle J, Kalyuzhniy O, Kubitz M, Weitzner BD, Hu X, Adachi Y, et al. RosettaAntibodyDesign (RAbD): A general framework for computational antibody </w:t>
+        <w:t xml:space="preserve">Lin YH, Yang-Yen HF. The Osteopontin-CD44 Survival Signal Involves Activation of the Phosphatidylinositol 3-Kinase/Akt Signaling Pathway. J Biol Chem. </w:t>
       </w:r>
       <w:r>
         <w:rPr>
@@ -11992,7 +12093,7 @@
           <w:kern w:val="0"/>
         </w:rPr>
         <w:lastRenderedPageBreak/>
-        <w:t>design. PLoS Comput Biol. 2018;14. doi:10.1371/journal.pcbi.1006112</w:t>
+        <w:t>2001;276: 46024–46030. doi:10.1074/jbc.M105132200</w:t>
       </w:r>
     </w:p>
     <w:p>
@@ -12014,7 +12115,6 @@
           <w:rFonts w:ascii="Arial" w:hAnsi="Arial" w:cs="Arial"/>
           <w:noProof/>
           <w:kern w:val="0"/>
-          <w:lang w:val="nl-NL"/>
         </w:rPr>
         <w:t xml:space="preserve">36. </w:t>
       </w:r>
@@ -12023,18 +12123,9 @@
           <w:rFonts w:ascii="Arial" w:hAnsi="Arial" w:cs="Arial"/>
           <w:noProof/>
           <w:kern w:val="0"/>
-          <w:lang w:val="nl-NL"/>
         </w:rPr>
         <w:tab/>
-        <w:t xml:space="preserve">Lin Z, Akin H, Rao R, Hie B, Zhu Z, Lu W, et al. </w:t>
-      </w:r>
-      <w:r>
-        <w:rPr>
-          <w:rFonts w:ascii="Arial" w:hAnsi="Arial" w:cs="Arial"/>
-          <w:noProof/>
-          <w:kern w:val="0"/>
-        </w:rPr>
-        <w:t>Evolutionary-scale prediction of atomic-level protein structure with a language model. Science (80- ). 2023;379: 1123–1130. doi:10.1126/science.ade2574</w:t>
+        <w:t xml:space="preserve">Cyril Dominguez, Rolf Boelens, Alexandre M. J. J. Bonvin. HADDOCK:  A Protein−Protein Docking Approach Based on Biochemical or Biophysical Information. J Am Chem Soc. 2003;125: 1731–1737. </w:t>
       </w:r>
     </w:p>
     <w:p>
@@ -12066,7 +12157,7 @@
           <w:kern w:val="0"/>
         </w:rPr>
         <w:tab/>
-        <w:t>Schrödinger L. The PyMOL Molecular Graphics. Version 252. Available: https://pymol.org/2/support.html%0Ahttps://scholar.google.com/scholar?hl=en&amp;as_sdt=0%2C5&amp;q=The+PyMOL+Molecular+Graphics+System%2C+Version+1.74.4+Schrodinger%2C+LLC.+https%3A%2F%2Fpymol.org%2F+%3B+Accessed+10+February+2020.&amp;btnG=%0Ahttps://pymol.org/2/supp</w:t>
+        <w:t>Adolf-Bryfogle J, Kalyuzhniy O, Kubitz M, Weitzner BD, Hu X, Adachi Y, et al. RosettaAntibodyDesign (RAbD): A general framework for computational antibody design. PLoS Comput Biol. 2018;14. doi:10.1371/journal.pcbi.1006112</w:t>
       </w:r>
     </w:p>
     <w:p>
@@ -12098,7 +12189,7 @@
           <w:kern w:val="0"/>
         </w:rPr>
         <w:tab/>
-        <w:t>Goodarzi AA, Noon AT, Deckbar D, Ziv Y, Shiloh Y, Löbrich M, et al. Integrated molecular genetic profiling of pediatric high-grade gliomas reveals key differences with the adult disease. J Cell Biol. 2014;5: 22. Available: http://www.pubmedcentral.nih.gov/articlerender.fcgi?artid=2000477&amp;tool=pmcentrez&amp;rendertype=abstract</w:t>
+        <w:t>Lin Z, Akin H, Rao R, Hie B, Zhu Z, Lu W, et al. Evolutionary-scale prediction of atomic-level protein structure with a language model. Science (80- ). 2023;379: 1123–1130. doi:10.1126/science.ade2574</w:t>
       </w:r>
     </w:p>
     <w:p>
@@ -12120,7 +12211,6 @@
           <w:rFonts w:ascii="Arial" w:hAnsi="Arial" w:cs="Arial"/>
           <w:noProof/>
           <w:kern w:val="0"/>
-          <w:lang w:val="it-IT"/>
         </w:rPr>
         <w:t xml:space="preserve">39. </w:t>
       </w:r>
@@ -12129,18 +12219,9 @@
           <w:rFonts w:ascii="Arial" w:hAnsi="Arial" w:cs="Arial"/>
           <w:noProof/>
           <w:kern w:val="0"/>
-          <w:lang w:val="it-IT"/>
         </w:rPr>
         <w:tab/>
-        <w:t xml:space="preserve">Giunti L, Pantaleo M, Sardi I, Provenzano A, Magi A, Cardellicchio S, et al. </w:t>
-      </w:r>
-      <w:r>
-        <w:rPr>
-          <w:rFonts w:ascii="Arial" w:hAnsi="Arial" w:cs="Arial"/>
-          <w:noProof/>
-          <w:kern w:val="0"/>
-        </w:rPr>
-        <w:t xml:space="preserve">Genome-wide copy number analysis in pediatric glioblastoma multiforme. Am J Cancer Res. 2014;4: 293–303. </w:t>
+        <w:t>Schrödinger L. The PyMOL Molecular Graphics. Version 252. Available: https://pymol.org/2/support.html%0Ahttps://scholar.google.com/scholar?hl=en&amp;as_sdt=0%2C5&amp;q=The+PyMOL+Molecular+Graphics+System%2C+Version+1.74.4+Schrodinger%2C+LLC.+https%3A%2F%2Fpymol.org%2F+%3B+Accessed+10+February+2020.&amp;btnG=%0Ahttps://pymol.org/2/supp</w:t>
       </w:r>
     </w:p>
     <w:p>
@@ -12155,7 +12236,6 @@
           <w:rFonts w:ascii="Arial" w:hAnsi="Arial" w:cs="Arial"/>
           <w:noProof/>
           <w:kern w:val="0"/>
-          <w:lang w:val="it-IT"/>
         </w:rPr>
       </w:pPr>
       <w:r>
@@ -12173,16 +12253,7 @@
           <w:kern w:val="0"/>
         </w:rPr>
         <w:tab/>
-        <w:t xml:space="preserve">Qu HQ, Jacob K, Fatet S, Ge B, Barnett D, Delattre O, et al. Genome-wide profiling using single-nucleotide polymorphism arrays identifies novel chromosomal imbalances in pediatric glioblastomas. </w:t>
-      </w:r>
-      <w:r>
-        <w:rPr>
-          <w:rFonts w:ascii="Arial" w:hAnsi="Arial" w:cs="Arial"/>
-          <w:noProof/>
-          <w:kern w:val="0"/>
-          <w:lang w:val="it-IT"/>
-        </w:rPr>
-        <w:t>Neuro Oncol. 2010;12: 153–163. doi:10.1093/neuonc/nop001</w:t>
+        <w:t>Goodarzi AA, Noon AT, Deckbar D, Ziv Y, Shiloh Y, Löbrich M, et al. Integrated molecular genetic profiling of pediatric high-grade gliomas reveals key differences with the adult disease. J Cell Biol. 2014;5: 22. Available: http://www.pubmedcentral.nih.gov/articlerender.fcgi?artid=2000477&amp;tool=pmcentrez&amp;rendertype=abstract</w:t>
       </w:r>
     </w:p>
     <w:p>
@@ -12204,7 +12275,6 @@
           <w:rFonts w:ascii="Arial" w:hAnsi="Arial" w:cs="Arial"/>
           <w:noProof/>
           <w:kern w:val="0"/>
-          <w:lang w:val="it-IT"/>
         </w:rPr>
         <w:t xml:space="preserve">41. </w:t>
       </w:r>
@@ -12213,18 +12283,9 @@
           <w:rFonts w:ascii="Arial" w:hAnsi="Arial" w:cs="Arial"/>
           <w:noProof/>
           <w:kern w:val="0"/>
-          <w:lang w:val="it-IT"/>
         </w:rPr>
         <w:tab/>
-        <w:t xml:space="preserve">Day KJ, Staehelin LA, Glick BS. </w:t>
-      </w:r>
-      <w:r>
-        <w:rPr>
-          <w:rFonts w:ascii="Arial" w:hAnsi="Arial" w:cs="Arial"/>
-          <w:noProof/>
-          <w:kern w:val="0"/>
-        </w:rPr>
-        <w:t xml:space="preserve">A three-stage model of Golgi structure and </w:t>
+        <w:t xml:space="preserve">Giunti L, Pantaleo M, Sardi I, Provenzano A, Magi A, Cardellicchio S, et al. Genome-wide copy number analysis in pediatric glioblastoma multiforme. Am J </w:t>
       </w:r>
       <w:r>
         <w:rPr>
@@ -12233,7 +12294,7 @@
           <w:kern w:val="0"/>
         </w:rPr>
         <w:lastRenderedPageBreak/>
-        <w:t>function. Histochem Cell Biol. 2013;140: 239–249. doi:10.1007/s00418-013-1128-3</w:t>
+        <w:t xml:space="preserve">Cancer Res. 2014;4: 293–303. </w:t>
       </w:r>
     </w:p>
     <w:p>
@@ -12265,7 +12326,7 @@
           <w:kern w:val="0"/>
         </w:rPr>
         <w:tab/>
-        <w:t>Matsushita M, Fujita T. Ficolins and the lectin complement pathway. Immunol Rev. 2001;180: 78–85. doi:10.1034/j.1600-065X.2001.1800107.x</w:t>
+        <w:t>Qu HQ, Jacob K, Fatet S, Ge B, Barnett D, Delattre O, et al. Genome-wide profiling using single-nucleotide polymorphism arrays identifies novel chromosomal imbalances in pediatric glioblastomas. Neuro Oncol. 2010;12: 153–163. doi:10.1093/neuonc/nop001</w:t>
       </w:r>
     </w:p>
     <w:p>
@@ -12297,7 +12358,7 @@
           <w:kern w:val="0"/>
         </w:rPr>
         <w:tab/>
-        <w:t>Sayegh ET, Bloch O, Parsa AT. Complement anaphylatoxins as immune regulators in cancer. Cancer Med. 2014;3: 747–758. doi:10.1002/cam4.241</w:t>
+        <w:t>Day KJ, Staehelin LA, Glick BS. A three-stage model of Golgi structure and function. Histochem Cell Biol. 2013;140: 239–249. doi:10.1007/s00418-013-1128-3</w:t>
       </w:r>
     </w:p>
     <w:p>
@@ -12329,7 +12390,7 @@
           <w:kern w:val="0"/>
         </w:rPr>
         <w:tab/>
-        <w:t>Lu P, Ma Y, Wei S, Liang X. The dual role of complement in cancers, from destroying tumors to promoting tumor development. Cytokine. 2021;143. doi:10.1016/j.cyto.2021.155522</w:t>
+        <w:t>Matsushita M, Fujita T. Ficolins and the lectin complement pathway. Immunol Rev. 2001;180: 78–85. doi:10.1034/j.1600-065X.2001.1800107.x</w:t>
       </w:r>
     </w:p>
     <w:p>
@@ -12344,7 +12405,6 @@
           <w:rFonts w:ascii="Arial" w:hAnsi="Arial" w:cs="Arial"/>
           <w:noProof/>
           <w:kern w:val="0"/>
-          <w:lang w:val="nl-NL"/>
         </w:rPr>
       </w:pPr>
       <w:r>
@@ -12362,16 +12422,7 @@
           <w:kern w:val="0"/>
         </w:rPr>
         <w:tab/>
-        <w:t xml:space="preserve">Sharma L, Lu J, Bai Y. Mitochondrial Respiratory Complex I: Structure, Function and Implication in Human Diseases. </w:t>
-      </w:r>
-      <w:r>
-        <w:rPr>
-          <w:rFonts w:ascii="Arial" w:hAnsi="Arial" w:cs="Arial"/>
-          <w:noProof/>
-          <w:kern w:val="0"/>
-          <w:lang w:val="nl-NL"/>
-        </w:rPr>
-        <w:t>Curr Med Chem. 2009;16: 1266–1277. doi:10.2174/092986709787846578</w:t>
+        <w:t>Sayegh ET, Bloch O, Parsa AT. Complement anaphylatoxins as immune regulators in cancer. Cancer Med. 2014;3: 747–758. doi:10.1002/cam4.241</w:t>
       </w:r>
     </w:p>
     <w:p>
@@ -12393,7 +12444,6 @@
           <w:rFonts w:ascii="Arial" w:hAnsi="Arial" w:cs="Arial"/>
           <w:noProof/>
           <w:kern w:val="0"/>
-          <w:lang w:val="nl-NL"/>
         </w:rPr>
         <w:t xml:space="preserve">46. </w:t>
       </w:r>
@@ -12402,18 +12452,9 @@
           <w:rFonts w:ascii="Arial" w:hAnsi="Arial" w:cs="Arial"/>
           <w:noProof/>
           <w:kern w:val="0"/>
-          <w:lang w:val="nl-NL"/>
         </w:rPr>
         <w:tab/>
-        <w:t xml:space="preserve">Turunen JJ, Niemelä EH, Verma B, Frilander MJ. </w:t>
-      </w:r>
-      <w:r>
-        <w:rPr>
-          <w:rFonts w:ascii="Arial" w:hAnsi="Arial" w:cs="Arial"/>
-          <w:noProof/>
-          <w:kern w:val="0"/>
-        </w:rPr>
-        <w:t>The significant other: Splicing by the minor spliceosome. Wiley Interdiscip Rev RNA. 2013;4: 61–76. doi:10.1002/wrna.1141</w:t>
+        <w:t>Lu P, Ma Y, Wei S, Liang X. The dual role of complement in cancers, from destroying tumors to promoting tumor development. Cytokine. 2021;143. doi:10.1016/j.cyto.2021.155522</w:t>
       </w:r>
     </w:p>
     <w:p>
@@ -12445,7 +12486,7 @@
           <w:kern w:val="0"/>
         </w:rPr>
         <w:tab/>
-        <w:t>Ben Mrid R, El Guendouzi S, Mineo M, El Fatimy R. The emerging roles of aberrant alternative splicing in glioma. Cell Death Discov. 2025;11. doi:10.1038/s41420-025-02323-0</w:t>
+        <w:t>Sharma L, Lu J, Bai Y. Mitochondrial Respiratory Complex I: Structure, Function and Implication in Human Diseases. Curr Med Chem. 2009;16: 1266–1277. doi:10.2174/092986709787846578</w:t>
       </w:r>
     </w:p>
     <w:p>
@@ -12459,6 +12500,7 @@
         <w:rPr>
           <w:rFonts w:ascii="Arial" w:hAnsi="Arial" w:cs="Arial"/>
           <w:noProof/>
+          <w:kern w:val="0"/>
         </w:rPr>
       </w:pPr>
       <w:r>
@@ -12468,6 +12510,78 @@
           <w:kern w:val="0"/>
         </w:rPr>
         <w:t xml:space="preserve">48. </w:t>
+      </w:r>
+      <w:r>
+        <w:rPr>
+          <w:rFonts w:ascii="Arial" w:hAnsi="Arial" w:cs="Arial"/>
+          <w:noProof/>
+          <w:kern w:val="0"/>
+        </w:rPr>
+        <w:tab/>
+        <w:t>Turunen JJ, Niemelä EH, Verma B, Frilander MJ. The significant other: Splicing by the minor spliceosome. Wiley Interdiscip Rev RNA. 2013;4: 61–76. doi:10.1002/wrna.1141</w:t>
+      </w:r>
+    </w:p>
+    <w:p>
+      <w:pPr>
+        <w:widowControl w:val="0"/>
+        <w:autoSpaceDE w:val="0"/>
+        <w:autoSpaceDN w:val="0"/>
+        <w:adjustRightInd w:val="0"/>
+        <w:spacing w:before="100" w:after="100" w:line="480" w:lineRule="auto"/>
+        <w:ind w:left="640" w:hanging="640"/>
+        <w:rPr>
+          <w:rFonts w:ascii="Arial" w:hAnsi="Arial" w:cs="Arial"/>
+          <w:noProof/>
+          <w:kern w:val="0"/>
+        </w:rPr>
+      </w:pPr>
+      <w:r>
+        <w:rPr>
+          <w:rFonts w:ascii="Arial" w:hAnsi="Arial" w:cs="Arial"/>
+          <w:noProof/>
+          <w:kern w:val="0"/>
+        </w:rPr>
+        <w:t xml:space="preserve">49. </w:t>
+      </w:r>
+      <w:r>
+        <w:rPr>
+          <w:rFonts w:ascii="Arial" w:hAnsi="Arial" w:cs="Arial"/>
+          <w:noProof/>
+          <w:kern w:val="0"/>
+        </w:rPr>
+        <w:tab/>
+        <w:t xml:space="preserve">Ben Mrid R, El Guendouzi S, Mineo M, El Fatimy R. The emerging roles of </w:t>
+      </w:r>
+      <w:r>
+        <w:rPr>
+          <w:rFonts w:ascii="Arial" w:hAnsi="Arial" w:cs="Arial"/>
+          <w:noProof/>
+          <w:kern w:val="0"/>
+        </w:rPr>
+        <w:lastRenderedPageBreak/>
+        <w:t>aberrant alternative splicing in glioma. Cell Death Discov. 2025;11. doi:10.1038/s41420-025-02323-0</w:t>
+      </w:r>
+    </w:p>
+    <w:p>
+      <w:pPr>
+        <w:widowControl w:val="0"/>
+        <w:autoSpaceDE w:val="0"/>
+        <w:autoSpaceDN w:val="0"/>
+        <w:adjustRightInd w:val="0"/>
+        <w:spacing w:before="100" w:after="100" w:line="480" w:lineRule="auto"/>
+        <w:ind w:left="640" w:hanging="640"/>
+        <w:rPr>
+          <w:rFonts w:ascii="Arial" w:hAnsi="Arial" w:cs="Arial"/>
+          <w:noProof/>
+        </w:rPr>
+      </w:pPr>
+      <w:r>
+        <w:rPr>
+          <w:rFonts w:ascii="Arial" w:hAnsi="Arial" w:cs="Arial"/>
+          <w:noProof/>
+          <w:kern w:val="0"/>
+        </w:rPr>
+        <w:t xml:space="preserve">50. </w:t>
       </w:r>
       <w:r>
         <w:rPr>
@@ -12492,7 +12606,6 @@
         <w:rPr>
           <w:rFonts w:ascii="Arial" w:hAnsi="Arial" w:cs="Arial"/>
         </w:rPr>
-        <w:lastRenderedPageBreak/>
         <w:fldChar w:fldCharType="end"/>
       </w:r>
     </w:p>
@@ -13438,7 +13551,6 @@
   <w:style w:type="character" w:default="1" w:styleId="DefaultParagraphFont">
     <w:name w:val="Default Paragraph Font"/>
     <w:uiPriority w:val="1"/>
-    <w:semiHidden/>
     <w:unhideWhenUsed/>
   </w:style>
   <w:style w:type="table" w:default="1" w:styleId="TableNormal">

</xml_diff>